<commit_message>
Updated SRS Revision Log
Changes:
* Added missing revision entries.
</commit_message>
<xml_diff>
--- a/doc/SRS_DOC.docx
+++ b/doc/SRS_DOC.docx
@@ -2178,17 +2178,7 @@
                 <w:szCs w:val="22"/>
                 <w:lang w:bidi="ar-SA"/>
               </w:rPr>
-              <w:t xml:space="preserve">* </w:t>
-            </w:r>
-            <w:r>
-              <w:rPr>
-                <w:rFonts w:ascii="Arial" w:hAnsi="Arial" w:cs="Arial"/>
-                <w:color w:val="000000"/>
-                <w:sz w:val="22"/>
-                <w:szCs w:val="22"/>
-                <w:lang w:bidi="ar-SA"/>
-              </w:rPr>
-              <w:t>Fixed alphabetical ordering in Section 1.4 Definitions list.</w:t>
+              <w:t>* Fixed alphabetical ordering in Section 1.4 Definitions list.</w:t>
             </w:r>
           </w:p>
           <w:p>
@@ -2229,16 +2219,18 @@
               </w:rPr>
               <w:t xml:space="preserve">* Moved C, Express, GCC, JavaScript, Node.js definitions to Section 2.7 Assumptions and </w:t>
             </w:r>
-            <w:r>
-              <w:rPr>
-                <w:rFonts w:ascii="Arial" w:hAnsi="Arial" w:cs="Arial"/>
-                <w:color w:val="000000"/>
-                <w:sz w:val="22"/>
-                <w:szCs w:val="22"/>
-                <w:lang w:bidi="ar-SA"/>
-              </w:rPr>
-              <w:t>Dependencies</w:t>
-            </w:r>
+            <w:proofErr w:type="spellStart"/>
+            <w:r>
+              <w:rPr>
+                <w:rFonts w:ascii="Arial" w:hAnsi="Arial" w:cs="Arial"/>
+                <w:color w:val="000000"/>
+                <w:sz w:val="22"/>
+                <w:szCs w:val="22"/>
+                <w:lang w:bidi="ar-SA"/>
+              </w:rPr>
+              <w:t>Dependancies</w:t>
+            </w:r>
+            <w:proofErr w:type="spellEnd"/>
             <w:r>
               <w:rPr>
                 <w:rFonts w:ascii="Arial" w:hAnsi="Arial" w:cs="Arial"/>
@@ -2604,6 +2596,7 @@
               <w:autoSpaceDN w:val="0"/>
               <w:adjustRightInd w:val="0"/>
               <w:spacing w:line="240" w:lineRule="auto"/>
+              <w:ind w:right="-720"/>
               <w:rPr>
                 <w:rFonts w:ascii="Arial" w:hAnsi="Arial" w:cs="Arial"/>
                 <w:color w:val="000000"/>
@@ -2615,12 +2608,50 @@
             <w:r>
               <w:rPr>
                 <w:rFonts w:ascii="Arial" w:hAnsi="Arial" w:cs="Arial"/>
-                <w:color w:val="000000"/>
                 <w:sz w:val="22"/>
                 <w:szCs w:val="22"/>
                 <w:lang w:bidi="ar-SA"/>
               </w:rPr>
               <w:t>* Changed date on document to December 16, 2020.</w:t>
+            </w:r>
+          </w:p>
+          <w:p>
+            <w:pPr>
+              <w:tabs>
+                <w:tab w:val="left" w:pos="560"/>
+                <w:tab w:val="left" w:pos="1120"/>
+                <w:tab w:val="left" w:pos="1680"/>
+                <w:tab w:val="left" w:pos="2240"/>
+                <w:tab w:val="left" w:pos="2800"/>
+                <w:tab w:val="left" w:pos="3360"/>
+                <w:tab w:val="left" w:pos="3920"/>
+                <w:tab w:val="left" w:pos="4480"/>
+                <w:tab w:val="left" w:pos="5040"/>
+                <w:tab w:val="left" w:pos="5600"/>
+                <w:tab w:val="left" w:pos="6160"/>
+                <w:tab w:val="left" w:pos="6720"/>
+              </w:tabs>
+              <w:autoSpaceDE w:val="0"/>
+              <w:autoSpaceDN w:val="0"/>
+              <w:adjustRightInd w:val="0"/>
+              <w:spacing w:line="240" w:lineRule="auto"/>
+              <w:rPr>
+                <w:rFonts w:ascii="Arial" w:hAnsi="Arial" w:cs="Arial"/>
+                <w:color w:val="000000"/>
+                <w:sz w:val="22"/>
+                <w:szCs w:val="22"/>
+                <w:lang w:bidi="ar-SA"/>
+              </w:rPr>
+            </w:pPr>
+            <w:r>
+              <w:rPr>
+                <w:rFonts w:ascii="Arial" w:hAnsi="Arial" w:cs="Arial"/>
+                <w:color w:val="000000"/>
+                <w:sz w:val="22"/>
+                <w:szCs w:val="22"/>
+                <w:lang w:bidi="ar-SA"/>
+              </w:rPr>
+              <w:t>* Updated group log as of 12/10/2020.</w:t>
             </w:r>
           </w:p>
           <w:p>
@@ -2639,7 +2670,7 @@
                 <w:sz w:val="22"/>
                 <w:szCs w:val="22"/>
               </w:rPr>
-              <w:t>* Updated group log as of 12/10/2020.</w:t>
+              <w:t>* Updated Table of Contents page numbers to match with each section.</w:t>
             </w:r>
           </w:p>
         </w:tc>

</xml_diff>

<commit_message>
Updated .gitignore for new app and doc folders, added FinalReport.docx
Changes:
* For each entry related to the website in the .gitignore folder, app/ was added before each line.
* Added the FinalReport.docx file with a basic introduction and project overview added.
</commit_message>
<xml_diff>
--- a/doc/SRS_DOC.docx
+++ b/doc/SRS_DOC.docx
@@ -118,7 +118,10 @@
         <w:t xml:space="preserve">Version </w:t>
       </w:r>
       <w:r>
-        <w:t>1.0</w:t>
+        <w:t>2</w:t>
+      </w:r>
+      <w:r>
+        <w:t>.0</w:t>
       </w:r>
     </w:p>
     <w:p>
@@ -156,14 +159,12 @@
       <w:r>
         <w:t xml:space="preserve">Group Name: </w:t>
       </w:r>
-      <w:proofErr w:type="spellStart"/>
       <w:r>
         <w:rPr>
           <w:sz w:val="22"/>
         </w:rPr>
         <w:t>codeTeachers</w:t>
       </w:r>
-      <w:proofErr w:type="spellEnd"/>
     </w:p>
     <w:tbl>
       <w:tblPr>
@@ -732,6 +733,7 @@
           <w:docPartUnique/>
         </w:docPartObj>
       </w:sdtPr>
+      <w:sdtEndPr/>
       <w:sdtContent>
         <w:p>
           <w:pPr>
@@ -1952,18 +1954,8 @@
                 <w:sz w:val="22"/>
                 <w:szCs w:val="22"/>
               </w:rPr>
-              <w:t xml:space="preserve">Ethan </w:t>
+              <w:t>Ethan Pongon</w:t>
             </w:r>
-            <w:proofErr w:type="spellStart"/>
-            <w:r>
-              <w:rPr>
-                <w:rFonts w:ascii="Arial" w:hAnsi="Arial" w:cs="Arial"/>
-                <w:sz w:val="22"/>
-                <w:szCs w:val="22"/>
-              </w:rPr>
-              <w:t>Pongon</w:t>
-            </w:r>
-            <w:proofErr w:type="spellEnd"/>
           </w:p>
           <w:p>
             <w:pPr>
@@ -2099,18 +2091,8 @@
                 <w:sz w:val="22"/>
                 <w:szCs w:val="22"/>
               </w:rPr>
-              <w:t xml:space="preserve">Ethan </w:t>
+              <w:t>Ethan Pongon</w:t>
             </w:r>
-            <w:proofErr w:type="spellStart"/>
-            <w:r>
-              <w:rPr>
-                <w:rFonts w:ascii="Arial" w:hAnsi="Arial" w:cs="Arial"/>
-                <w:sz w:val="22"/>
-                <w:szCs w:val="22"/>
-              </w:rPr>
-              <w:t>Pongon</w:t>
-            </w:r>
-            <w:proofErr w:type="spellEnd"/>
           </w:p>
           <w:p>
             <w:pPr>
@@ -2217,29 +2199,7 @@
                 <w:szCs w:val="22"/>
                 <w:lang w:bidi="ar-SA"/>
               </w:rPr>
-              <w:t xml:space="preserve">* Moved C, Express, GCC, JavaScript, Node.js definitions to Section 2.7 Assumptions and </w:t>
-            </w:r>
-            <w:proofErr w:type="spellStart"/>
-            <w:r>
-              <w:rPr>
-                <w:rFonts w:ascii="Arial" w:hAnsi="Arial" w:cs="Arial"/>
-                <w:color w:val="000000"/>
-                <w:sz w:val="22"/>
-                <w:szCs w:val="22"/>
-                <w:lang w:bidi="ar-SA"/>
-              </w:rPr>
-              <w:t>Dependancies</w:t>
-            </w:r>
-            <w:proofErr w:type="spellEnd"/>
-            <w:r>
-              <w:rPr>
-                <w:rFonts w:ascii="Arial" w:hAnsi="Arial" w:cs="Arial"/>
-                <w:color w:val="000000"/>
-                <w:sz w:val="22"/>
-                <w:szCs w:val="22"/>
-                <w:lang w:bidi="ar-SA"/>
-              </w:rPr>
-              <w:t>.</w:t>
+              <w:t>* Moved C, Express, GCC, JavaScript, Node.js definitions to Section 2.7 Assumptions and Dependancies.</w:t>
             </w:r>
           </w:p>
           <w:p>
@@ -2278,29 +2238,7 @@
                 <w:szCs w:val="22"/>
                 <w:lang w:bidi="ar-SA"/>
               </w:rPr>
-              <w:t xml:space="preserve">* Renamed </w:t>
-            </w:r>
-            <w:proofErr w:type="spellStart"/>
-            <w:r>
-              <w:rPr>
-                <w:rFonts w:ascii="Arial" w:hAnsi="Arial" w:cs="Arial"/>
-                <w:color w:val="000000"/>
-                <w:sz w:val="22"/>
-                <w:szCs w:val="22"/>
-                <w:lang w:bidi="ar-SA"/>
-              </w:rPr>
-              <w:t>a.out</w:t>
-            </w:r>
-            <w:proofErr w:type="spellEnd"/>
-            <w:r>
-              <w:rPr>
-                <w:rFonts w:ascii="Arial" w:hAnsi="Arial" w:cs="Arial"/>
-                <w:color w:val="000000"/>
-                <w:sz w:val="22"/>
-                <w:szCs w:val="22"/>
-                <w:lang w:bidi="ar-SA"/>
-              </w:rPr>
-              <w:t xml:space="preserve"> in Section 1.4 to program due to the change in the software.</w:t>
+              <w:t>* Renamed a.out in Section 1.4 to program due to the change in the software.</w:t>
             </w:r>
           </w:p>
           <w:p>
@@ -2934,23 +2872,7 @@
           <w:i w:val="0"/>
           <w:iCs w:val="0"/>
         </w:rPr>
-        <w:t xml:space="preserve">1.0 will be created by the </w:t>
-      </w:r>
-      <w:proofErr w:type="spellStart"/>
-      <w:r>
-        <w:rPr>
-          <w:i w:val="0"/>
-          <w:iCs w:val="0"/>
-        </w:rPr>
-        <w:t>codeTeachers</w:t>
-      </w:r>
-      <w:proofErr w:type="spellEnd"/>
-      <w:r>
-        <w:rPr>
-          <w:i w:val="0"/>
-          <w:iCs w:val="0"/>
-        </w:rPr>
-        <w:t xml:space="preserve"> group, who will also be responsible for this document. </w:t>
+        <w:t xml:space="preserve">1.0 will be created by the codeTeachers group, who will also be responsible for this document. </w:t>
       </w:r>
     </w:p>
     <w:p>
@@ -2999,29 +2921,7 @@
           <w:szCs w:val="22"/>
           <w:lang w:bidi="ar-SA"/>
         </w:rPr>
-        <w:t xml:space="preserve">The C-Teaching-Website will be a website that will provide users with an environment to learn about the C programming language and practice implementing its concepts. This usability will be delivered through tutorials and coding challenges that users will work through in a sequential manner. Users will create an account and then start the coding challenges which will involve learning about a C programming concept and then implementing that concept with correct behavior and syntax. To implement the concepts studied in the lessons, users will be able to write and run code directly on the website. Once a user has correctly implemented the concept from the </w:t>
-      </w:r>
-      <w:proofErr w:type="gramStart"/>
-      <w:r>
-        <w:rPr>
-          <w:rFonts w:ascii="Helvetica" w:hAnsi="Helvetica" w:cs="Helvetica"/>
-          <w:color w:val="000000"/>
-          <w:sz w:val="22"/>
-          <w:szCs w:val="22"/>
-          <w:lang w:bidi="ar-SA"/>
-        </w:rPr>
-        <w:t>lesson</w:t>
-      </w:r>
-      <w:proofErr w:type="gramEnd"/>
-      <w:r>
-        <w:rPr>
-          <w:rFonts w:ascii="Helvetica" w:hAnsi="Helvetica" w:cs="Helvetica"/>
-          <w:color w:val="000000"/>
-          <w:sz w:val="22"/>
-          <w:szCs w:val="22"/>
-          <w:lang w:bidi="ar-SA"/>
-        </w:rPr>
-        <w:t xml:space="preserve"> they are working on they will be allowed to continue to the next lesson.</w:t>
+        <w:t>The C-Teaching-Website will be a website that will provide users with an environment to learn about the C programming language and practice implementing its concepts. This usability will be delivered through tutorials and coding challenges that users will work through in a sequential manner. Users will create an account and then start the coding challenges which will involve learning about a C programming concept and then implementing that concept with correct behavior and syntax. To implement the concepts studied in the lessons, users will be able to write and run code directly on the website. Once a user has correctly implemented the concept from the lesson they are working on they will be allowed to continue to the next lesson.</w:t>
       </w:r>
     </w:p>
     <w:p>
@@ -3206,7 +3106,6 @@
           <w:iCs w:val="0"/>
         </w:rPr>
       </w:pPr>
-      <w:proofErr w:type="spellStart"/>
       <w:r>
         <w:rPr>
           <w:b/>
@@ -3217,7 +3116,6 @@
         <w:lastRenderedPageBreak/>
         <w:t>encryptor</w:t>
       </w:r>
-      <w:proofErr w:type="spellEnd"/>
       <w:r>
         <w:rPr>
           <w:i w:val="0"/>
@@ -3277,55 +3175,65 @@
           <w:i w:val="0"/>
           <w:iCs w:val="0"/>
         </w:rPr>
-        <w:t>esson#_</w:t>
-      </w:r>
-      <w:proofErr w:type="spellStart"/>
-      <w:r>
+        <w:t>esson#_tests.c</w:t>
+      </w:r>
+      <w:r>
+        <w:rPr>
+          <w:i w:val="0"/>
+          <w:iCs w:val="0"/>
+        </w:rPr>
+        <w:t xml:space="preserve">: </w:t>
+      </w:r>
+      <w:r>
+        <w:rPr>
+          <w:i w:val="0"/>
+          <w:iCs w:val="0"/>
+        </w:rPr>
+        <w:t>l</w:t>
+      </w:r>
+      <w:r>
+        <w:rPr>
+          <w:i w:val="0"/>
+          <w:iCs w:val="0"/>
+        </w:rPr>
+        <w:t>esson#_tests.c files are test files written in C to be used for testing user entered code.</w:t>
+      </w:r>
+    </w:p>
+    <w:p>
+      <w:pPr>
+        <w:pStyle w:val="template"/>
+        <w:jc w:val="both"/>
         <w:rPr>
           <w:b/>
           <w:bCs/>
           <w:i w:val="0"/>
           <w:iCs w:val="0"/>
         </w:rPr>
-        <w:t>tests.c</w:t>
-      </w:r>
-      <w:proofErr w:type="spellEnd"/>
-      <w:r>
-        <w:rPr>
-          <w:i w:val="0"/>
-          <w:iCs w:val="0"/>
-        </w:rPr>
-        <w:t xml:space="preserve">: </w:t>
-      </w:r>
-      <w:r>
-        <w:rPr>
-          <w:i w:val="0"/>
-          <w:iCs w:val="0"/>
-        </w:rPr>
-        <w:t>l</w:t>
-      </w:r>
-      <w:r>
-        <w:rPr>
-          <w:i w:val="0"/>
-          <w:iCs w:val="0"/>
-        </w:rPr>
-        <w:t>esson#_</w:t>
-      </w:r>
-      <w:proofErr w:type="spellStart"/>
-      <w:r>
-        <w:rPr>
-          <w:i w:val="0"/>
-          <w:iCs w:val="0"/>
-        </w:rPr>
-        <w:t>tests.c</w:t>
-      </w:r>
-      <w:proofErr w:type="spellEnd"/>
-      <w:r>
-        <w:rPr>
-          <w:i w:val="0"/>
-          <w:iCs w:val="0"/>
-        </w:rPr>
-        <w:t xml:space="preserve"> files are test files written in C to be used for testing user entered code.</w:t>
+      </w:pPr>
+      <w:r>
+        <w:rPr>
+          <w:b/>
+          <w:bCs/>
+          <w:i w:val="0"/>
+          <w:iCs w:val="0"/>
+        </w:rPr>
+        <w:t xml:space="preserve">passchk: </w:t>
+      </w:r>
+      <w:r>
+        <w:rPr>
+          <w:i w:val="0"/>
+          <w:iCs w:val="0"/>
+        </w:rPr>
+        <w:t>A file of characters starting with the string “1234” followed immediately by the user’s password.</w:t>
+      </w:r>
+      <w:r>
+        <w:rPr>
+          <w:b/>
+          <w:bCs/>
+          <w:i w:val="0"/>
+          <w:iCs w:val="0"/>
+        </w:rPr>
+        <w:t xml:space="preserve"> </w:t>
       </w:r>
     </w:p>
     <w:p>
@@ -3333,13 +3241,43 @@
         <w:pStyle w:val="template"/>
         <w:jc w:val="both"/>
         <w:rPr>
+          <w:i w:val="0"/>
+          <w:iCs w:val="0"/>
+        </w:rPr>
+      </w:pPr>
+      <w:r>
+        <w:rPr>
           <w:b/>
           <w:bCs/>
           <w:i w:val="0"/>
           <w:iCs w:val="0"/>
         </w:rPr>
-      </w:pPr>
-      <w:proofErr w:type="spellStart"/>
+        <w:t>program</w:t>
+      </w:r>
+      <w:r>
+        <w:rPr>
+          <w:i w:val="0"/>
+          <w:iCs w:val="0"/>
+        </w:rPr>
+        <w:t>:</w:t>
+      </w:r>
+      <w:r>
+        <w:rPr>
+          <w:i w:val="0"/>
+          <w:iCs w:val="0"/>
+        </w:rPr>
+        <w:t xml:space="preserve"> Generic name for executables created from the programming lessons.</w:t>
+      </w:r>
+    </w:p>
+    <w:p>
+      <w:pPr>
+        <w:pStyle w:val="template"/>
+        <w:jc w:val="both"/>
+        <w:rPr>
+          <w:i w:val="0"/>
+          <w:iCs w:val="0"/>
+        </w:rPr>
+      </w:pPr>
       <w:r>
         <w:rPr>
           <w:b/>
@@ -3347,84 +3285,6 @@
           <w:i w:val="0"/>
           <w:iCs w:val="0"/>
         </w:rPr>
-        <w:t>passchk</w:t>
-      </w:r>
-      <w:proofErr w:type="spellEnd"/>
-      <w:r>
-        <w:rPr>
-          <w:b/>
-          <w:bCs/>
-          <w:i w:val="0"/>
-          <w:iCs w:val="0"/>
-        </w:rPr>
-        <w:t xml:space="preserve">: </w:t>
-      </w:r>
-      <w:r>
-        <w:rPr>
-          <w:i w:val="0"/>
-          <w:iCs w:val="0"/>
-        </w:rPr>
-        <w:t>A file of characters starting with the string “1234” followed immediately by the user’s password.</w:t>
-      </w:r>
-      <w:r>
-        <w:rPr>
-          <w:b/>
-          <w:bCs/>
-          <w:i w:val="0"/>
-          <w:iCs w:val="0"/>
-        </w:rPr>
-        <w:t xml:space="preserve"> </w:t>
-      </w:r>
-    </w:p>
-    <w:p>
-      <w:pPr>
-        <w:pStyle w:val="template"/>
-        <w:jc w:val="both"/>
-        <w:rPr>
-          <w:i w:val="0"/>
-          <w:iCs w:val="0"/>
-        </w:rPr>
-      </w:pPr>
-      <w:r>
-        <w:rPr>
-          <w:b/>
-          <w:bCs/>
-          <w:i w:val="0"/>
-          <w:iCs w:val="0"/>
-        </w:rPr>
-        <w:t>program</w:t>
-      </w:r>
-      <w:r>
-        <w:rPr>
-          <w:i w:val="0"/>
-          <w:iCs w:val="0"/>
-        </w:rPr>
-        <w:t>:</w:t>
-      </w:r>
-      <w:r>
-        <w:rPr>
-          <w:i w:val="0"/>
-          <w:iCs w:val="0"/>
-        </w:rPr>
-        <w:t xml:space="preserve"> Generic name for executables created from the programming lessons.</w:t>
-      </w:r>
-    </w:p>
-    <w:p>
-      <w:pPr>
-        <w:pStyle w:val="template"/>
-        <w:jc w:val="both"/>
-        <w:rPr>
-          <w:i w:val="0"/>
-          <w:iCs w:val="0"/>
-        </w:rPr>
-      </w:pPr>
-      <w:r>
-        <w:rPr>
-          <w:b/>
-          <w:bCs/>
-          <w:i w:val="0"/>
-          <w:iCs w:val="0"/>
-        </w:rPr>
         <w:t>//#B</w:t>
       </w:r>
       <w:r>
@@ -3432,23 +3292,7 @@
           <w:i w:val="0"/>
           <w:iCs w:val="0"/>
         </w:rPr>
-        <w:t>: A symbol used to split a lesson#_</w:t>
-      </w:r>
-      <w:proofErr w:type="spellStart"/>
-      <w:r>
-        <w:rPr>
-          <w:i w:val="0"/>
-          <w:iCs w:val="0"/>
-        </w:rPr>
-        <w:t>tests.c</w:t>
-      </w:r>
-      <w:proofErr w:type="spellEnd"/>
-      <w:r>
-        <w:rPr>
-          <w:i w:val="0"/>
-          <w:iCs w:val="0"/>
-        </w:rPr>
-        <w:t xml:space="preserve"> file into two strings. </w:t>
+        <w:t xml:space="preserve">: A symbol used to split a lesson#_tests.c file into two strings. </w:t>
       </w:r>
     </w:p>
     <w:p>
@@ -3536,23 +3380,7 @@
           <w:i w:val="0"/>
           <w:iCs w:val="0"/>
         </w:rPr>
-        <w:t>will follow the IEEE citation guide found on IEEE-</w:t>
-      </w:r>
-      <w:proofErr w:type="spellStart"/>
-      <w:r>
-        <w:rPr>
-          <w:i w:val="0"/>
-          <w:iCs w:val="0"/>
-        </w:rPr>
-        <w:t>DataPort</w:t>
-      </w:r>
-      <w:proofErr w:type="spellEnd"/>
-      <w:r>
-        <w:rPr>
-          <w:i w:val="0"/>
-          <w:iCs w:val="0"/>
-        </w:rPr>
-        <w:t xml:space="preserve"> [</w:t>
+        <w:t>will follow the IEEE citation guide found on IEEE-DataPort [</w:t>
       </w:r>
       <w:r>
         <w:rPr>
@@ -3627,23 +3455,7 @@
           <w:iCs w:val="0"/>
         </w:rPr>
         <w:tab/>
-        <w:t>A. Outman, "How to Cite References: IEEE Documentation Style," IEEE-</w:t>
-      </w:r>
-      <w:proofErr w:type="spellStart"/>
-      <w:r>
-        <w:rPr>
-          <w:i w:val="0"/>
-          <w:iCs w:val="0"/>
-        </w:rPr>
-        <w:t>DataPort</w:t>
-      </w:r>
-      <w:proofErr w:type="spellEnd"/>
-      <w:r>
-        <w:rPr>
-          <w:i w:val="0"/>
-          <w:iCs w:val="0"/>
-        </w:rPr>
-        <w:t>, Help &amp; Support. [Online]. Available: https://ieee-dataport.org/help/how-cite-references-ieee-documentation-style. [Accessed: Nov. 6, 2020].</w:t>
+        <w:t>A. Outman, "How to Cite References: IEEE Documentation Style," IEEE-DataPort, Help &amp; Support. [Online]. Available: https://ieee-dataport.org/help/how-cite-references-ieee-documentation-style. [Accessed: Nov. 6, 2020].</w:t>
       </w:r>
     </w:p>
     <w:p>
@@ -3694,55 +3506,7 @@
           <w:iCs w:val="0"/>
         </w:rPr>
         <w:tab/>
-        <w:t xml:space="preserve">C. Rupp, "Requirements Templates -- The Blueprint of your Requirement," SOPHIST GmbH, </w:t>
-      </w:r>
-      <w:proofErr w:type="spellStart"/>
-      <w:r>
-        <w:rPr>
-          <w:i w:val="0"/>
-          <w:iCs w:val="0"/>
-        </w:rPr>
-        <w:t>Webinhalte</w:t>
-      </w:r>
-      <w:proofErr w:type="spellEnd"/>
-      <w:r>
-        <w:rPr>
-          <w:i w:val="0"/>
-          <w:iCs w:val="0"/>
-        </w:rPr>
-        <w:t xml:space="preserve"> </w:t>
-      </w:r>
-      <w:proofErr w:type="spellStart"/>
-      <w:r>
-        <w:rPr>
-          <w:i w:val="0"/>
-          <w:iCs w:val="0"/>
-        </w:rPr>
-        <w:t>zu</w:t>
-      </w:r>
-      <w:proofErr w:type="spellEnd"/>
-      <w:r>
-        <w:rPr>
-          <w:i w:val="0"/>
-          <w:iCs w:val="0"/>
-        </w:rPr>
-        <w:t xml:space="preserve"> </w:t>
-      </w:r>
-      <w:proofErr w:type="spellStart"/>
-      <w:r>
-        <w:rPr>
-          <w:i w:val="0"/>
-          <w:iCs w:val="0"/>
-        </w:rPr>
-        <w:t>Kapitel</w:t>
-      </w:r>
-      <w:proofErr w:type="spellEnd"/>
-      <w:r>
-        <w:rPr>
-          <w:i w:val="0"/>
-          <w:iCs w:val="0"/>
-        </w:rPr>
-        <w:t xml:space="preserve"> 10, 2014. [Online]. Available: https://www.sophist.de/fileadmin/user_upload/Bilder_zu_Seiten/Publikationen/RE6/Webinhalte_Buchteil_3/Requirements_Templates_-_The_Blue_Print_of_your_Requirements_Rupp.pdf. [Accessed: Nov. 6, 2020].</w:t>
+        <w:t>C. Rupp, "Requirements Templates -- The Blueprint of your Requirement," SOPHIST GmbH, Webinhalte zu Kapitel 10, 2014. [Online]. Available: https://www.sophist.de/fileadmin/user_upload/Bilder_zu_Seiten/Publikationen/RE6/Webinhalte_Buchteil_3/Requirements_Templates_-_The_Blue_Print_of_your_Requirements_Rupp.pdf. [Accessed: Nov. 6, 2020].</w:t>
       </w:r>
     </w:p>
     <w:p>
@@ -4727,25 +4491,7 @@
           <w:sz w:val="22"/>
           <w:szCs w:val="22"/>
         </w:rPr>
-        <w:t xml:space="preserve"> hardware from the server hosting company “</w:t>
-      </w:r>
-      <w:proofErr w:type="spellStart"/>
-      <w:r>
-        <w:rPr>
-          <w:rFonts w:ascii="Arial" w:hAnsi="Arial" w:cs="Arial"/>
-          <w:sz w:val="22"/>
-          <w:szCs w:val="22"/>
-        </w:rPr>
-        <w:t>FastComet</w:t>
-      </w:r>
-      <w:proofErr w:type="spellEnd"/>
-      <w:r>
-        <w:rPr>
-          <w:rFonts w:ascii="Arial" w:hAnsi="Arial" w:cs="Arial"/>
-          <w:sz w:val="22"/>
-          <w:szCs w:val="22"/>
-        </w:rPr>
-        <w:t xml:space="preserve">”. Specifications of the hardware include 15 GB of storage space, 2 CPU cores, </w:t>
+        <w:t xml:space="preserve"> hardware from the server hosting company “FastComet”. Specifications of the hardware include 15 GB of storage space, 2 CPU cores, </w:t>
       </w:r>
       <w:r>
         <w:rPr>
@@ -5538,23 +5284,7 @@
           <w:i w:val="0"/>
           <w:iCs w:val="0"/>
         </w:rPr>
-        <w:t xml:space="preserve">20.04 and will be running the NodeJS server v10.19.0. The NodeJS server will create and monitor child processes on the host, which will make use of the stdin and </w:t>
-      </w:r>
-      <w:proofErr w:type="spellStart"/>
-      <w:r>
-        <w:rPr>
-          <w:i w:val="0"/>
-          <w:iCs w:val="0"/>
-        </w:rPr>
-        <w:t>stdout</w:t>
-      </w:r>
-      <w:proofErr w:type="spellEnd"/>
-      <w:r>
-        <w:rPr>
-          <w:i w:val="0"/>
-          <w:iCs w:val="0"/>
-        </w:rPr>
-        <w:t xml:space="preserve"> features of Ubuntu. Some of the child processes will make use of the GCC 9.3.0 C compiler to compile user code. </w:t>
+        <w:t xml:space="preserve">20.04 and will be running the NodeJS server v10.19.0. The NodeJS server will create and monitor child processes on the host, which will make use of the stdin and stdout features of Ubuntu. Some of the child processes will make use of the GCC 9.3.0 C compiler to compile user code. </w:t>
       </w:r>
     </w:p>
     <w:p>
@@ -6258,19 +5988,20 @@
           <w:sz w:val="22"/>
           <w:szCs w:val="22"/>
         </w:rPr>
-        <w:t xml:space="preserve">When a login attempt is made by a guest, the website will decrypt the </w:t>
-      </w:r>
-      <w:proofErr w:type="spellStart"/>
-      <w:r>
+        <w:t xml:space="preserve">When a login attempt is made by a guest, the website will decrypt the passchk file and re-encrypt the file after the attempt has been made. </w:t>
+      </w:r>
+    </w:p>
+    <w:p>
+      <w:pPr>
+        <w:pStyle w:val="NormalWeb"/>
+        <w:spacing w:beforeAutospacing="0" w:afterAutospacing="0"/>
         <w:rPr>
           <w:rFonts w:ascii="Arial" w:hAnsi="Arial" w:cs="Arial"/>
           <w:iCs/>
           <w:sz w:val="22"/>
           <w:szCs w:val="22"/>
         </w:rPr>
-        <w:t>passchk</w:t>
-      </w:r>
-      <w:proofErr w:type="spellEnd"/>
+      </w:pPr>
       <w:r>
         <w:rPr>
           <w:rFonts w:ascii="Arial" w:hAnsi="Arial" w:cs="Arial"/>
@@ -6278,48 +6009,7 @@
           <w:sz w:val="22"/>
           <w:szCs w:val="22"/>
         </w:rPr>
-        <w:t xml:space="preserve"> file and re-encrypt the file after the attempt has been made. </w:t>
-      </w:r>
-    </w:p>
-    <w:p>
-      <w:pPr>
-        <w:pStyle w:val="NormalWeb"/>
-        <w:spacing w:beforeAutospacing="0" w:afterAutospacing="0"/>
-        <w:rPr>
-          <w:rFonts w:ascii="Arial" w:hAnsi="Arial" w:cs="Arial"/>
-          <w:iCs/>
-          <w:sz w:val="22"/>
-          <w:szCs w:val="22"/>
-        </w:rPr>
-      </w:pPr>
-      <w:r>
-        <w:rPr>
-          <w:rFonts w:ascii="Arial" w:hAnsi="Arial" w:cs="Arial"/>
-          <w:iCs/>
-          <w:sz w:val="22"/>
-          <w:szCs w:val="22"/>
-        </w:rPr>
-        <w:t xml:space="preserve">When a guest creates an account successfully, the website will write the password to a file called </w:t>
-      </w:r>
-      <w:proofErr w:type="spellStart"/>
-      <w:r>
-        <w:rPr>
-          <w:rFonts w:ascii="Arial" w:hAnsi="Arial" w:cs="Arial"/>
-          <w:iCs/>
-          <w:sz w:val="22"/>
-          <w:szCs w:val="22"/>
-        </w:rPr>
-        <w:t>passchk</w:t>
-      </w:r>
-      <w:proofErr w:type="spellEnd"/>
-      <w:r>
-        <w:rPr>
-          <w:rFonts w:ascii="Arial" w:hAnsi="Arial" w:cs="Arial"/>
-          <w:iCs/>
-          <w:sz w:val="22"/>
-          <w:szCs w:val="22"/>
-        </w:rPr>
-        <w:t xml:space="preserve"> and encrypt it with the password.</w:t>
+        <w:t>When a guest creates an account successfully, the website will write the password to a file called passchk and encrypt it with the password.</w:t>
       </w:r>
     </w:p>
     <w:p>
@@ -6574,7 +6264,6 @@
           <w:iCs w:val="0"/>
         </w:rPr>
       </w:pPr>
-      <w:proofErr w:type="spellStart"/>
       <w:r>
         <w:rPr>
           <w:i w:val="0"/>
@@ -6582,7 +6271,6 @@
         </w:rPr>
         <w:t>FastComet</w:t>
       </w:r>
-      <w:proofErr w:type="spellEnd"/>
       <w:r>
         <w:rPr>
           <w:i w:val="0"/>
@@ -7426,23 +7114,7 @@
           <w:i w:val="0"/>
           <w:iCs w:val="0"/>
         </w:rPr>
-        <w:t xml:space="preserve">The </w:t>
-      </w:r>
-      <w:proofErr w:type="spellStart"/>
-      <w:r>
-        <w:rPr>
-          <w:i w:val="0"/>
-          <w:iCs w:val="0"/>
-        </w:rPr>
-        <w:t>passchk</w:t>
-      </w:r>
-      <w:proofErr w:type="spellEnd"/>
-      <w:r>
-        <w:rPr>
-          <w:i w:val="0"/>
-          <w:iCs w:val="0"/>
-        </w:rPr>
-        <w:t xml:space="preserve"> file in the user’s directory will be unreadable by any actors without the corresponding password.</w:t>
+        <w:t>The passchk file in the user’s directory will be unreadable by any actors without the corresponding password.</w:t>
       </w:r>
     </w:p>
     <w:p>
@@ -7505,23 +7177,7 @@
           <w:i w:val="0"/>
           <w:iCs w:val="0"/>
         </w:rPr>
-        <w:t xml:space="preserve">The server will not shutdown during a user login. In the case that a shutdown occurs during a user login, the user’s website folder will not become corrupted as a whole, but the </w:t>
-      </w:r>
-      <w:proofErr w:type="spellStart"/>
-      <w:r>
-        <w:rPr>
-          <w:i w:val="0"/>
-          <w:iCs w:val="0"/>
-        </w:rPr>
-        <w:t>passchk</w:t>
-      </w:r>
-      <w:proofErr w:type="spellEnd"/>
-      <w:r>
-        <w:rPr>
-          <w:i w:val="0"/>
-          <w:iCs w:val="0"/>
-        </w:rPr>
-        <w:t xml:space="preserve"> file can become corrupted. If this occurs, the user will need to contact an administrator to repair their account.</w:t>
+        <w:t>The server will not shutdown during a user login. In the case that a shutdown occurs during a user login, the user’s website folder will not become corrupted as a whole, but the passchk file can become corrupted. If this occurs, the user will need to contact an administrator to repair their account.</w:t>
       </w:r>
     </w:p>
     <w:p>
@@ -7616,25 +7272,7 @@
           <w:sz w:val="22"/>
           <w:szCs w:val="22"/>
         </w:rPr>
-        <w:t xml:space="preserve">The website will be available to access at any time of day on any given day, except when </w:t>
-      </w:r>
-      <w:proofErr w:type="spellStart"/>
-      <w:r>
-        <w:rPr>
-          <w:rFonts w:ascii="Arial" w:hAnsi="Arial" w:cs="Arial"/>
-          <w:sz w:val="22"/>
-          <w:szCs w:val="22"/>
-        </w:rPr>
-        <w:t>fastcomet</w:t>
-      </w:r>
-      <w:proofErr w:type="spellEnd"/>
-      <w:r>
-        <w:rPr>
-          <w:rFonts w:ascii="Arial" w:hAnsi="Arial" w:cs="Arial"/>
-          <w:sz w:val="22"/>
-          <w:szCs w:val="22"/>
-        </w:rPr>
-        <w:t xml:space="preserve"> is performing server maintenance. </w:t>
+        <w:t xml:space="preserve">The website will be available to access at any time of day on any given day, except when fastcomet is performing server maintenance. </w:t>
       </w:r>
     </w:p>
     <w:p>
@@ -7884,25 +7522,7 @@
           <w:sz w:val="22"/>
           <w:szCs w:val="22"/>
         </w:rPr>
-        <w:t xml:space="preserve">The executable tools utilized by the website come with a </w:t>
-      </w:r>
-      <w:proofErr w:type="spellStart"/>
-      <w:r>
-        <w:rPr>
-          <w:rFonts w:ascii="Arial" w:hAnsi="Arial" w:cs="Arial"/>
-          <w:sz w:val="22"/>
-          <w:szCs w:val="22"/>
-        </w:rPr>
-        <w:t>makefile</w:t>
-      </w:r>
-      <w:proofErr w:type="spellEnd"/>
-      <w:r>
-        <w:rPr>
-          <w:rFonts w:ascii="Arial" w:hAnsi="Arial" w:cs="Arial"/>
-          <w:sz w:val="22"/>
-          <w:szCs w:val="22"/>
-        </w:rPr>
-        <w:t xml:space="preserve"> which will allow them to be recompiled to fit another operating system if there was a change in server hosting.</w:t>
+        <w:t>The executable tools utilized by the website come with a makefile which will allow them to be recompiled to fit another operating system if there was a change in server hosting.</w:t>
       </w:r>
     </w:p>
     <w:p>
@@ -8517,29 +8137,7 @@
                 <w:szCs w:val="22"/>
                 <w:lang w:bidi="ar-SA"/>
               </w:rPr>
-              <w:t xml:space="preserve">Contains the return value of the </w:t>
-            </w:r>
-            <w:proofErr w:type="gramStart"/>
-            <w:r>
-              <w:rPr>
-                <w:rFonts w:ascii="Arial" w:hAnsi="Arial" w:cs="Arial"/>
-                <w:color w:val="000000"/>
-                <w:sz w:val="22"/>
-                <w:szCs w:val="22"/>
-                <w:lang w:bidi="ar-SA"/>
-              </w:rPr>
-              <w:t>express(</w:t>
-            </w:r>
-            <w:proofErr w:type="gramEnd"/>
-            <w:r>
-              <w:rPr>
-                <w:rFonts w:ascii="Arial" w:hAnsi="Arial" w:cs="Arial"/>
-                <w:color w:val="000000"/>
-                <w:sz w:val="22"/>
-                <w:szCs w:val="22"/>
-                <w:lang w:bidi="ar-SA"/>
-              </w:rPr>
-              <w:t>) call which starts the hosting of the website</w:t>
+              <w:t>Contains the return value of the express() call which starts the hosting of the website</w:t>
             </w:r>
           </w:p>
         </w:tc>
@@ -8570,7 +8168,6 @@
                 <w:lang w:bidi="ar-SA"/>
               </w:rPr>
             </w:pPr>
-            <w:proofErr w:type="spellStart"/>
             <w:r>
               <w:rPr>
                 <w:rFonts w:ascii="Arial" w:hAnsi="Arial" w:cs="Arial"/>
@@ -8581,7 +8178,6 @@
               </w:rPr>
               <w:t>cookieParser</w:t>
             </w:r>
-            <w:proofErr w:type="spellEnd"/>
           </w:p>
         </w:tc>
         <w:tc>
@@ -8648,7 +8244,6 @@
                 <w:lang w:bidi="ar-SA"/>
               </w:rPr>
             </w:pPr>
-            <w:proofErr w:type="spellStart"/>
             <w:r>
               <w:rPr>
                 <w:rFonts w:ascii="Arial" w:hAnsi="Arial" w:cs="Arial"/>
@@ -8659,7 +8254,6 @@
               </w:rPr>
               <w:t>bodyParser</w:t>
             </w:r>
-            <w:proofErr w:type="spellEnd"/>
           </w:p>
         </w:tc>
         <w:tc>
@@ -8802,7 +8396,6 @@
                 <w:lang w:bidi="ar-SA"/>
               </w:rPr>
             </w:pPr>
-            <w:proofErr w:type="spellStart"/>
             <w:r>
               <w:rPr>
                 <w:rFonts w:ascii="Arial" w:hAnsi="Arial" w:cs="Arial"/>
@@ -8813,7 +8406,6 @@
               </w:rPr>
               <w:t>urlencodedParser</w:t>
             </w:r>
-            <w:proofErr w:type="spellEnd"/>
           </w:p>
         </w:tc>
         <w:tc>
@@ -8849,51 +8441,7 @@
                 <w:szCs w:val="22"/>
                 <w:lang w:bidi="ar-SA"/>
               </w:rPr>
-              <w:t>Contains the “</w:t>
-            </w:r>
-            <w:proofErr w:type="spellStart"/>
-            <w:r>
-              <w:rPr>
-                <w:rFonts w:ascii="Arial" w:hAnsi="Arial" w:cs="Arial"/>
-                <w:color w:val="000000"/>
-                <w:sz w:val="22"/>
-                <w:szCs w:val="22"/>
-                <w:lang w:bidi="ar-SA"/>
-              </w:rPr>
-              <w:t>urlencoded</w:t>
-            </w:r>
-            <w:proofErr w:type="spellEnd"/>
-            <w:r>
-              <w:rPr>
-                <w:rFonts w:ascii="Arial" w:hAnsi="Arial" w:cs="Arial"/>
-                <w:color w:val="000000"/>
-                <w:sz w:val="22"/>
-                <w:szCs w:val="22"/>
-                <w:lang w:bidi="ar-SA"/>
-              </w:rPr>
-              <w:t xml:space="preserve">” portion of the </w:t>
-            </w:r>
-            <w:proofErr w:type="spellStart"/>
-            <w:r>
-              <w:rPr>
-                <w:rFonts w:ascii="Arial" w:hAnsi="Arial" w:cs="Arial"/>
-                <w:color w:val="000000"/>
-                <w:sz w:val="22"/>
-                <w:szCs w:val="22"/>
-                <w:lang w:bidi="ar-SA"/>
-              </w:rPr>
-              <w:t>bodyParser</w:t>
-            </w:r>
-            <w:proofErr w:type="spellEnd"/>
-            <w:r>
-              <w:rPr>
-                <w:rFonts w:ascii="Arial" w:hAnsi="Arial" w:cs="Arial"/>
-                <w:color w:val="000000"/>
-                <w:sz w:val="22"/>
-                <w:szCs w:val="22"/>
-                <w:lang w:bidi="ar-SA"/>
-              </w:rPr>
-              <w:t xml:space="preserve"> variable</w:t>
+              <w:t>Contains the “urlencoded” portion of the bodyParser variable</w:t>
             </w:r>
           </w:p>
         </w:tc>
@@ -9045,29 +8593,7 @@
                 <w:szCs w:val="22"/>
                 <w:lang w:bidi="ar-SA"/>
               </w:rPr>
-              <w:t>Contains a function from a the “</w:t>
-            </w:r>
-            <w:proofErr w:type="spellStart"/>
-            <w:r>
-              <w:rPr>
-                <w:rFonts w:ascii="Arial" w:hAnsi="Arial" w:cs="Arial"/>
-                <w:color w:val="000000"/>
-                <w:sz w:val="22"/>
-                <w:szCs w:val="22"/>
-                <w:lang w:bidi="ar-SA"/>
-              </w:rPr>
-              <w:t>child_process</w:t>
-            </w:r>
-            <w:proofErr w:type="spellEnd"/>
-            <w:r>
-              <w:rPr>
-                <w:rFonts w:ascii="Arial" w:hAnsi="Arial" w:cs="Arial"/>
-                <w:color w:val="000000"/>
-                <w:sz w:val="22"/>
-                <w:szCs w:val="22"/>
-                <w:lang w:bidi="ar-SA"/>
-              </w:rPr>
-              <w:t>” library that allows NodeJS to create and continuously manage a separate process on the host</w:t>
+              <w:t>Contains a function from a the “child_process” library that allows NodeJS to create and continuously manage a separate process on the host</w:t>
             </w:r>
           </w:p>
         </w:tc>
@@ -9143,29 +8669,7 @@
                 <w:szCs w:val="22"/>
                 <w:lang w:bidi="ar-SA"/>
               </w:rPr>
-              <w:t>Contains a function from the “</w:t>
-            </w:r>
-            <w:proofErr w:type="spellStart"/>
-            <w:r>
-              <w:rPr>
-                <w:rFonts w:ascii="Arial" w:hAnsi="Arial" w:cs="Arial"/>
-                <w:color w:val="000000"/>
-                <w:sz w:val="22"/>
-                <w:szCs w:val="22"/>
-                <w:lang w:bidi="ar-SA"/>
-              </w:rPr>
-              <w:t>child_process</w:t>
-            </w:r>
-            <w:proofErr w:type="spellEnd"/>
-            <w:r>
-              <w:rPr>
-                <w:rFonts w:ascii="Arial" w:hAnsi="Arial" w:cs="Arial"/>
-                <w:color w:val="000000"/>
-                <w:sz w:val="22"/>
-                <w:szCs w:val="22"/>
-                <w:lang w:bidi="ar-SA"/>
-              </w:rPr>
-              <w:t>” library that allows NodeJS to call an executable or command</w:t>
+              <w:t>Contains a function from the “child_process” library that allows NodeJS to call an executable or command</w:t>
             </w:r>
           </w:p>
         </w:tc>
@@ -9196,7 +8700,6 @@
                 <w:lang w:bidi="ar-SA"/>
               </w:rPr>
             </w:pPr>
-            <w:proofErr w:type="spellStart"/>
             <w:r>
               <w:rPr>
                 <w:rFonts w:ascii="Arial" w:hAnsi="Arial" w:cs="Arial"/>
@@ -9207,7 +8710,6 @@
               </w:rPr>
               <w:t>execSync</w:t>
             </w:r>
-            <w:proofErr w:type="spellEnd"/>
           </w:p>
         </w:tc>
         <w:tc>
@@ -9243,29 +8745,7 @@
                 <w:szCs w:val="22"/>
                 <w:lang w:bidi="ar-SA"/>
               </w:rPr>
-              <w:t>Contains a function from a the “</w:t>
-            </w:r>
-            <w:proofErr w:type="spellStart"/>
-            <w:r>
-              <w:rPr>
-                <w:rFonts w:ascii="Arial" w:hAnsi="Arial" w:cs="Arial"/>
-                <w:color w:val="000000"/>
-                <w:sz w:val="22"/>
-                <w:szCs w:val="22"/>
-                <w:lang w:bidi="ar-SA"/>
-              </w:rPr>
-              <w:t>child_process</w:t>
-            </w:r>
-            <w:proofErr w:type="spellEnd"/>
-            <w:r>
-              <w:rPr>
-                <w:rFonts w:ascii="Arial" w:hAnsi="Arial" w:cs="Arial"/>
-                <w:color w:val="000000"/>
-                <w:sz w:val="22"/>
-                <w:szCs w:val="22"/>
-                <w:lang w:bidi="ar-SA"/>
-              </w:rPr>
-              <w:t>” library that allows NodeJS to call an executable or command synchronously</w:t>
+              <w:t>Contains a function from a the “child_process” library that allows NodeJS to call an executable or command synchronously</w:t>
             </w:r>
           </w:p>
         </w:tc>
@@ -9448,7 +8928,6 @@
                 <w:lang w:bidi="ar-SA"/>
               </w:rPr>
             </w:pPr>
-            <w:proofErr w:type="spellStart"/>
             <w:r>
               <w:rPr>
                 <w:rFonts w:ascii="Arial" w:hAnsi="Arial" w:cs="Arial"/>
@@ -9459,7 +8938,6 @@
               </w:rPr>
               <w:t>encryptorPath</w:t>
             </w:r>
-            <w:proofErr w:type="spellEnd"/>
           </w:p>
         </w:tc>
         <w:tc>
@@ -9526,7 +9004,6 @@
                 <w:lang w:bidi="ar-SA"/>
               </w:rPr>
             </w:pPr>
-            <w:proofErr w:type="spellStart"/>
             <w:r>
               <w:rPr>
                 <w:rFonts w:ascii="Arial" w:hAnsi="Arial" w:cs="Arial"/>
@@ -9537,7 +9014,6 @@
               </w:rPr>
               <w:t>usersPath</w:t>
             </w:r>
-            <w:proofErr w:type="spellEnd"/>
           </w:p>
         </w:tc>
         <w:tc>
@@ -9645,7 +9121,6 @@
                 <w:lang w:bidi="ar-SA"/>
               </w:rPr>
             </w:pPr>
-            <w:proofErr w:type="spellStart"/>
             <w:r>
               <w:rPr>
                 <w:rFonts w:ascii="Arial" w:hAnsi="Arial" w:cs="Arial"/>
@@ -9656,7 +9131,6 @@
               </w:rPr>
               <w:t>maxErrors</w:t>
             </w:r>
-            <w:proofErr w:type="spellEnd"/>
           </w:p>
         </w:tc>
         <w:tc>
@@ -9723,7 +9197,6 @@
                 <w:lang w:bidi="ar-SA"/>
               </w:rPr>
             </w:pPr>
-            <w:proofErr w:type="spellStart"/>
             <w:r>
               <w:rPr>
                 <w:rFonts w:ascii="Arial" w:hAnsi="Arial" w:cs="Arial"/>
@@ -9734,7 +9207,6 @@
               </w:rPr>
               <w:t>errorSum</w:t>
             </w:r>
-            <w:proofErr w:type="spellEnd"/>
           </w:p>
         </w:tc>
         <w:tc>
@@ -9801,7 +9273,6 @@
                 <w:lang w:bidi="ar-SA"/>
               </w:rPr>
             </w:pPr>
-            <w:proofErr w:type="spellStart"/>
             <w:r>
               <w:rPr>
                 <w:rFonts w:ascii="Arial" w:hAnsi="Arial" w:cs="Arial"/>
@@ -9812,7 +9283,6 @@
               </w:rPr>
               <w:t>fp</w:t>
             </w:r>
-            <w:proofErr w:type="spellEnd"/>
           </w:p>
         </w:tc>
         <w:tc>
@@ -9924,29 +9394,7 @@
                 <w:szCs w:val="22"/>
                 <w:lang w:bidi="ar-SA"/>
               </w:rPr>
-              <w:t xml:space="preserve">Current character in second argument (password) for </w:t>
-            </w:r>
-            <w:proofErr w:type="spellStart"/>
-            <w:r>
-              <w:rPr>
-                <w:rFonts w:ascii="Arial" w:hAnsi="Arial" w:cs="Arial"/>
-                <w:color w:val="000000"/>
-                <w:sz w:val="22"/>
-                <w:szCs w:val="22"/>
-                <w:lang w:bidi="ar-SA"/>
-              </w:rPr>
-              <w:t>encryptor</w:t>
-            </w:r>
-            <w:proofErr w:type="spellEnd"/>
-            <w:r>
-              <w:rPr>
-                <w:rFonts w:ascii="Arial" w:hAnsi="Arial" w:cs="Arial"/>
-                <w:color w:val="000000"/>
-                <w:sz w:val="22"/>
-                <w:szCs w:val="22"/>
-                <w:lang w:bidi="ar-SA"/>
-              </w:rPr>
-              <w:t xml:space="preserve"> tool.</w:t>
+              <w:t>Current character in second argument (password) for encryptor tool.</w:t>
             </w:r>
           </w:p>
         </w:tc>
@@ -10022,29 +9470,7 @@
                 <w:szCs w:val="22"/>
                 <w:lang w:bidi="ar-SA"/>
               </w:rPr>
-              <w:t xml:space="preserve">Length of the password passed through to the </w:t>
-            </w:r>
-            <w:proofErr w:type="spellStart"/>
-            <w:r>
-              <w:rPr>
-                <w:rFonts w:ascii="Arial" w:hAnsi="Arial" w:cs="Arial"/>
-                <w:color w:val="000000"/>
-                <w:sz w:val="22"/>
-                <w:szCs w:val="22"/>
-                <w:lang w:bidi="ar-SA"/>
-              </w:rPr>
-              <w:t>encryptor</w:t>
-            </w:r>
-            <w:proofErr w:type="spellEnd"/>
-            <w:r>
-              <w:rPr>
-                <w:rFonts w:ascii="Arial" w:hAnsi="Arial" w:cs="Arial"/>
-                <w:color w:val="000000"/>
-                <w:sz w:val="22"/>
-                <w:szCs w:val="22"/>
-                <w:lang w:bidi="ar-SA"/>
-              </w:rPr>
-              <w:t>.</w:t>
+              <w:t>Length of the password passed through to the encryptor.</w:t>
             </w:r>
           </w:p>
         </w:tc>
@@ -10121,29 +9547,7 @@
                 <w:szCs w:val="22"/>
                 <w:lang w:bidi="ar-SA"/>
               </w:rPr>
-              <w:t xml:space="preserve">Password passed through to the </w:t>
-            </w:r>
-            <w:proofErr w:type="spellStart"/>
-            <w:r>
-              <w:rPr>
-                <w:rFonts w:ascii="Arial" w:hAnsi="Arial" w:cs="Arial"/>
-                <w:color w:val="000000"/>
-                <w:sz w:val="22"/>
-                <w:szCs w:val="22"/>
-                <w:lang w:bidi="ar-SA"/>
-              </w:rPr>
-              <w:t>encryptor</w:t>
-            </w:r>
-            <w:proofErr w:type="spellEnd"/>
-            <w:r>
-              <w:rPr>
-                <w:rFonts w:ascii="Arial" w:hAnsi="Arial" w:cs="Arial"/>
-                <w:color w:val="000000"/>
-                <w:sz w:val="22"/>
-                <w:szCs w:val="22"/>
-                <w:lang w:bidi="ar-SA"/>
-              </w:rPr>
-              <w:t xml:space="preserve"> tool as a command line argument. </w:t>
+              <w:t>Password passed through to the encryptor tool as a command line argument. </w:t>
             </w:r>
           </w:p>
         </w:tc>
@@ -10174,7 +9578,6 @@
                 <w:lang w:bidi="ar-SA"/>
               </w:rPr>
             </w:pPr>
-            <w:proofErr w:type="spellStart"/>
             <w:r>
               <w:rPr>
                 <w:rFonts w:ascii="Arial" w:hAnsi="Arial" w:cs="Arial"/>
@@ -10185,7 +9588,6 @@
               </w:rPr>
               <w:t>curr</w:t>
             </w:r>
-            <w:proofErr w:type="spellEnd"/>
           </w:p>
         </w:tc>
         <w:tc>
@@ -10221,29 +9623,7 @@
                 <w:szCs w:val="22"/>
                 <w:lang w:bidi="ar-SA"/>
               </w:rPr>
-              <w:t xml:space="preserve">First character from the </w:t>
-            </w:r>
-            <w:proofErr w:type="spellStart"/>
-            <w:r>
-              <w:rPr>
-                <w:rFonts w:ascii="Arial" w:hAnsi="Arial" w:cs="Arial"/>
-                <w:color w:val="000000"/>
-                <w:sz w:val="22"/>
-                <w:szCs w:val="22"/>
-                <w:lang w:bidi="ar-SA"/>
-              </w:rPr>
-              <w:t>passchk</w:t>
-            </w:r>
-            <w:proofErr w:type="spellEnd"/>
-            <w:r>
-              <w:rPr>
-                <w:rFonts w:ascii="Arial" w:hAnsi="Arial" w:cs="Arial"/>
-                <w:color w:val="000000"/>
-                <w:sz w:val="22"/>
-                <w:szCs w:val="22"/>
-                <w:lang w:bidi="ar-SA"/>
-              </w:rPr>
-              <w:t xml:space="preserve"> file.</w:t>
+              <w:t>First character from the passchk file.</w:t>
             </w:r>
           </w:p>
         </w:tc>
@@ -10274,7 +9654,6 @@
                 <w:lang w:bidi="ar-SA"/>
               </w:rPr>
             </w:pPr>
-            <w:proofErr w:type="spellStart"/>
             <w:r>
               <w:rPr>
                 <w:rFonts w:ascii="Arial" w:hAnsi="Arial" w:cs="Arial"/>
@@ -10285,7 +9664,6 @@
               </w:rPr>
               <w:t>pIndex</w:t>
             </w:r>
-            <w:proofErr w:type="spellEnd"/>
           </w:p>
         </w:tc>
         <w:tc>
@@ -10321,29 +9699,7 @@
                 <w:szCs w:val="22"/>
                 <w:lang w:bidi="ar-SA"/>
               </w:rPr>
-              <w:t xml:space="preserve">Index of character used for XOR cipher in the </w:t>
-            </w:r>
-            <w:proofErr w:type="spellStart"/>
-            <w:r>
-              <w:rPr>
-                <w:rFonts w:ascii="Arial" w:hAnsi="Arial" w:cs="Arial"/>
-                <w:color w:val="000000"/>
-                <w:sz w:val="22"/>
-                <w:szCs w:val="22"/>
-                <w:lang w:bidi="ar-SA"/>
-              </w:rPr>
-              <w:t>encryptor</w:t>
-            </w:r>
-            <w:proofErr w:type="spellEnd"/>
-            <w:r>
-              <w:rPr>
-                <w:rFonts w:ascii="Arial" w:hAnsi="Arial" w:cs="Arial"/>
-                <w:color w:val="000000"/>
-                <w:sz w:val="22"/>
-                <w:szCs w:val="22"/>
-                <w:lang w:bidi="ar-SA"/>
-              </w:rPr>
-              <w:t xml:space="preserve"> tool. </w:t>
+              <w:t>Index of character used for XOR cipher in the encryptor tool. </w:t>
             </w:r>
           </w:p>
         </w:tc>
@@ -10374,7 +9730,6 @@
                 <w:lang w:bidi="ar-SA"/>
               </w:rPr>
             </w:pPr>
-            <w:proofErr w:type="spellStart"/>
             <w:r>
               <w:rPr>
                 <w:rFonts w:ascii="Arial" w:hAnsi="Arial" w:cs="Arial"/>
@@ -10385,7 +9740,6 @@
               </w:rPr>
               <w:t>UserAccount.username</w:t>
             </w:r>
-            <w:proofErr w:type="spellEnd"/>
           </w:p>
         </w:tc>
         <w:tc>
@@ -10421,29 +9775,7 @@
                 <w:szCs w:val="22"/>
                 <w:lang w:bidi="ar-SA"/>
               </w:rPr>
-              <w:t xml:space="preserve">Contains the username passed to </w:t>
-            </w:r>
-            <w:proofErr w:type="spellStart"/>
-            <w:r>
-              <w:rPr>
-                <w:rFonts w:ascii="Arial" w:hAnsi="Arial" w:cs="Arial"/>
-                <w:color w:val="000000"/>
-                <w:sz w:val="22"/>
-                <w:szCs w:val="22"/>
-                <w:lang w:bidi="ar-SA"/>
-              </w:rPr>
-              <w:t>UserAccount</w:t>
-            </w:r>
-            <w:proofErr w:type="spellEnd"/>
-            <w:r>
-              <w:rPr>
-                <w:rFonts w:ascii="Arial" w:hAnsi="Arial" w:cs="Arial"/>
-                <w:color w:val="000000"/>
-                <w:sz w:val="22"/>
-                <w:szCs w:val="22"/>
-                <w:lang w:bidi="ar-SA"/>
-              </w:rPr>
-              <w:t xml:space="preserve"> object</w:t>
+              <w:t>Contains the username passed to UserAccount object</w:t>
             </w:r>
           </w:p>
         </w:tc>
@@ -10474,7 +9806,6 @@
                 <w:lang w:bidi="ar-SA"/>
               </w:rPr>
             </w:pPr>
-            <w:proofErr w:type="spellStart"/>
             <w:r>
               <w:rPr>
                 <w:rFonts w:ascii="Arial" w:hAnsi="Arial" w:cs="Arial"/>
@@ -10485,7 +9816,6 @@
               </w:rPr>
               <w:t>UserAccount.password</w:t>
             </w:r>
-            <w:proofErr w:type="spellEnd"/>
           </w:p>
         </w:tc>
         <w:tc>
@@ -10521,29 +9851,7 @@
                 <w:szCs w:val="22"/>
                 <w:lang w:bidi="ar-SA"/>
               </w:rPr>
-              <w:t xml:space="preserve">Contains the password passed to the </w:t>
-            </w:r>
-            <w:proofErr w:type="spellStart"/>
-            <w:r>
-              <w:rPr>
-                <w:rFonts w:ascii="Arial" w:hAnsi="Arial" w:cs="Arial"/>
-                <w:color w:val="000000"/>
-                <w:sz w:val="22"/>
-                <w:szCs w:val="22"/>
-                <w:lang w:bidi="ar-SA"/>
-              </w:rPr>
-              <w:t>UserAccount</w:t>
-            </w:r>
-            <w:proofErr w:type="spellEnd"/>
-            <w:r>
-              <w:rPr>
-                <w:rFonts w:ascii="Arial" w:hAnsi="Arial" w:cs="Arial"/>
-                <w:color w:val="000000"/>
-                <w:sz w:val="22"/>
-                <w:szCs w:val="22"/>
-                <w:lang w:bidi="ar-SA"/>
-              </w:rPr>
-              <w:t xml:space="preserve"> object</w:t>
+              <w:t>Contains the password passed to the UserAccount object</w:t>
             </w:r>
           </w:p>
         </w:tc>
@@ -10695,29 +10003,7 @@
                 <w:szCs w:val="22"/>
                 <w:lang w:bidi="ar-SA"/>
               </w:rPr>
-              <w:t xml:space="preserve">Contains the value of </w:t>
-            </w:r>
-            <w:proofErr w:type="spellStart"/>
-            <w:r>
-              <w:rPr>
-                <w:rFonts w:ascii="Arial" w:hAnsi="Arial" w:cs="Arial"/>
-                <w:color w:val="000000"/>
-                <w:sz w:val="22"/>
-                <w:szCs w:val="22"/>
-                <w:lang w:bidi="ar-SA"/>
-              </w:rPr>
-              <w:t>UserAccount.username</w:t>
-            </w:r>
-            <w:proofErr w:type="spellEnd"/>
-            <w:r>
-              <w:rPr>
-                <w:rFonts w:ascii="Arial" w:hAnsi="Arial" w:cs="Arial"/>
-                <w:color w:val="000000"/>
-                <w:sz w:val="22"/>
-                <w:szCs w:val="22"/>
-                <w:lang w:bidi="ar-SA"/>
-              </w:rPr>
-              <w:t xml:space="preserve"> from the object this method is called on</w:t>
+              <w:t>Contains the value of UserAccount.username from the object this method is called on</w:t>
             </w:r>
           </w:p>
         </w:tc>
@@ -10793,29 +10079,7 @@
                 <w:szCs w:val="22"/>
                 <w:lang w:bidi="ar-SA"/>
               </w:rPr>
-              <w:t xml:space="preserve">Contains the value of </w:t>
-            </w:r>
-            <w:proofErr w:type="spellStart"/>
-            <w:r>
-              <w:rPr>
-                <w:rFonts w:ascii="Arial" w:hAnsi="Arial" w:cs="Arial"/>
-                <w:color w:val="000000"/>
-                <w:sz w:val="22"/>
-                <w:szCs w:val="22"/>
-                <w:lang w:bidi="ar-SA"/>
-              </w:rPr>
-              <w:t>UserAccount.password</w:t>
-            </w:r>
-            <w:proofErr w:type="spellEnd"/>
-            <w:r>
-              <w:rPr>
-                <w:rFonts w:ascii="Arial" w:hAnsi="Arial" w:cs="Arial"/>
-                <w:color w:val="000000"/>
-                <w:sz w:val="22"/>
-                <w:szCs w:val="22"/>
-                <w:lang w:bidi="ar-SA"/>
-              </w:rPr>
-              <w:t xml:space="preserve"> from the object this method is called on</w:t>
+              <w:t>Contains the value of UserAccount.password from the object this method is called on</w:t>
             </w:r>
           </w:p>
         </w:tc>
@@ -10891,29 +10155,7 @@
                 <w:szCs w:val="22"/>
                 <w:lang w:bidi="ar-SA"/>
               </w:rPr>
-              <w:t xml:space="preserve">Contains the value of </w:t>
-            </w:r>
-            <w:proofErr w:type="spellStart"/>
-            <w:r>
-              <w:rPr>
-                <w:rFonts w:ascii="Arial" w:hAnsi="Arial" w:cs="Arial"/>
-                <w:color w:val="000000"/>
-                <w:sz w:val="22"/>
-                <w:szCs w:val="22"/>
-                <w:lang w:bidi="ar-SA"/>
-              </w:rPr>
-              <w:t>UserAccount.key</w:t>
-            </w:r>
-            <w:proofErr w:type="spellEnd"/>
-            <w:r>
-              <w:rPr>
-                <w:rFonts w:ascii="Arial" w:hAnsi="Arial" w:cs="Arial"/>
-                <w:color w:val="000000"/>
-                <w:sz w:val="22"/>
-                <w:szCs w:val="22"/>
-                <w:lang w:bidi="ar-SA"/>
-              </w:rPr>
-              <w:t xml:space="preserve"> from the object this method is called on</w:t>
+              <w:t>Contains the value of UserAccount.key from the object this method is called on</w:t>
             </w:r>
           </w:p>
         </w:tc>
@@ -10989,41 +10231,7 @@
                 <w:szCs w:val="22"/>
                 <w:lang w:bidi="ar-SA"/>
               </w:rPr>
-              <w:t xml:space="preserve">Contains true or false based on whether the </w:t>
-            </w:r>
-            <w:proofErr w:type="spellStart"/>
-            <w:proofErr w:type="gramStart"/>
-            <w:r>
-              <w:rPr>
-                <w:rFonts w:ascii="Arial" w:hAnsi="Arial" w:cs="Arial"/>
-                <w:color w:val="000000"/>
-                <w:sz w:val="22"/>
-                <w:szCs w:val="22"/>
-                <w:lang w:bidi="ar-SA"/>
-              </w:rPr>
-              <w:t>attemptLogin</w:t>
-            </w:r>
-            <w:proofErr w:type="spellEnd"/>
-            <w:r>
-              <w:rPr>
-                <w:rFonts w:ascii="Arial" w:hAnsi="Arial" w:cs="Arial"/>
-                <w:color w:val="000000"/>
-                <w:sz w:val="22"/>
-                <w:szCs w:val="22"/>
-                <w:lang w:bidi="ar-SA"/>
-              </w:rPr>
-              <w:t>(</w:t>
-            </w:r>
-            <w:proofErr w:type="gramEnd"/>
-            <w:r>
-              <w:rPr>
-                <w:rFonts w:ascii="Arial" w:hAnsi="Arial" w:cs="Arial"/>
-                <w:color w:val="000000"/>
-                <w:sz w:val="22"/>
-                <w:szCs w:val="22"/>
-                <w:lang w:bidi="ar-SA"/>
-              </w:rPr>
-              <w:t>) succeeds or fails</w:t>
+              <w:t>Contains true or false based on whether the attemptLogin() succeeds or fails</w:t>
             </w:r>
           </w:p>
         </w:tc>
@@ -11099,41 +10307,7 @@
                 <w:szCs w:val="22"/>
                 <w:lang w:bidi="ar-SA"/>
               </w:rPr>
-              <w:t xml:space="preserve">Contains the string of text that represents </w:t>
-            </w:r>
-            <w:proofErr w:type="spellStart"/>
-            <w:r>
-              <w:rPr>
-                <w:rFonts w:ascii="Arial" w:hAnsi="Arial" w:cs="Arial"/>
-                <w:color w:val="000000"/>
-                <w:sz w:val="22"/>
-                <w:szCs w:val="22"/>
-                <w:lang w:bidi="ar-SA"/>
-              </w:rPr>
-              <w:t xml:space="preserve">a </w:t>
-            </w:r>
-            <w:proofErr w:type="gramStart"/>
-            <w:r>
-              <w:rPr>
-                <w:rFonts w:ascii="Arial" w:hAnsi="Arial" w:cs="Arial"/>
-                <w:color w:val="000000"/>
-                <w:sz w:val="22"/>
-                <w:szCs w:val="22"/>
-                <w:lang w:bidi="ar-SA"/>
-              </w:rPr>
-              <w:t>users</w:t>
-            </w:r>
-            <w:proofErr w:type="spellEnd"/>
-            <w:proofErr w:type="gramEnd"/>
-            <w:r>
-              <w:rPr>
-                <w:rFonts w:ascii="Arial" w:hAnsi="Arial" w:cs="Arial"/>
-                <w:color w:val="000000"/>
-                <w:sz w:val="22"/>
-                <w:szCs w:val="22"/>
-                <w:lang w:bidi="ar-SA"/>
-              </w:rPr>
-              <w:t xml:space="preserve"> encrypted password</w:t>
+              <w:t>Contains the string of text that represents a users encrypted password</w:t>
             </w:r>
           </w:p>
         </w:tc>
@@ -11326,8 +10500,6 @@
                 <w:lang w:bidi="ar-SA"/>
               </w:rPr>
             </w:pPr>
-            <w:proofErr w:type="spellStart"/>
-            <w:proofErr w:type="gramStart"/>
             <w:r>
               <w:rPr>
                 <w:rFonts w:ascii="Arial" w:hAnsi="Arial" w:cs="Arial"/>
@@ -11336,29 +10508,7 @@
                 <w:szCs w:val="22"/>
                 <w:lang w:bidi="ar-SA"/>
               </w:rPr>
-              <w:t>app.get</w:t>
-            </w:r>
-            <w:proofErr w:type="spellEnd"/>
-            <w:r>
-              <w:rPr>
-                <w:rFonts w:ascii="Arial" w:hAnsi="Arial" w:cs="Arial"/>
-                <w:color w:val="000000"/>
-                <w:sz w:val="22"/>
-                <w:szCs w:val="22"/>
-                <w:lang w:bidi="ar-SA"/>
-              </w:rPr>
-              <w:t>(</w:t>
-            </w:r>
-            <w:proofErr w:type="gramEnd"/>
-            <w:r>
-              <w:rPr>
-                <w:rFonts w:ascii="Arial" w:hAnsi="Arial" w:cs="Arial"/>
-                <w:color w:val="000000"/>
-                <w:sz w:val="22"/>
-                <w:szCs w:val="22"/>
-                <w:lang w:bidi="ar-SA"/>
-              </w:rPr>
-              <w:t>)</w:t>
+              <w:t>app.get()</w:t>
             </w:r>
           </w:p>
         </w:tc>
@@ -11466,8 +10616,6 @@
                 <w:lang w:bidi="ar-SA"/>
               </w:rPr>
             </w:pPr>
-            <w:proofErr w:type="spellStart"/>
-            <w:proofErr w:type="gramStart"/>
             <w:r>
               <w:rPr>
                 <w:rFonts w:ascii="Arial" w:hAnsi="Arial" w:cs="Arial"/>
@@ -11476,29 +10624,7 @@
                 <w:szCs w:val="22"/>
                 <w:lang w:bidi="ar-SA"/>
               </w:rPr>
-              <w:t>app.get</w:t>
-            </w:r>
-            <w:proofErr w:type="spellEnd"/>
-            <w:r>
-              <w:rPr>
-                <w:rFonts w:ascii="Arial" w:hAnsi="Arial" w:cs="Arial"/>
-                <w:color w:val="000000"/>
-                <w:sz w:val="22"/>
-                <w:szCs w:val="22"/>
-                <w:lang w:bidi="ar-SA"/>
-              </w:rPr>
-              <w:t>(</w:t>
-            </w:r>
-            <w:proofErr w:type="gramEnd"/>
-            <w:r>
-              <w:rPr>
-                <w:rFonts w:ascii="Arial" w:hAnsi="Arial" w:cs="Arial"/>
-                <w:color w:val="000000"/>
-                <w:sz w:val="22"/>
-                <w:szCs w:val="22"/>
-                <w:lang w:bidi="ar-SA"/>
-              </w:rPr>
-              <w:t>)</w:t>
+              <w:t>app.get()</w:t>
             </w:r>
           </w:p>
         </w:tc>
@@ -11572,29 +10698,7 @@
                 <w:szCs w:val="22"/>
                 <w:lang w:bidi="ar-SA"/>
               </w:rPr>
-              <w:t xml:space="preserve">Sends the </w:t>
-            </w:r>
-            <w:proofErr w:type="spellStart"/>
-            <w:r>
-              <w:rPr>
-                <w:rFonts w:ascii="Arial" w:hAnsi="Arial" w:cs="Arial"/>
-                <w:color w:val="000000"/>
-                <w:sz w:val="22"/>
-                <w:szCs w:val="22"/>
-                <w:lang w:bidi="ar-SA"/>
-              </w:rPr>
-              <w:t>css</w:t>
-            </w:r>
-            <w:proofErr w:type="spellEnd"/>
-            <w:r>
-              <w:rPr>
-                <w:rFonts w:ascii="Arial" w:hAnsi="Arial" w:cs="Arial"/>
-                <w:color w:val="000000"/>
-                <w:sz w:val="22"/>
-                <w:szCs w:val="22"/>
-                <w:lang w:bidi="ar-SA"/>
-              </w:rPr>
-              <w:t xml:space="preserve"> file containing the sidebar styling</w:t>
+              <w:t>Sends the css file containing the sidebar styling</w:t>
             </w:r>
           </w:p>
         </w:tc>
@@ -11625,8 +10729,6 @@
                 <w:lang w:bidi="ar-SA"/>
               </w:rPr>
             </w:pPr>
-            <w:proofErr w:type="spellStart"/>
-            <w:proofErr w:type="gramStart"/>
             <w:r>
               <w:rPr>
                 <w:rFonts w:ascii="Arial" w:hAnsi="Arial" w:cs="Arial"/>
@@ -11635,29 +10737,7 @@
                 <w:szCs w:val="22"/>
                 <w:lang w:bidi="ar-SA"/>
               </w:rPr>
-              <w:t>app.get</w:t>
-            </w:r>
-            <w:proofErr w:type="spellEnd"/>
-            <w:r>
-              <w:rPr>
-                <w:rFonts w:ascii="Arial" w:hAnsi="Arial" w:cs="Arial"/>
-                <w:color w:val="000000"/>
-                <w:sz w:val="22"/>
-                <w:szCs w:val="22"/>
-                <w:lang w:bidi="ar-SA"/>
-              </w:rPr>
-              <w:t>(</w:t>
-            </w:r>
-            <w:proofErr w:type="gramEnd"/>
-            <w:r>
-              <w:rPr>
-                <w:rFonts w:ascii="Arial" w:hAnsi="Arial" w:cs="Arial"/>
-                <w:color w:val="000000"/>
-                <w:sz w:val="22"/>
-                <w:szCs w:val="22"/>
-                <w:lang w:bidi="ar-SA"/>
-              </w:rPr>
-              <w:t>)</w:t>
+              <w:t>app.get()</w:t>
             </w:r>
           </w:p>
         </w:tc>
@@ -11731,29 +10811,7 @@
                 <w:szCs w:val="22"/>
                 <w:lang w:bidi="ar-SA"/>
               </w:rPr>
-              <w:t xml:space="preserve">Sends the </w:t>
-            </w:r>
-            <w:proofErr w:type="spellStart"/>
-            <w:r>
-              <w:rPr>
-                <w:rFonts w:ascii="Arial" w:hAnsi="Arial" w:cs="Arial"/>
-                <w:color w:val="000000"/>
-                <w:sz w:val="22"/>
-                <w:szCs w:val="22"/>
-                <w:lang w:bidi="ar-SA"/>
-              </w:rPr>
-              <w:t>css</w:t>
-            </w:r>
-            <w:proofErr w:type="spellEnd"/>
-            <w:r>
-              <w:rPr>
-                <w:rFonts w:ascii="Arial" w:hAnsi="Arial" w:cs="Arial"/>
-                <w:color w:val="000000"/>
-                <w:sz w:val="22"/>
-                <w:szCs w:val="22"/>
-                <w:lang w:bidi="ar-SA"/>
-              </w:rPr>
-              <w:t xml:space="preserve"> file containing the homepage styling</w:t>
+              <w:t>Sends the css file containing the homepage styling</w:t>
             </w:r>
           </w:p>
         </w:tc>
@@ -11784,8 +10842,6 @@
                 <w:lang w:bidi="ar-SA"/>
               </w:rPr>
             </w:pPr>
-            <w:proofErr w:type="spellStart"/>
-            <w:proofErr w:type="gramStart"/>
             <w:r>
               <w:rPr>
                 <w:rFonts w:ascii="Arial" w:hAnsi="Arial" w:cs="Arial"/>
@@ -11794,29 +10850,7 @@
                 <w:szCs w:val="22"/>
                 <w:lang w:bidi="ar-SA"/>
               </w:rPr>
-              <w:t>app.get</w:t>
-            </w:r>
-            <w:proofErr w:type="spellEnd"/>
-            <w:r>
-              <w:rPr>
-                <w:rFonts w:ascii="Arial" w:hAnsi="Arial" w:cs="Arial"/>
-                <w:color w:val="000000"/>
-                <w:sz w:val="22"/>
-                <w:szCs w:val="22"/>
-                <w:lang w:bidi="ar-SA"/>
-              </w:rPr>
-              <w:t>(</w:t>
-            </w:r>
-            <w:proofErr w:type="gramEnd"/>
-            <w:r>
-              <w:rPr>
-                <w:rFonts w:ascii="Arial" w:hAnsi="Arial" w:cs="Arial"/>
-                <w:color w:val="000000"/>
-                <w:sz w:val="22"/>
-                <w:szCs w:val="22"/>
-                <w:lang w:bidi="ar-SA"/>
-              </w:rPr>
-              <w:t>)</w:t>
+              <w:t>app.get()</w:t>
             </w:r>
           </w:p>
         </w:tc>
@@ -11921,8 +10955,6 @@
                 <w:lang w:bidi="ar-SA"/>
               </w:rPr>
             </w:pPr>
-            <w:proofErr w:type="spellStart"/>
-            <w:proofErr w:type="gramStart"/>
             <w:r>
               <w:rPr>
                 <w:rFonts w:ascii="Arial" w:hAnsi="Arial" w:cs="Arial"/>
@@ -11931,29 +10963,7 @@
                 <w:szCs w:val="22"/>
                 <w:lang w:bidi="ar-SA"/>
               </w:rPr>
-              <w:t>app.post</w:t>
-            </w:r>
-            <w:proofErr w:type="spellEnd"/>
-            <w:r>
-              <w:rPr>
-                <w:rFonts w:ascii="Arial" w:hAnsi="Arial" w:cs="Arial"/>
-                <w:color w:val="000000"/>
-                <w:sz w:val="22"/>
-                <w:szCs w:val="22"/>
-                <w:lang w:bidi="ar-SA"/>
-              </w:rPr>
-              <w:t>(</w:t>
-            </w:r>
-            <w:proofErr w:type="gramEnd"/>
-            <w:r>
-              <w:rPr>
-                <w:rFonts w:ascii="Arial" w:hAnsi="Arial" w:cs="Arial"/>
-                <w:color w:val="000000"/>
-                <w:sz w:val="22"/>
-                <w:szCs w:val="22"/>
-                <w:lang w:bidi="ar-SA"/>
-              </w:rPr>
-              <w:t>)</w:t>
+              <w:t>app.post()</w:t>
             </w:r>
           </w:p>
         </w:tc>
@@ -12058,8 +11068,6 @@
                 <w:lang w:bidi="ar-SA"/>
               </w:rPr>
             </w:pPr>
-            <w:proofErr w:type="spellStart"/>
-            <w:proofErr w:type="gramStart"/>
             <w:r>
               <w:rPr>
                 <w:rFonts w:ascii="Arial" w:hAnsi="Arial" w:cs="Arial"/>
@@ -12068,29 +11076,7 @@
                 <w:szCs w:val="22"/>
                 <w:lang w:bidi="ar-SA"/>
               </w:rPr>
-              <w:t>app.post</w:t>
-            </w:r>
-            <w:proofErr w:type="spellEnd"/>
-            <w:r>
-              <w:rPr>
-                <w:rFonts w:ascii="Arial" w:hAnsi="Arial" w:cs="Arial"/>
-                <w:color w:val="000000"/>
-                <w:sz w:val="22"/>
-                <w:szCs w:val="22"/>
-                <w:lang w:bidi="ar-SA"/>
-              </w:rPr>
-              <w:t>(</w:t>
-            </w:r>
-            <w:proofErr w:type="gramEnd"/>
-            <w:r>
-              <w:rPr>
-                <w:rFonts w:ascii="Arial" w:hAnsi="Arial" w:cs="Arial"/>
-                <w:color w:val="000000"/>
-                <w:sz w:val="22"/>
-                <w:szCs w:val="22"/>
-                <w:lang w:bidi="ar-SA"/>
-              </w:rPr>
-              <w:t>)</w:t>
+              <w:t>app.post()</w:t>
             </w:r>
           </w:p>
         </w:tc>
@@ -12195,8 +11181,6 @@
                 <w:lang w:bidi="ar-SA"/>
               </w:rPr>
             </w:pPr>
-            <w:proofErr w:type="spellStart"/>
-            <w:proofErr w:type="gramStart"/>
             <w:r>
               <w:rPr>
                 <w:rFonts w:ascii="Arial" w:hAnsi="Arial" w:cs="Arial"/>
@@ -12205,29 +11189,7 @@
                 <w:szCs w:val="22"/>
                 <w:lang w:bidi="ar-SA"/>
               </w:rPr>
-              <w:t>app.post</w:t>
-            </w:r>
-            <w:proofErr w:type="spellEnd"/>
-            <w:r>
-              <w:rPr>
-                <w:rFonts w:ascii="Arial" w:hAnsi="Arial" w:cs="Arial"/>
-                <w:color w:val="000000"/>
-                <w:sz w:val="22"/>
-                <w:szCs w:val="22"/>
-                <w:lang w:bidi="ar-SA"/>
-              </w:rPr>
-              <w:t>(</w:t>
-            </w:r>
-            <w:proofErr w:type="gramEnd"/>
-            <w:r>
-              <w:rPr>
-                <w:rFonts w:ascii="Arial" w:hAnsi="Arial" w:cs="Arial"/>
-                <w:color w:val="000000"/>
-                <w:sz w:val="22"/>
-                <w:szCs w:val="22"/>
-                <w:lang w:bidi="ar-SA"/>
-              </w:rPr>
-              <w:t>)</w:t>
+              <w:t>app.post()</w:t>
             </w:r>
           </w:p>
         </w:tc>
@@ -12264,20 +11226,8 @@
                 <w:szCs w:val="22"/>
                 <w:lang w:bidi="ar-SA"/>
               </w:rPr>
-              <w:t>/</w:t>
+              <w:t>/createacc</w:t>
             </w:r>
-            <w:proofErr w:type="spellStart"/>
-            <w:r>
-              <w:rPr>
-                <w:rFonts w:ascii="Arial" w:hAnsi="Arial" w:cs="Arial"/>
-                <w:color w:val="000000"/>
-                <w:sz w:val="22"/>
-                <w:szCs w:val="22"/>
-                <w:lang w:bidi="ar-SA"/>
-              </w:rPr>
-              <w:t>createacc</w:t>
-            </w:r>
-            <w:proofErr w:type="spellEnd"/>
           </w:p>
         </w:tc>
         <w:tc>
@@ -12344,8 +11294,6 @@
                 <w:lang w:bidi="ar-SA"/>
               </w:rPr>
             </w:pPr>
-            <w:proofErr w:type="spellStart"/>
-            <w:proofErr w:type="gramStart"/>
             <w:r>
               <w:rPr>
                 <w:rFonts w:ascii="Arial" w:hAnsi="Arial" w:cs="Arial"/>
@@ -12355,29 +11303,7 @@
                 <w:lang w:bidi="ar-SA"/>
               </w:rPr>
               <w:lastRenderedPageBreak/>
-              <w:t>userExists</w:t>
-            </w:r>
-            <w:proofErr w:type="spellEnd"/>
-            <w:r>
-              <w:rPr>
-                <w:rFonts w:ascii="Arial" w:hAnsi="Arial" w:cs="Arial"/>
-                <w:color w:val="000000"/>
-                <w:sz w:val="22"/>
-                <w:szCs w:val="22"/>
-                <w:lang w:bidi="ar-SA"/>
-              </w:rPr>
-              <w:t>(</w:t>
-            </w:r>
-            <w:proofErr w:type="gramEnd"/>
-            <w:r>
-              <w:rPr>
-                <w:rFonts w:ascii="Arial" w:hAnsi="Arial" w:cs="Arial"/>
-                <w:color w:val="000000"/>
-                <w:sz w:val="22"/>
-                <w:szCs w:val="22"/>
-                <w:lang w:bidi="ar-SA"/>
-              </w:rPr>
-              <w:t>)</w:t>
+              <w:t>userExists()</w:t>
             </w:r>
           </w:p>
         </w:tc>
@@ -12482,8 +11408,6 @@
                 <w:lang w:bidi="ar-SA"/>
               </w:rPr>
             </w:pPr>
-            <w:proofErr w:type="spellStart"/>
-            <w:proofErr w:type="gramStart"/>
             <w:r>
               <w:rPr>
                 <w:rFonts w:ascii="Arial" w:hAnsi="Arial" w:cs="Arial"/>
@@ -12492,29 +11416,7 @@
                 <w:szCs w:val="22"/>
                 <w:lang w:bidi="ar-SA"/>
               </w:rPr>
-              <w:t>existsSync</w:t>
-            </w:r>
-            <w:proofErr w:type="spellEnd"/>
-            <w:r>
-              <w:rPr>
-                <w:rFonts w:ascii="Arial" w:hAnsi="Arial" w:cs="Arial"/>
-                <w:color w:val="000000"/>
-                <w:sz w:val="22"/>
-                <w:szCs w:val="22"/>
-                <w:lang w:bidi="ar-SA"/>
-              </w:rPr>
-              <w:t>(</w:t>
-            </w:r>
-            <w:proofErr w:type="gramEnd"/>
-            <w:r>
-              <w:rPr>
-                <w:rFonts w:ascii="Arial" w:hAnsi="Arial" w:cs="Arial"/>
-                <w:color w:val="000000"/>
-                <w:sz w:val="22"/>
-                <w:szCs w:val="22"/>
-                <w:lang w:bidi="ar-SA"/>
-              </w:rPr>
-              <w:t>)</w:t>
+              <w:t>existsSync()</w:t>
             </w:r>
           </w:p>
         </w:tc>
@@ -12619,8 +11521,6 @@
                 <w:lang w:bidi="ar-SA"/>
               </w:rPr>
             </w:pPr>
-            <w:proofErr w:type="spellStart"/>
-            <w:proofErr w:type="gramStart"/>
             <w:r>
               <w:rPr>
                 <w:rFonts w:ascii="Arial" w:hAnsi="Arial" w:cs="Arial"/>
@@ -12629,29 +11529,7 @@
                 <w:szCs w:val="22"/>
                 <w:lang w:bidi="ar-SA"/>
               </w:rPr>
-              <w:t>createUser</w:t>
-            </w:r>
-            <w:proofErr w:type="spellEnd"/>
-            <w:r>
-              <w:rPr>
-                <w:rFonts w:ascii="Arial" w:hAnsi="Arial" w:cs="Arial"/>
-                <w:color w:val="000000"/>
-                <w:sz w:val="22"/>
-                <w:szCs w:val="22"/>
-                <w:lang w:bidi="ar-SA"/>
-              </w:rPr>
-              <w:t>(</w:t>
-            </w:r>
-            <w:proofErr w:type="gramEnd"/>
-            <w:r>
-              <w:rPr>
-                <w:rFonts w:ascii="Arial" w:hAnsi="Arial" w:cs="Arial"/>
-                <w:color w:val="000000"/>
-                <w:sz w:val="22"/>
-                <w:szCs w:val="22"/>
-                <w:lang w:bidi="ar-SA"/>
-              </w:rPr>
-              <w:t>)</w:t>
+              <w:t>createUser()</w:t>
             </w:r>
           </w:p>
         </w:tc>
@@ -12756,8 +11634,6 @@
                 <w:lang w:bidi="ar-SA"/>
               </w:rPr>
             </w:pPr>
-            <w:proofErr w:type="spellStart"/>
-            <w:proofErr w:type="gramStart"/>
             <w:r>
               <w:rPr>
                 <w:rFonts w:ascii="Arial" w:hAnsi="Arial" w:cs="Arial"/>
@@ -12766,29 +11642,7 @@
                 <w:szCs w:val="22"/>
                 <w:lang w:bidi="ar-SA"/>
               </w:rPr>
-              <w:t>userExists</w:t>
-            </w:r>
-            <w:proofErr w:type="spellEnd"/>
-            <w:r>
-              <w:rPr>
-                <w:rFonts w:ascii="Arial" w:hAnsi="Arial" w:cs="Arial"/>
-                <w:color w:val="000000"/>
-                <w:sz w:val="22"/>
-                <w:szCs w:val="22"/>
-                <w:lang w:bidi="ar-SA"/>
-              </w:rPr>
-              <w:t>(</w:t>
-            </w:r>
-            <w:proofErr w:type="gramEnd"/>
-            <w:r>
-              <w:rPr>
-                <w:rFonts w:ascii="Arial" w:hAnsi="Arial" w:cs="Arial"/>
-                <w:color w:val="000000"/>
-                <w:sz w:val="22"/>
-                <w:szCs w:val="22"/>
-                <w:lang w:bidi="ar-SA"/>
-              </w:rPr>
-              <w:t>)</w:t>
+              <w:t>userExists()</w:t>
             </w:r>
           </w:p>
         </w:tc>
@@ -12893,8 +11747,6 @@
                 <w:lang w:bidi="ar-SA"/>
               </w:rPr>
             </w:pPr>
-            <w:proofErr w:type="spellStart"/>
-            <w:proofErr w:type="gramStart"/>
             <w:r>
               <w:rPr>
                 <w:rFonts w:ascii="Arial" w:hAnsi="Arial" w:cs="Arial"/>
@@ -12903,29 +11755,7 @@
                 <w:szCs w:val="22"/>
                 <w:lang w:bidi="ar-SA"/>
               </w:rPr>
-              <w:t>mkdirSync</w:t>
-            </w:r>
-            <w:proofErr w:type="spellEnd"/>
-            <w:r>
-              <w:rPr>
-                <w:rFonts w:ascii="Arial" w:hAnsi="Arial" w:cs="Arial"/>
-                <w:color w:val="000000"/>
-                <w:sz w:val="22"/>
-                <w:szCs w:val="22"/>
-                <w:lang w:bidi="ar-SA"/>
-              </w:rPr>
-              <w:t>(</w:t>
-            </w:r>
-            <w:proofErr w:type="gramEnd"/>
-            <w:r>
-              <w:rPr>
-                <w:rFonts w:ascii="Arial" w:hAnsi="Arial" w:cs="Arial"/>
-                <w:color w:val="000000"/>
-                <w:sz w:val="22"/>
-                <w:szCs w:val="22"/>
-                <w:lang w:bidi="ar-SA"/>
-              </w:rPr>
-              <w:t>)</w:t>
+              <w:t>mkdirSync()</w:t>
             </w:r>
           </w:p>
         </w:tc>
@@ -12954,7 +11784,6 @@
                 <w:lang w:bidi="ar-SA"/>
               </w:rPr>
             </w:pPr>
-            <w:proofErr w:type="spellStart"/>
             <w:r>
               <w:rPr>
                 <w:rFonts w:ascii="Arial" w:hAnsi="Arial" w:cs="Arial"/>
@@ -12963,33 +11792,8 @@
                 <w:szCs w:val="22"/>
                 <w:lang w:bidi="ar-SA"/>
               </w:rPr>
-              <w:t>usersPath</w:t>
+              <w:t>usersPath + this.username</w:t>
             </w:r>
-            <w:proofErr w:type="spellEnd"/>
-            <w:r>
-              <w:rPr>
-                <w:rFonts w:ascii="Arial" w:hAnsi="Arial" w:cs="Arial"/>
-                <w:color w:val="000000"/>
-                <w:sz w:val="22"/>
-                <w:szCs w:val="22"/>
-                <w:lang w:bidi="ar-SA"/>
-              </w:rPr>
-              <w:t xml:space="preserve"> + </w:t>
-            </w:r>
-            <w:proofErr w:type="spellStart"/>
-            <w:proofErr w:type="gramStart"/>
-            <w:r>
-              <w:rPr>
-                <w:rFonts w:ascii="Arial" w:hAnsi="Arial" w:cs="Arial"/>
-                <w:color w:val="000000"/>
-                <w:sz w:val="22"/>
-                <w:szCs w:val="22"/>
-                <w:lang w:bidi="ar-SA"/>
-              </w:rPr>
-              <w:t>this.username</w:t>
-            </w:r>
-            <w:proofErr w:type="spellEnd"/>
-            <w:proofErr w:type="gramEnd"/>
           </w:p>
         </w:tc>
         <w:tc>
@@ -13056,8 +11860,6 @@
                 <w:lang w:bidi="ar-SA"/>
               </w:rPr>
             </w:pPr>
-            <w:proofErr w:type="spellStart"/>
-            <w:proofErr w:type="gramStart"/>
             <w:r>
               <w:rPr>
                 <w:rFonts w:ascii="Arial" w:hAnsi="Arial" w:cs="Arial"/>
@@ -13066,29 +11868,7 @@
                 <w:szCs w:val="22"/>
                 <w:lang w:bidi="ar-SA"/>
               </w:rPr>
-              <w:t>writeFileSync</w:t>
-            </w:r>
-            <w:proofErr w:type="spellEnd"/>
-            <w:r>
-              <w:rPr>
-                <w:rFonts w:ascii="Arial" w:hAnsi="Arial" w:cs="Arial"/>
-                <w:color w:val="000000"/>
-                <w:sz w:val="22"/>
-                <w:szCs w:val="22"/>
-                <w:lang w:bidi="ar-SA"/>
-              </w:rPr>
-              <w:t>(</w:t>
-            </w:r>
-            <w:proofErr w:type="gramEnd"/>
-            <w:r>
-              <w:rPr>
-                <w:rFonts w:ascii="Arial" w:hAnsi="Arial" w:cs="Arial"/>
-                <w:color w:val="000000"/>
-                <w:sz w:val="22"/>
-                <w:szCs w:val="22"/>
-                <w:lang w:bidi="ar-SA"/>
-              </w:rPr>
-              <w:t>)</w:t>
+              <w:t>writeFileSync()</w:t>
             </w:r>
           </w:p>
         </w:tc>
@@ -13125,44 +11905,8 @@
                 <w:szCs w:val="22"/>
                 <w:lang w:bidi="ar-SA"/>
               </w:rPr>
-              <w:t xml:space="preserve">Path to specified user’s encrypted password, </w:t>
+              <w:t>Path to specified user’s encrypted password, this.key + this.password</w:t>
             </w:r>
-            <w:proofErr w:type="spellStart"/>
-            <w:r>
-              <w:rPr>
-                <w:rFonts w:ascii="Arial" w:hAnsi="Arial" w:cs="Arial"/>
-                <w:color w:val="000000"/>
-                <w:sz w:val="22"/>
-                <w:szCs w:val="22"/>
-                <w:lang w:bidi="ar-SA"/>
-              </w:rPr>
-              <w:t>this.key</w:t>
-            </w:r>
-            <w:proofErr w:type="spellEnd"/>
-            <w:r>
-              <w:rPr>
-                <w:rFonts w:ascii="Arial" w:hAnsi="Arial" w:cs="Arial"/>
-                <w:color w:val="000000"/>
-                <w:sz w:val="22"/>
-                <w:szCs w:val="22"/>
-                <w:lang w:bidi="ar-SA"/>
-              </w:rPr>
-              <w:t xml:space="preserve"> + </w:t>
-            </w:r>
-            <w:proofErr w:type="spellStart"/>
-            <w:proofErr w:type="gramStart"/>
-            <w:r>
-              <w:rPr>
-                <w:rFonts w:ascii="Arial" w:hAnsi="Arial" w:cs="Arial"/>
-                <w:color w:val="000000"/>
-                <w:sz w:val="22"/>
-                <w:szCs w:val="22"/>
-                <w:lang w:bidi="ar-SA"/>
-              </w:rPr>
-              <w:t>this.password</w:t>
-            </w:r>
-            <w:proofErr w:type="spellEnd"/>
-            <w:proofErr w:type="gramEnd"/>
           </w:p>
         </w:tc>
         <w:tc>
@@ -13198,41 +11942,7 @@
                 <w:szCs w:val="22"/>
                 <w:lang w:bidi="ar-SA"/>
               </w:rPr>
-              <w:t xml:space="preserve">Returns nothing but writes a file that contains </w:t>
-            </w:r>
-            <w:proofErr w:type="spellStart"/>
-            <w:r>
-              <w:rPr>
-                <w:rFonts w:ascii="Arial" w:hAnsi="Arial" w:cs="Arial"/>
-                <w:color w:val="000000"/>
-                <w:sz w:val="22"/>
-                <w:szCs w:val="22"/>
-                <w:lang w:bidi="ar-SA"/>
-              </w:rPr>
-              <w:t xml:space="preserve">a </w:t>
-            </w:r>
-            <w:proofErr w:type="gramStart"/>
-            <w:r>
-              <w:rPr>
-                <w:rFonts w:ascii="Arial" w:hAnsi="Arial" w:cs="Arial"/>
-                <w:color w:val="000000"/>
-                <w:sz w:val="22"/>
-                <w:szCs w:val="22"/>
-                <w:lang w:bidi="ar-SA"/>
-              </w:rPr>
-              <w:t>users</w:t>
-            </w:r>
-            <w:proofErr w:type="spellEnd"/>
-            <w:proofErr w:type="gramEnd"/>
-            <w:r>
-              <w:rPr>
-                <w:rFonts w:ascii="Arial" w:hAnsi="Arial" w:cs="Arial"/>
-                <w:color w:val="000000"/>
-                <w:sz w:val="22"/>
-                <w:szCs w:val="22"/>
-                <w:lang w:bidi="ar-SA"/>
-              </w:rPr>
-              <w:t xml:space="preserve"> encrypted password</w:t>
+              <w:t>Returns nothing but writes a file that contains a users encrypted password</w:t>
             </w:r>
           </w:p>
         </w:tc>
@@ -13263,7 +11973,6 @@
                 <w:lang w:bidi="ar-SA"/>
               </w:rPr>
             </w:pPr>
-            <w:proofErr w:type="gramStart"/>
             <w:r>
               <w:rPr>
                 <w:rFonts w:ascii="Arial" w:hAnsi="Arial" w:cs="Arial"/>
@@ -13272,18 +11981,7 @@
                 <w:szCs w:val="22"/>
                 <w:lang w:bidi="ar-SA"/>
               </w:rPr>
-              <w:t>exec(</w:t>
-            </w:r>
-            <w:proofErr w:type="gramEnd"/>
-            <w:r>
-              <w:rPr>
-                <w:rFonts w:ascii="Arial" w:hAnsi="Arial" w:cs="Arial"/>
-                <w:color w:val="000000"/>
-                <w:sz w:val="22"/>
-                <w:szCs w:val="22"/>
-                <w:lang w:bidi="ar-SA"/>
-              </w:rPr>
-              <w:t>)</w:t>
+              <w:t>exec()</w:t>
             </w:r>
           </w:p>
         </w:tc>
@@ -13388,8 +12086,6 @@
                 <w:lang w:bidi="ar-SA"/>
               </w:rPr>
             </w:pPr>
-            <w:proofErr w:type="spellStart"/>
-            <w:proofErr w:type="gramStart"/>
             <w:r>
               <w:rPr>
                 <w:rFonts w:ascii="Arial" w:hAnsi="Arial" w:cs="Arial"/>
@@ -13398,29 +12094,7 @@
                 <w:szCs w:val="22"/>
                 <w:lang w:bidi="ar-SA"/>
               </w:rPr>
-              <w:t>attemptLogin</w:t>
-            </w:r>
-            <w:proofErr w:type="spellEnd"/>
-            <w:r>
-              <w:rPr>
-                <w:rFonts w:ascii="Arial" w:hAnsi="Arial" w:cs="Arial"/>
-                <w:color w:val="000000"/>
-                <w:sz w:val="22"/>
-                <w:szCs w:val="22"/>
-                <w:lang w:bidi="ar-SA"/>
-              </w:rPr>
-              <w:t>(</w:t>
-            </w:r>
-            <w:proofErr w:type="gramEnd"/>
-            <w:r>
-              <w:rPr>
-                <w:rFonts w:ascii="Arial" w:hAnsi="Arial" w:cs="Arial"/>
-                <w:color w:val="000000"/>
-                <w:sz w:val="22"/>
-                <w:szCs w:val="22"/>
-                <w:lang w:bidi="ar-SA"/>
-              </w:rPr>
-              <w:t>)</w:t>
+              <w:t>attemptLogin()</w:t>
             </w:r>
           </w:p>
         </w:tc>
@@ -13525,8 +12199,6 @@
                 <w:lang w:bidi="ar-SA"/>
               </w:rPr>
             </w:pPr>
-            <w:proofErr w:type="spellStart"/>
-            <w:proofErr w:type="gramStart"/>
             <w:r>
               <w:rPr>
                 <w:rFonts w:ascii="Arial" w:hAnsi="Arial" w:cs="Arial"/>
@@ -13535,29 +12207,7 @@
                 <w:szCs w:val="22"/>
                 <w:lang w:bidi="ar-SA"/>
               </w:rPr>
-              <w:t>execSync</w:t>
-            </w:r>
-            <w:proofErr w:type="spellEnd"/>
-            <w:r>
-              <w:rPr>
-                <w:rFonts w:ascii="Arial" w:hAnsi="Arial" w:cs="Arial"/>
-                <w:color w:val="000000"/>
-                <w:sz w:val="22"/>
-                <w:szCs w:val="22"/>
-                <w:lang w:bidi="ar-SA"/>
-              </w:rPr>
-              <w:t>(</w:t>
-            </w:r>
-            <w:proofErr w:type="gramEnd"/>
-            <w:r>
-              <w:rPr>
-                <w:rFonts w:ascii="Arial" w:hAnsi="Arial" w:cs="Arial"/>
-                <w:color w:val="000000"/>
-                <w:sz w:val="22"/>
-                <w:szCs w:val="22"/>
-                <w:lang w:bidi="ar-SA"/>
-              </w:rPr>
-              <w:t>)</w:t>
+              <w:t>execSync()</w:t>
             </w:r>
           </w:p>
         </w:tc>
@@ -13662,8 +12312,6 @@
                 <w:lang w:bidi="ar-SA"/>
               </w:rPr>
             </w:pPr>
-            <w:proofErr w:type="spellStart"/>
-            <w:proofErr w:type="gramStart"/>
             <w:r>
               <w:rPr>
                 <w:rFonts w:ascii="Arial" w:hAnsi="Arial" w:cs="Arial"/>
@@ -13672,29 +12320,7 @@
                 <w:szCs w:val="22"/>
                 <w:lang w:bidi="ar-SA"/>
               </w:rPr>
-              <w:t>readFileSync</w:t>
-            </w:r>
-            <w:proofErr w:type="spellEnd"/>
-            <w:r>
-              <w:rPr>
-                <w:rFonts w:ascii="Arial" w:hAnsi="Arial" w:cs="Arial"/>
-                <w:color w:val="000000"/>
-                <w:sz w:val="22"/>
-                <w:szCs w:val="22"/>
-                <w:lang w:bidi="ar-SA"/>
-              </w:rPr>
-              <w:t>(</w:t>
-            </w:r>
-            <w:proofErr w:type="gramEnd"/>
-            <w:r>
-              <w:rPr>
-                <w:rFonts w:ascii="Arial" w:hAnsi="Arial" w:cs="Arial"/>
-                <w:color w:val="000000"/>
-                <w:sz w:val="22"/>
-                <w:szCs w:val="22"/>
-                <w:lang w:bidi="ar-SA"/>
-              </w:rPr>
-              <w:t>)</w:t>
+              <w:t>readFileSync()</w:t>
             </w:r>
           </w:p>
         </w:tc>
@@ -13799,8 +12425,6 @@
                 <w:lang w:bidi="ar-SA"/>
               </w:rPr>
             </w:pPr>
-            <w:proofErr w:type="spellStart"/>
-            <w:proofErr w:type="gramStart"/>
             <w:r>
               <w:rPr>
                 <w:rFonts w:ascii="Arial" w:hAnsi="Arial" w:cs="Arial"/>
@@ -13809,29 +12433,7 @@
                 <w:szCs w:val="22"/>
                 <w:lang w:bidi="ar-SA"/>
               </w:rPr>
-              <w:t>sendFile</w:t>
-            </w:r>
-            <w:proofErr w:type="spellEnd"/>
-            <w:r>
-              <w:rPr>
-                <w:rFonts w:ascii="Arial" w:hAnsi="Arial" w:cs="Arial"/>
-                <w:color w:val="000000"/>
-                <w:sz w:val="22"/>
-                <w:szCs w:val="22"/>
-                <w:lang w:bidi="ar-SA"/>
-              </w:rPr>
-              <w:t>(</w:t>
-            </w:r>
-            <w:proofErr w:type="gramEnd"/>
-            <w:r>
-              <w:rPr>
-                <w:rFonts w:ascii="Arial" w:hAnsi="Arial" w:cs="Arial"/>
-                <w:color w:val="000000"/>
-                <w:sz w:val="22"/>
-                <w:szCs w:val="22"/>
-                <w:lang w:bidi="ar-SA"/>
-              </w:rPr>
-              <w:t>)</w:t>
+              <w:t>sendFile()</w:t>
             </w:r>
           </w:p>
         </w:tc>
@@ -14070,117 +12672,7 @@
           <w:szCs w:val="22"/>
           <w:lang w:bidi="ar-SA"/>
         </w:rPr>
-        <w:t xml:space="preserve">Ethan: Proof of concept. Node has a thing called child processes which allow you to execute commands from node basically. There is an input field, and you can click submit. Takes the text, puts it in </w:t>
-      </w:r>
-      <w:proofErr w:type="spellStart"/>
-      <w:r>
-        <w:rPr>
-          <w:rFonts w:ascii="Helvetica Neue" w:hAnsi="Helvetica Neue" w:cs="Helvetica Neue"/>
-          <w:color w:val="000000"/>
-          <w:sz w:val="22"/>
-          <w:szCs w:val="22"/>
-          <w:lang w:bidi="ar-SA"/>
-        </w:rPr>
-        <w:t>main.c</w:t>
-      </w:r>
-      <w:proofErr w:type="spellEnd"/>
-      <w:r>
-        <w:rPr>
-          <w:rFonts w:ascii="Helvetica Neue" w:hAnsi="Helvetica Neue" w:cs="Helvetica Neue"/>
-          <w:color w:val="000000"/>
-          <w:sz w:val="22"/>
-          <w:szCs w:val="22"/>
-          <w:lang w:bidi="ar-SA"/>
-        </w:rPr>
-        <w:t xml:space="preserve">, and the child process runs the execute command. Does that and compiles the code the user gave it through the website. There is another child process called spawn, and it has another object that is holding the process. Write all of the </w:t>
-      </w:r>
-      <w:proofErr w:type="spellStart"/>
-      <w:r>
-        <w:rPr>
-          <w:rFonts w:ascii="Helvetica Neue" w:hAnsi="Helvetica Neue" w:cs="Helvetica Neue"/>
-          <w:color w:val="000000"/>
-          <w:sz w:val="22"/>
-          <w:szCs w:val="22"/>
-          <w:lang w:bidi="ar-SA"/>
-        </w:rPr>
-        <w:t>stdout</w:t>
-      </w:r>
-      <w:proofErr w:type="spellEnd"/>
-      <w:r>
-        <w:rPr>
-          <w:rFonts w:ascii="Helvetica Neue" w:hAnsi="Helvetica Neue" w:cs="Helvetica Neue"/>
-          <w:color w:val="000000"/>
-          <w:sz w:val="22"/>
-          <w:szCs w:val="22"/>
-          <w:lang w:bidi="ar-SA"/>
-        </w:rPr>
-        <w:t xml:space="preserve"> from </w:t>
-      </w:r>
-      <w:proofErr w:type="spellStart"/>
-      <w:r>
-        <w:rPr>
-          <w:rFonts w:ascii="Helvetica Neue" w:hAnsi="Helvetica Neue" w:cs="Helvetica Neue"/>
-          <w:color w:val="000000"/>
-          <w:sz w:val="22"/>
-          <w:szCs w:val="22"/>
-          <w:lang w:bidi="ar-SA"/>
-        </w:rPr>
-        <w:t>a.out</w:t>
-      </w:r>
-      <w:proofErr w:type="spellEnd"/>
-      <w:r>
-        <w:rPr>
-          <w:rFonts w:ascii="Helvetica Neue" w:hAnsi="Helvetica Neue" w:cs="Helvetica Neue"/>
-          <w:color w:val="000000"/>
-          <w:sz w:val="22"/>
-          <w:szCs w:val="22"/>
-          <w:lang w:bidi="ar-SA"/>
-        </w:rPr>
-        <w:t xml:space="preserve"> from </w:t>
-      </w:r>
-      <w:proofErr w:type="spellStart"/>
-      <w:r>
-        <w:rPr>
-          <w:rFonts w:ascii="Helvetica Neue" w:hAnsi="Helvetica Neue" w:cs="Helvetica Neue"/>
-          <w:color w:val="000000"/>
-          <w:sz w:val="22"/>
-          <w:szCs w:val="22"/>
-          <w:lang w:bidi="ar-SA"/>
-        </w:rPr>
-        <w:t>gcc</w:t>
-      </w:r>
-      <w:proofErr w:type="spellEnd"/>
-      <w:r>
-        <w:rPr>
-          <w:rFonts w:ascii="Helvetica Neue" w:hAnsi="Helvetica Neue" w:cs="Helvetica Neue"/>
-          <w:color w:val="000000"/>
-          <w:sz w:val="22"/>
-          <w:szCs w:val="22"/>
-          <w:lang w:bidi="ar-SA"/>
-        </w:rPr>
-        <w:t xml:space="preserve"> and put it into a file. For every coding problem they have to do, ask for really specific output and compare to the desired output. The thing we're looking at right now is just looking for a minimum viable product. Highlight correct code in green, incorrect in red. Was thinking for this project it will probably be okay to just not actually micromanage how they are doing the output. If people want to name their variables something else, we </w:t>
-      </w:r>
-      <w:proofErr w:type="gramStart"/>
-      <w:r>
-        <w:rPr>
-          <w:rFonts w:ascii="Helvetica Neue" w:hAnsi="Helvetica Neue" w:cs="Helvetica Neue"/>
-          <w:color w:val="000000"/>
-          <w:sz w:val="22"/>
-          <w:szCs w:val="22"/>
-          <w:lang w:bidi="ar-SA"/>
-        </w:rPr>
-        <w:t>would</w:t>
-      </w:r>
-      <w:proofErr w:type="gramEnd"/>
-      <w:r>
-        <w:rPr>
-          <w:rFonts w:ascii="Helvetica Neue" w:hAnsi="Helvetica Neue" w:cs="Helvetica Neue"/>
-          <w:color w:val="000000"/>
-          <w:sz w:val="22"/>
-          <w:szCs w:val="22"/>
-          <w:lang w:bidi="ar-SA"/>
-        </w:rPr>
-        <w:t xml:space="preserve"> have to do a lot of string parsing. Thinking we would either have people return one of their variables, which isn't super intuitive when you're just starting out in C. We would have to make it so they would take arguments from a command line. </w:t>
+        <w:t xml:space="preserve">Ethan: Proof of concept. Node has a thing called child processes which allow you to execute commands from node basically. There is an input field, and you can click submit. Takes the text, puts it in main.c, and the child process runs the execute command. Does that and compiles the code the user gave it through the website. There is another child process called spawn, and it has another object that is holding the process. Write all of the stdout from a.out from gcc and put it into a file. For every coding problem they have to do, ask for really specific output and compare to the desired output. The thing we're looking at right now is just looking for a minimum viable product. Highlight correct code in green, incorrect in red. Was thinking for this project it will probably be okay to just not actually micromanage how they are doing the output. If people want to name their variables something else, we would have to do a lot of string parsing. Thinking we would either have people return one of their variables, which isn't super intuitive when you're just starting out in C. We would have to make it so they would take arguments from a command line. </w:t>
       </w:r>
     </w:p>
     <w:p>
@@ -14260,29 +12752,7 @@
           <w:szCs w:val="22"/>
           <w:lang w:bidi="ar-SA"/>
         </w:rPr>
-        <w:t xml:space="preserve">Would be okay if we do something where we just have a standardized page that we go to for the results of each problem. You write the </w:t>
-      </w:r>
-      <w:proofErr w:type="gramStart"/>
-      <w:r>
-        <w:rPr>
-          <w:rFonts w:ascii="Helvetica Neue" w:hAnsi="Helvetica Neue" w:cs="Helvetica Neue"/>
-          <w:color w:val="000000"/>
-          <w:sz w:val="22"/>
-          <w:szCs w:val="22"/>
-          <w:lang w:bidi="ar-SA"/>
-        </w:rPr>
-        <w:t>code</w:t>
-      </w:r>
-      <w:proofErr w:type="gramEnd"/>
-      <w:r>
-        <w:rPr>
-          <w:rFonts w:ascii="Helvetica Neue" w:hAnsi="Helvetica Neue" w:cs="Helvetica Neue"/>
-          <w:color w:val="000000"/>
-          <w:sz w:val="22"/>
-          <w:szCs w:val="22"/>
-          <w:lang w:bidi="ar-SA"/>
-        </w:rPr>
-        <w:t xml:space="preserve"> and it will take you to the next page. The page where we compare tests would have to be on a separate page from where you write your code.</w:t>
+        <w:t>Would be okay if we do something where we just have a standardized page that we go to for the results of each problem. You write the code and it will take you to the next page. The page where we compare tests would have to be on a separate page from where you write your code.</w:t>
       </w:r>
     </w:p>
     <w:p>
@@ -14322,29 +12792,7 @@
           <w:szCs w:val="22"/>
           <w:lang w:bidi="ar-SA"/>
         </w:rPr>
-        <w:t xml:space="preserve">The website will be hosted on </w:t>
-      </w:r>
-      <w:proofErr w:type="spellStart"/>
-      <w:r>
-        <w:rPr>
-          <w:rFonts w:ascii="Helvetica Neue" w:hAnsi="Helvetica Neue" w:cs="Helvetica Neue"/>
-          <w:color w:val="000000"/>
-          <w:sz w:val="22"/>
-          <w:szCs w:val="22"/>
-          <w:lang w:bidi="ar-SA"/>
-        </w:rPr>
-        <w:t>fastcomet</w:t>
-      </w:r>
-      <w:proofErr w:type="spellEnd"/>
-      <w:r>
-        <w:rPr>
-          <w:rFonts w:ascii="Helvetica Neue" w:hAnsi="Helvetica Neue" w:cs="Helvetica Neue"/>
-          <w:color w:val="000000"/>
-          <w:sz w:val="22"/>
-          <w:szCs w:val="22"/>
-          <w:lang w:bidi="ar-SA"/>
-        </w:rPr>
-        <w:t xml:space="preserve">.  </w:t>
+        <w:t xml:space="preserve">The website will be hosted on fastcomet.  </w:t>
       </w:r>
     </w:p>
     <w:p>
@@ -14846,31 +13294,7 @@
           <w:u w:color="000000"/>
           <w:lang w:bidi="ar-SA"/>
         </w:rPr>
-        <w:t>-Error handling for the compilation and running of C code (</w:t>
-      </w:r>
-      <w:proofErr w:type="spellStart"/>
-      <w:r>
-        <w:rPr>
-          <w:rFonts w:ascii="Helvetica Neue" w:hAnsi="Helvetica Neue" w:cs="Helvetica Neue"/>
-          <w:color w:val="000000"/>
-          <w:sz w:val="22"/>
-          <w:szCs w:val="22"/>
-          <w:u w:color="000000"/>
-          <w:lang w:bidi="ar-SA"/>
-        </w:rPr>
-        <w:t>gcc</w:t>
-      </w:r>
-      <w:proofErr w:type="spellEnd"/>
-      <w:r>
-        <w:rPr>
-          <w:rFonts w:ascii="Helvetica Neue" w:hAnsi="Helvetica Neue" w:cs="Helvetica Neue"/>
-          <w:color w:val="000000"/>
-          <w:sz w:val="22"/>
-          <w:szCs w:val="22"/>
-          <w:u w:color="000000"/>
-          <w:lang w:bidi="ar-SA"/>
-        </w:rPr>
-        <w:t xml:space="preserve"> failing, race conditions, etc.)</w:t>
+        <w:t>-Error handling for the compilation and running of C code (gcc failing, race conditions, etc.)</w:t>
       </w:r>
     </w:p>
     <w:p>
@@ -15193,31 +13617,7 @@
           <w:u w:color="000000"/>
           <w:lang w:bidi="ar-SA"/>
         </w:rPr>
-        <w:t xml:space="preserve">Implementing </w:t>
-      </w:r>
-      <w:proofErr w:type="spellStart"/>
-      <w:r>
-        <w:rPr>
-          <w:rFonts w:ascii="Helvetica Neue" w:hAnsi="Helvetica Neue" w:cs="Helvetica Neue"/>
-          <w:color w:val="000000"/>
-          <w:sz w:val="22"/>
-          <w:szCs w:val="22"/>
-          <w:u w:color="000000"/>
-          <w:lang w:bidi="ar-SA"/>
-        </w:rPr>
-        <w:t>encryptor</w:t>
-      </w:r>
-      <w:proofErr w:type="spellEnd"/>
-      <w:r>
-        <w:rPr>
-          <w:rFonts w:ascii="Helvetica Neue" w:hAnsi="Helvetica Neue" w:cs="Helvetica Neue"/>
-          <w:color w:val="000000"/>
-          <w:sz w:val="22"/>
-          <w:szCs w:val="22"/>
-          <w:u w:color="000000"/>
-          <w:lang w:bidi="ar-SA"/>
-        </w:rPr>
-        <w:t xml:space="preserve"> tool for user passwords</w:t>
+        <w:t>Implementing encryptor tool for user passwords</w:t>
       </w:r>
     </w:p>
     <w:p>
@@ -15632,31 +14032,7 @@
           <w:u w:color="000000"/>
           <w:lang w:bidi="ar-SA"/>
         </w:rPr>
-        <w:t xml:space="preserve">-Implementing </w:t>
-      </w:r>
-      <w:proofErr w:type="spellStart"/>
-      <w:r>
-        <w:rPr>
-          <w:rFonts w:ascii="Helvetica Neue" w:hAnsi="Helvetica Neue" w:cs="Helvetica Neue"/>
-          <w:color w:val="000000"/>
-          <w:sz w:val="22"/>
-          <w:szCs w:val="22"/>
-          <w:u w:color="000000"/>
-          <w:lang w:bidi="ar-SA"/>
-        </w:rPr>
-        <w:t>encryptor</w:t>
-      </w:r>
-      <w:proofErr w:type="spellEnd"/>
-      <w:r>
-        <w:rPr>
-          <w:rFonts w:ascii="Helvetica Neue" w:hAnsi="Helvetica Neue" w:cs="Helvetica Neue"/>
-          <w:color w:val="000000"/>
-          <w:sz w:val="22"/>
-          <w:szCs w:val="22"/>
-          <w:u w:color="000000"/>
-          <w:lang w:bidi="ar-SA"/>
-        </w:rPr>
-        <w:t xml:space="preserve"> tool for user passwords</w:t>
+        <w:t>-Implementing encryptor tool for user passwords</w:t>
       </w:r>
     </w:p>
     <w:p>
@@ -16586,31 +14962,7 @@
           <w:u w:color="000000"/>
           <w:lang w:bidi="ar-SA"/>
         </w:rPr>
-        <w:t xml:space="preserve">Set up </w:t>
-      </w:r>
-      <w:proofErr w:type="spellStart"/>
-      <w:r>
-        <w:rPr>
-          <w:rFonts w:ascii="Helvetica Neue" w:hAnsi="Helvetica Neue" w:cs="Helvetica Neue"/>
-          <w:color w:val="000000"/>
-          <w:sz w:val="22"/>
-          <w:szCs w:val="22"/>
-          <w:u w:color="000000"/>
-          <w:lang w:bidi="ar-SA"/>
-        </w:rPr>
-        <w:t>FastComet</w:t>
-      </w:r>
-      <w:proofErr w:type="spellEnd"/>
-      <w:r>
-        <w:rPr>
-          <w:rFonts w:ascii="Helvetica Neue" w:hAnsi="Helvetica Neue" w:cs="Helvetica Neue"/>
-          <w:color w:val="000000"/>
-          <w:sz w:val="22"/>
-          <w:szCs w:val="22"/>
-          <w:u w:color="000000"/>
-          <w:lang w:bidi="ar-SA"/>
-        </w:rPr>
-        <w:t xml:space="preserve"> hosting for website.</w:t>
+        <w:t>Set up FastComet hosting for website.</w:t>
       </w:r>
     </w:p>
     <w:p>
@@ -16813,33 +15165,7 @@
           <w:u w:color="000000"/>
           <w:lang w:bidi="ar-SA"/>
         </w:rPr>
-        <w:t xml:space="preserve">Add "welcome {user}" to green bar once a user has logged in using </w:t>
-      </w:r>
-      <w:proofErr w:type="spellStart"/>
-      <w:proofErr w:type="gramStart"/>
-      <w:r>
-        <w:rPr>
-          <w:rFonts w:ascii="Helvetica Neue" w:hAnsi="Helvetica Neue" w:cs="Helvetica Neue"/>
-          <w:color w:val="000000"/>
-          <w:sz w:val="22"/>
-          <w:szCs w:val="22"/>
-          <w:u w:color="000000"/>
-          <w:lang w:bidi="ar-SA"/>
-        </w:rPr>
-        <w:t>document.cookie</w:t>
-      </w:r>
-      <w:proofErr w:type="spellEnd"/>
-      <w:proofErr w:type="gramEnd"/>
-      <w:r>
-        <w:rPr>
-          <w:rFonts w:ascii="Helvetica Neue" w:hAnsi="Helvetica Neue" w:cs="Helvetica Neue"/>
-          <w:color w:val="000000"/>
-          <w:sz w:val="22"/>
-          <w:szCs w:val="22"/>
-          <w:u w:color="000000"/>
-          <w:lang w:bidi="ar-SA"/>
-        </w:rPr>
-        <w:t xml:space="preserve"> on HTML files</w:t>
+        <w:t>Add "welcome {user}" to green bar once a user has logged in using document.cookie on HTML files</w:t>
       </w:r>
     </w:p>
     <w:p>
@@ -16968,55 +15294,7 @@
           <w:u w:color="000000"/>
           <w:lang w:bidi="ar-SA"/>
         </w:rPr>
-        <w:t xml:space="preserve">Christian created lessons 2 and 3 on the </w:t>
-      </w:r>
-      <w:proofErr w:type="spellStart"/>
-      <w:r>
-        <w:rPr>
-          <w:rFonts w:ascii="Helvetica Neue" w:hAnsi="Helvetica Neue" w:cs="Helvetica Neue"/>
-          <w:color w:val="000000"/>
-          <w:sz w:val="22"/>
-          <w:szCs w:val="22"/>
-          <w:u w:color="000000"/>
-          <w:lang w:bidi="ar-SA"/>
-        </w:rPr>
-        <w:t>betaLessons</w:t>
-      </w:r>
-      <w:proofErr w:type="spellEnd"/>
-      <w:r>
-        <w:rPr>
-          <w:rFonts w:ascii="Helvetica Neue" w:hAnsi="Helvetica Neue" w:cs="Helvetica Neue"/>
-          <w:color w:val="000000"/>
-          <w:sz w:val="22"/>
-          <w:szCs w:val="22"/>
-          <w:u w:color="000000"/>
-          <w:lang w:bidi="ar-SA"/>
-        </w:rPr>
-        <w:t xml:space="preserve"> branch, added theming to the results page and created more advanced C tests. Completion page was also created. Ethan set up </w:t>
-      </w:r>
-      <w:proofErr w:type="spellStart"/>
-      <w:r>
-        <w:rPr>
-          <w:rFonts w:ascii="Helvetica Neue" w:hAnsi="Helvetica Neue" w:cs="Helvetica Neue"/>
-          <w:color w:val="000000"/>
-          <w:sz w:val="22"/>
-          <w:szCs w:val="22"/>
-          <w:u w:color="000000"/>
-          <w:lang w:bidi="ar-SA"/>
-        </w:rPr>
-        <w:t>FastComet</w:t>
-      </w:r>
-      <w:proofErr w:type="spellEnd"/>
-      <w:r>
-        <w:rPr>
-          <w:rFonts w:ascii="Helvetica Neue" w:hAnsi="Helvetica Neue" w:cs="Helvetica Neue"/>
-          <w:color w:val="000000"/>
-          <w:sz w:val="22"/>
-          <w:szCs w:val="22"/>
-          <w:u w:color="000000"/>
-          <w:lang w:bidi="ar-SA"/>
-        </w:rPr>
-        <w:t xml:space="preserve"> for website hosting, added more information to the homepage, and progress page. </w:t>
+        <w:t xml:space="preserve">Christian created lessons 2 and 3 on the betaLessons branch, added theming to the results page and created more advanced C tests. Completion page was also created. Ethan set up FastComet for website hosting, added more information to the homepage, and progress page. </w:t>
       </w:r>
     </w:p>
     <w:p>
@@ -17095,31 +15373,7 @@
           <w:u w:color="000000"/>
           <w:lang w:bidi="ar-SA"/>
         </w:rPr>
-        <w:t>Implementing user progress tracking into lesson pages - fix /</w:t>
-      </w:r>
-      <w:proofErr w:type="spellStart"/>
-      <w:r>
-        <w:rPr>
-          <w:rFonts w:ascii="Helvetica Neue" w:hAnsi="Helvetica Neue" w:cs="Helvetica Neue"/>
-          <w:color w:val="000000"/>
-          <w:sz w:val="22"/>
-          <w:szCs w:val="22"/>
-          <w:u w:color="000000"/>
-          <w:lang w:bidi="ar-SA"/>
-        </w:rPr>
-        <w:t>nextlesson</w:t>
-      </w:r>
-      <w:proofErr w:type="spellEnd"/>
-      <w:r>
-        <w:rPr>
-          <w:rFonts w:ascii="Helvetica Neue" w:hAnsi="Helvetica Neue" w:cs="Helvetica Neue"/>
-          <w:color w:val="000000"/>
-          <w:sz w:val="22"/>
-          <w:szCs w:val="22"/>
-          <w:u w:color="000000"/>
-          <w:lang w:bidi="ar-SA"/>
-        </w:rPr>
-        <w:t xml:space="preserve"> refresh bug</w:t>
+        <w:t>Implementing user progress tracking into lesson pages - fix /nextlesson refresh bug</w:t>
       </w:r>
     </w:p>
     <w:p>

</xml_diff>

<commit_message>
Added FinalReport parts to 1,2,3,4,5. Fixed SRS typo.
Changes:
* Added more information to section 1 of the final report document.
* Added Section 2 information.
* Added Section 3 information.
* Added Section 4 information.
* Partially completed Section 5.
</commit_message>
<xml_diff>
--- a/doc/SRS_DOC.docx
+++ b/doc/SRS_DOC.docx
@@ -4751,7 +4751,16 @@
           <w:i w:val="0"/>
           <w:iCs w:val="0"/>
         </w:rPr>
-        <w:t>Node.js</w:t>
+        <w:t>Node</w:t>
+      </w:r>
+      <w:r>
+        <w:rPr>
+          <w:b/>
+          <w:bCs/>
+          <w:i w:val="0"/>
+          <w:iCs w:val="0"/>
+        </w:rPr>
+        <w:t>JS</w:t>
       </w:r>
       <w:r>
         <w:rPr>

</xml_diff>

<commit_message>
Revised section 3.1.1 in SRS
Changes:
* Updated 3.1.1 with image of new design of website.
</commit_message>
<xml_diff>
--- a/doc/SRS_DOC.docx
+++ b/doc/SRS_DOC.docx
@@ -159,12 +159,14 @@
       <w:r>
         <w:t xml:space="preserve">Group Name: </w:t>
       </w:r>
+      <w:proofErr w:type="spellStart"/>
       <w:r>
         <w:rPr>
           <w:sz w:val="22"/>
         </w:rPr>
         <w:t>codeTeachers</w:t>
       </w:r>
+      <w:proofErr w:type="spellEnd"/>
     </w:p>
     <w:tbl>
       <w:tblPr>
@@ -275,8 +277,16 @@
               <w:rPr>
                 <w:sz w:val="22"/>
               </w:rPr>
-              <w:t>Ethan Pongon</w:t>
-            </w:r>
+              <w:t xml:space="preserve">Ethan </w:t>
+            </w:r>
+            <w:proofErr w:type="spellStart"/>
+            <w:r>
+              <w:rPr>
+                <w:sz w:val="22"/>
+              </w:rPr>
+              <w:t>Pongon</w:t>
+            </w:r>
+            <w:proofErr w:type="spellEnd"/>
           </w:p>
         </w:tc>
         <w:tc>
@@ -1954,8 +1964,18 @@
                 <w:sz w:val="22"/>
                 <w:szCs w:val="22"/>
               </w:rPr>
-              <w:t>Ethan Pongon</w:t>
-            </w:r>
+              <w:t xml:space="preserve">Ethan </w:t>
+            </w:r>
+            <w:proofErr w:type="spellStart"/>
+            <w:r>
+              <w:rPr>
+                <w:rFonts w:ascii="Arial" w:hAnsi="Arial" w:cs="Arial"/>
+                <w:sz w:val="22"/>
+                <w:szCs w:val="22"/>
+              </w:rPr>
+              <w:t>Pongon</w:t>
+            </w:r>
+            <w:proofErr w:type="spellEnd"/>
           </w:p>
           <w:p>
             <w:pPr>
@@ -2091,8 +2111,18 @@
                 <w:sz w:val="22"/>
                 <w:szCs w:val="22"/>
               </w:rPr>
-              <w:t>Ethan Pongon</w:t>
-            </w:r>
+              <w:t xml:space="preserve">Ethan </w:t>
+            </w:r>
+            <w:proofErr w:type="spellStart"/>
+            <w:r>
+              <w:rPr>
+                <w:rFonts w:ascii="Arial" w:hAnsi="Arial" w:cs="Arial"/>
+                <w:sz w:val="22"/>
+                <w:szCs w:val="22"/>
+              </w:rPr>
+              <w:t>Pongon</w:t>
+            </w:r>
+            <w:proofErr w:type="spellEnd"/>
           </w:p>
           <w:p>
             <w:pPr>
@@ -2199,7 +2229,29 @@
                 <w:szCs w:val="22"/>
                 <w:lang w:bidi="ar-SA"/>
               </w:rPr>
-              <w:t>* Moved C, Express, GCC, JavaScript, Node.js definitions to Section 2.7 Assumptions and Dependancies.</w:t>
+              <w:t xml:space="preserve">* Moved C, Express, GCC, JavaScript, Node.js definitions to Section 2.7 Assumptions and </w:t>
+            </w:r>
+            <w:proofErr w:type="spellStart"/>
+            <w:r>
+              <w:rPr>
+                <w:rFonts w:ascii="Arial" w:hAnsi="Arial" w:cs="Arial"/>
+                <w:color w:val="000000"/>
+                <w:sz w:val="22"/>
+                <w:szCs w:val="22"/>
+                <w:lang w:bidi="ar-SA"/>
+              </w:rPr>
+              <w:t>Dependancies</w:t>
+            </w:r>
+            <w:proofErr w:type="spellEnd"/>
+            <w:r>
+              <w:rPr>
+                <w:rFonts w:ascii="Arial" w:hAnsi="Arial" w:cs="Arial"/>
+                <w:color w:val="000000"/>
+                <w:sz w:val="22"/>
+                <w:szCs w:val="22"/>
+                <w:lang w:bidi="ar-SA"/>
+              </w:rPr>
+              <w:t>.</w:t>
             </w:r>
           </w:p>
           <w:p>
@@ -2238,7 +2290,29 @@
                 <w:szCs w:val="22"/>
                 <w:lang w:bidi="ar-SA"/>
               </w:rPr>
-              <w:t>* Renamed a.out in Section 1.4 to program due to the change in the software.</w:t>
+              <w:t xml:space="preserve">* Renamed </w:t>
+            </w:r>
+            <w:proofErr w:type="spellStart"/>
+            <w:r>
+              <w:rPr>
+                <w:rFonts w:ascii="Arial" w:hAnsi="Arial" w:cs="Arial"/>
+                <w:color w:val="000000"/>
+                <w:sz w:val="22"/>
+                <w:szCs w:val="22"/>
+                <w:lang w:bidi="ar-SA"/>
+              </w:rPr>
+              <w:t>a.out</w:t>
+            </w:r>
+            <w:proofErr w:type="spellEnd"/>
+            <w:r>
+              <w:rPr>
+                <w:rFonts w:ascii="Arial" w:hAnsi="Arial" w:cs="Arial"/>
+                <w:color w:val="000000"/>
+                <w:sz w:val="22"/>
+                <w:szCs w:val="22"/>
+                <w:lang w:bidi="ar-SA"/>
+              </w:rPr>
+              <w:t xml:space="preserve"> in Section 1.4 to program due to the change in the software.</w:t>
             </w:r>
           </w:p>
           <w:p>
@@ -2597,6 +2671,7 @@
               <w:pStyle w:val="Table-Text"/>
               <w:rPr>
                 <w:rFonts w:ascii="Arial" w:hAnsi="Arial" w:cs="Arial"/>
+                <w:color w:val="000000"/>
                 <w:sz w:val="22"/>
                 <w:szCs w:val="22"/>
               </w:rPr>
@@ -2609,6 +2684,25 @@
                 <w:szCs w:val="22"/>
               </w:rPr>
               <w:t>* Updated Table of Contents page numbers to match with each section.</w:t>
+            </w:r>
+          </w:p>
+          <w:p>
+            <w:pPr>
+              <w:pStyle w:val="Table-Text"/>
+              <w:rPr>
+                <w:rFonts w:ascii="Arial" w:hAnsi="Arial" w:cs="Arial"/>
+                <w:sz w:val="22"/>
+                <w:szCs w:val="22"/>
+              </w:rPr>
+            </w:pPr>
+            <w:r>
+              <w:rPr>
+                <w:rFonts w:ascii="Arial" w:hAnsi="Arial" w:cs="Arial"/>
+                <w:color w:val="000000"/>
+                <w:sz w:val="22"/>
+                <w:szCs w:val="22"/>
+              </w:rPr>
+              <w:t>* Updated 3.1.1 with image of new design of website.</w:t>
             </w:r>
           </w:p>
         </w:tc>
@@ -2872,7 +2966,23 @@
           <w:i w:val="0"/>
           <w:iCs w:val="0"/>
         </w:rPr>
-        <w:t xml:space="preserve">1.0 will be created by the codeTeachers group, who will also be responsible for this document. </w:t>
+        <w:t xml:space="preserve">1.0 will be created by the </w:t>
+      </w:r>
+      <w:proofErr w:type="spellStart"/>
+      <w:r>
+        <w:rPr>
+          <w:i w:val="0"/>
+          <w:iCs w:val="0"/>
+        </w:rPr>
+        <w:t>codeTeachers</w:t>
+      </w:r>
+      <w:proofErr w:type="spellEnd"/>
+      <w:r>
+        <w:rPr>
+          <w:i w:val="0"/>
+          <w:iCs w:val="0"/>
+        </w:rPr>
+        <w:t xml:space="preserve"> group, who will also be responsible for this document. </w:t>
       </w:r>
     </w:p>
     <w:p>
@@ -2921,7 +3031,29 @@
           <w:szCs w:val="22"/>
           <w:lang w:bidi="ar-SA"/>
         </w:rPr>
-        <w:t>The C-Teaching-Website will be a website that will provide users with an environment to learn about the C programming language and practice implementing its concepts. This usability will be delivered through tutorials and coding challenges that users will work through in a sequential manner. Users will create an account and then start the coding challenges which will involve learning about a C programming concept and then implementing that concept with correct behavior and syntax. To implement the concepts studied in the lessons, users will be able to write and run code directly on the website. Once a user has correctly implemented the concept from the lesson they are working on they will be allowed to continue to the next lesson.</w:t>
+        <w:t xml:space="preserve">The C-Teaching-Website will be a website that will provide users with an environment to learn about the C programming language and practice implementing its concepts. This usability will be delivered through tutorials and coding challenges that users will work through in a sequential manner. Users will create an account and then start the coding challenges which will involve learning about a C programming concept and then implementing that concept with correct behavior and syntax. To implement the concepts studied in the lessons, users will be able to write and run code directly on the website. Once a user has correctly implemented the concept from the </w:t>
+      </w:r>
+      <w:proofErr w:type="gramStart"/>
+      <w:r>
+        <w:rPr>
+          <w:rFonts w:ascii="Helvetica" w:hAnsi="Helvetica" w:cs="Helvetica"/>
+          <w:color w:val="000000"/>
+          <w:sz w:val="22"/>
+          <w:szCs w:val="22"/>
+          <w:lang w:bidi="ar-SA"/>
+        </w:rPr>
+        <w:t>lesson</w:t>
+      </w:r>
+      <w:proofErr w:type="gramEnd"/>
+      <w:r>
+        <w:rPr>
+          <w:rFonts w:ascii="Helvetica" w:hAnsi="Helvetica" w:cs="Helvetica"/>
+          <w:color w:val="000000"/>
+          <w:sz w:val="22"/>
+          <w:szCs w:val="22"/>
+          <w:lang w:bidi="ar-SA"/>
+        </w:rPr>
+        <w:t xml:space="preserve"> they are working on they will be allowed to continue to the next lesson.</w:t>
       </w:r>
     </w:p>
     <w:p>
@@ -3106,6 +3238,7 @@
           <w:iCs w:val="0"/>
         </w:rPr>
       </w:pPr>
+      <w:proofErr w:type="spellStart"/>
       <w:r>
         <w:rPr>
           <w:b/>
@@ -3116,6 +3249,7 @@
         <w:lastRenderedPageBreak/>
         <w:t>encryptor</w:t>
       </w:r>
+      <w:proofErr w:type="spellEnd"/>
       <w:r>
         <w:rPr>
           <w:i w:val="0"/>
@@ -3175,8 +3309,19 @@
           <w:i w:val="0"/>
           <w:iCs w:val="0"/>
         </w:rPr>
-        <w:t>esson#_tests.c</w:t>
-      </w:r>
+        <w:t>esson#_</w:t>
+      </w:r>
+      <w:proofErr w:type="spellStart"/>
+      <w:r>
+        <w:rPr>
+          <w:b/>
+          <w:bCs/>
+          <w:i w:val="0"/>
+          <w:iCs w:val="0"/>
+        </w:rPr>
+        <w:t>tests.c</w:t>
+      </w:r>
+      <w:proofErr w:type="spellEnd"/>
       <w:r>
         <w:rPr>
           <w:i w:val="0"/>
@@ -3196,7 +3341,23 @@
           <w:i w:val="0"/>
           <w:iCs w:val="0"/>
         </w:rPr>
-        <w:t>esson#_tests.c files are test files written in C to be used for testing user entered code.</w:t>
+        <w:t>esson#_</w:t>
+      </w:r>
+      <w:proofErr w:type="spellStart"/>
+      <w:r>
+        <w:rPr>
+          <w:i w:val="0"/>
+          <w:iCs w:val="0"/>
+        </w:rPr>
+        <w:t>tests.c</w:t>
+      </w:r>
+      <w:proofErr w:type="spellEnd"/>
+      <w:r>
+        <w:rPr>
+          <w:i w:val="0"/>
+          <w:iCs w:val="0"/>
+        </w:rPr>
+        <w:t xml:space="preserve"> files are test files written in C to be used for testing user entered code.</w:t>
       </w:r>
     </w:p>
     <w:p>
@@ -3210,6 +3371,7 @@
           <w:iCs w:val="0"/>
         </w:rPr>
       </w:pPr>
+      <w:proofErr w:type="spellStart"/>
       <w:r>
         <w:rPr>
           <w:b/>
@@ -3217,15 +3379,9 @@
           <w:i w:val="0"/>
           <w:iCs w:val="0"/>
         </w:rPr>
-        <w:t xml:space="preserve">passchk: </w:t>
-      </w:r>
-      <w:r>
-        <w:rPr>
-          <w:i w:val="0"/>
-          <w:iCs w:val="0"/>
-        </w:rPr>
-        <w:t>A file of characters starting with the string “1234” followed immediately by the user’s password.</w:t>
-      </w:r>
+        <w:t>passchk</w:t>
+      </w:r>
+      <w:proofErr w:type="spellEnd"/>
       <w:r>
         <w:rPr>
           <w:b/>
@@ -3233,6 +3389,22 @@
           <w:i w:val="0"/>
           <w:iCs w:val="0"/>
         </w:rPr>
+        <w:t xml:space="preserve">: </w:t>
+      </w:r>
+      <w:r>
+        <w:rPr>
+          <w:i w:val="0"/>
+          <w:iCs w:val="0"/>
+        </w:rPr>
+        <w:t>A file of characters starting with the string “1234” followed immediately by the user’s password.</w:t>
+      </w:r>
+      <w:r>
+        <w:rPr>
+          <w:b/>
+          <w:bCs/>
+          <w:i w:val="0"/>
+          <w:iCs w:val="0"/>
+        </w:rPr>
         <w:t xml:space="preserve"> </w:t>
       </w:r>
     </w:p>
@@ -3292,7 +3464,23 @@
           <w:i w:val="0"/>
           <w:iCs w:val="0"/>
         </w:rPr>
-        <w:t xml:space="preserve">: A symbol used to split a lesson#_tests.c file into two strings. </w:t>
+        <w:t>: A symbol used to split a lesson#_</w:t>
+      </w:r>
+      <w:proofErr w:type="spellStart"/>
+      <w:r>
+        <w:rPr>
+          <w:i w:val="0"/>
+          <w:iCs w:val="0"/>
+        </w:rPr>
+        <w:t>tests.c</w:t>
+      </w:r>
+      <w:proofErr w:type="spellEnd"/>
+      <w:r>
+        <w:rPr>
+          <w:i w:val="0"/>
+          <w:iCs w:val="0"/>
+        </w:rPr>
+        <w:t xml:space="preserve"> file into two strings. </w:t>
       </w:r>
     </w:p>
     <w:p>
@@ -3380,7 +3568,23 @@
           <w:i w:val="0"/>
           <w:iCs w:val="0"/>
         </w:rPr>
-        <w:t>will follow the IEEE citation guide found on IEEE-DataPort [</w:t>
+        <w:t>will follow the IEEE citation guide found on IEEE-</w:t>
+      </w:r>
+      <w:proofErr w:type="spellStart"/>
+      <w:r>
+        <w:rPr>
+          <w:i w:val="0"/>
+          <w:iCs w:val="0"/>
+        </w:rPr>
+        <w:t>DataPort</w:t>
+      </w:r>
+      <w:proofErr w:type="spellEnd"/>
+      <w:r>
+        <w:rPr>
+          <w:i w:val="0"/>
+          <w:iCs w:val="0"/>
+        </w:rPr>
+        <w:t xml:space="preserve"> [</w:t>
       </w:r>
       <w:r>
         <w:rPr>
@@ -3455,7 +3659,23 @@
           <w:iCs w:val="0"/>
         </w:rPr>
         <w:tab/>
-        <w:t>A. Outman, "How to Cite References: IEEE Documentation Style," IEEE-DataPort, Help &amp; Support. [Online]. Available: https://ieee-dataport.org/help/how-cite-references-ieee-documentation-style. [Accessed: Nov. 6, 2020].</w:t>
+        <w:t>A. Outman, "How to Cite References: IEEE Documentation Style," IEEE-</w:t>
+      </w:r>
+      <w:proofErr w:type="spellStart"/>
+      <w:r>
+        <w:rPr>
+          <w:i w:val="0"/>
+          <w:iCs w:val="0"/>
+        </w:rPr>
+        <w:t>DataPort</w:t>
+      </w:r>
+      <w:proofErr w:type="spellEnd"/>
+      <w:r>
+        <w:rPr>
+          <w:i w:val="0"/>
+          <w:iCs w:val="0"/>
+        </w:rPr>
+        <w:t>, Help &amp; Support. [Online]. Available: https://ieee-dataport.org/help/how-cite-references-ieee-documentation-style. [Accessed: Nov. 6, 2020].</w:t>
       </w:r>
     </w:p>
     <w:p>
@@ -3506,7 +3726,55 @@
           <w:iCs w:val="0"/>
         </w:rPr>
         <w:tab/>
-        <w:t>C. Rupp, "Requirements Templates -- The Blueprint of your Requirement," SOPHIST GmbH, Webinhalte zu Kapitel 10, 2014. [Online]. Available: https://www.sophist.de/fileadmin/user_upload/Bilder_zu_Seiten/Publikationen/RE6/Webinhalte_Buchteil_3/Requirements_Templates_-_The_Blue_Print_of_your_Requirements_Rupp.pdf. [Accessed: Nov. 6, 2020].</w:t>
+        <w:t xml:space="preserve">C. Rupp, "Requirements Templates -- The Blueprint of your Requirement," SOPHIST GmbH, </w:t>
+      </w:r>
+      <w:proofErr w:type="spellStart"/>
+      <w:r>
+        <w:rPr>
+          <w:i w:val="0"/>
+          <w:iCs w:val="0"/>
+        </w:rPr>
+        <w:t>Webinhalte</w:t>
+      </w:r>
+      <w:proofErr w:type="spellEnd"/>
+      <w:r>
+        <w:rPr>
+          <w:i w:val="0"/>
+          <w:iCs w:val="0"/>
+        </w:rPr>
+        <w:t xml:space="preserve"> </w:t>
+      </w:r>
+      <w:proofErr w:type="spellStart"/>
+      <w:r>
+        <w:rPr>
+          <w:i w:val="0"/>
+          <w:iCs w:val="0"/>
+        </w:rPr>
+        <w:t>zu</w:t>
+      </w:r>
+      <w:proofErr w:type="spellEnd"/>
+      <w:r>
+        <w:rPr>
+          <w:i w:val="0"/>
+          <w:iCs w:val="0"/>
+        </w:rPr>
+        <w:t xml:space="preserve"> </w:t>
+      </w:r>
+      <w:proofErr w:type="spellStart"/>
+      <w:r>
+        <w:rPr>
+          <w:i w:val="0"/>
+          <w:iCs w:val="0"/>
+        </w:rPr>
+        <w:t>Kapitel</w:t>
+      </w:r>
+      <w:proofErr w:type="spellEnd"/>
+      <w:r>
+        <w:rPr>
+          <w:i w:val="0"/>
+          <w:iCs w:val="0"/>
+        </w:rPr>
+        <w:t xml:space="preserve"> 10, 2014. [Online]. Available: https://www.sophist.de/fileadmin/user_upload/Bilder_zu_Seiten/Publikationen/RE6/Webinhalte_Buchteil_3/Requirements_Templates_-_The_Blue_Print_of_your_Requirements_Rupp.pdf. [Accessed: Nov. 6, 2020].</w:t>
       </w:r>
     </w:p>
     <w:p>
@@ -4815,7 +5083,23 @@
           <w:i w:val="0"/>
           <w:iCs w:val="0"/>
         </w:rPr>
-        <w:t>on their servers. If this is not the case, then the website may come offline unexpectedly. A final assumption is that all users are accessing the website from a nonmobile device so they have a large enough screen to view/access all of the content.</w:t>
+        <w:t xml:space="preserve">on their servers. If this is not the case, then the website may come offline unexpectedly. A final assumption is that all users are accessing the website from a nonmobile </w:t>
+      </w:r>
+      <w:proofErr w:type="gramStart"/>
+      <w:r>
+        <w:rPr>
+          <w:i w:val="0"/>
+          <w:iCs w:val="0"/>
+        </w:rPr>
+        <w:t>device</w:t>
+      </w:r>
+      <w:proofErr w:type="gramEnd"/>
+      <w:r>
+        <w:rPr>
+          <w:i w:val="0"/>
+          <w:iCs w:val="0"/>
+        </w:rPr>
+        <w:t xml:space="preserve"> so they have a large enough screen to view/access all of the content.</w:t>
       </w:r>
     </w:p>
     <w:p>
@@ -5054,10 +5338,10 @@
           <w:noProof/>
         </w:rPr>
         <w:drawing>
-          <wp:inline distT="0" distB="0" distL="0" distR="0" wp14:anchorId="66B528F7" wp14:editId="48A6A94D">
+          <wp:inline distT="0" distB="0" distL="0" distR="0" wp14:anchorId="66B528F7" wp14:editId="59D3B8C8">
             <wp:extent cx="6057900" cy="2940050"/>
             <wp:effectExtent l="0" t="0" r="0" b="6350"/>
-            <wp:docPr id="4" name="Picture 4" descr="Graphical user interface, text, application, email&#10;&#10;Description automatically generated"/>
+            <wp:docPr id="4" name="Picture 4"/>
             <wp:cNvGraphicFramePr>
               <a:graphicFrameLocks xmlns:a="http://schemas.openxmlformats.org/drawingml/2006/main" noChangeAspect="1"/>
             </wp:cNvGraphicFramePr>
@@ -5065,7 +5349,7 @@
               <a:graphicData uri="http://schemas.openxmlformats.org/drawingml/2006/picture">
                 <pic:pic xmlns:pic="http://schemas.openxmlformats.org/drawingml/2006/picture">
                   <pic:nvPicPr>
-                    <pic:cNvPr id="4" name="Picture 4" descr="Graphical user interface, text, application, email&#10;&#10;Description automatically generated"/>
+                    <pic:cNvPr id="4" name="Picture 4"/>
                     <pic:cNvPicPr/>
                   </pic:nvPicPr>
                   <pic:blipFill rotWithShape="1">
@@ -5076,13 +5360,13 @@
                         </a:ext>
                       </a:extLst>
                     </a:blip>
-                    <a:srcRect r="1100" b="2302"/>
+                    <a:srcRect t="-200" b="15589"/>
                     <a:stretch/>
                   </pic:blipFill>
                   <pic:spPr bwMode="auto">
                     <a:xfrm>
                       <a:off x="0" y="0"/>
-                      <a:ext cx="6059091" cy="2940628"/>
+                      <a:ext cx="6057900" cy="2940050"/>
                     </a:xfrm>
                     <a:prstGeom prst="rect">
                       <a:avLst/>
@@ -5293,7 +5577,23 @@
           <w:i w:val="0"/>
           <w:iCs w:val="0"/>
         </w:rPr>
-        <w:t xml:space="preserve">20.04 and will be running the NodeJS server v10.19.0. The NodeJS server will create and monitor child processes on the host, which will make use of the stdin and stdout features of Ubuntu. Some of the child processes will make use of the GCC 9.3.0 C compiler to compile user code. </w:t>
+        <w:t xml:space="preserve">20.04 and will be running the NodeJS server v10.19.0. The NodeJS server will create and monitor child processes on the host, which will make use of the stdin and </w:t>
+      </w:r>
+      <w:proofErr w:type="spellStart"/>
+      <w:r>
+        <w:rPr>
+          <w:i w:val="0"/>
+          <w:iCs w:val="0"/>
+        </w:rPr>
+        <w:t>stdout</w:t>
+      </w:r>
+      <w:proofErr w:type="spellEnd"/>
+      <w:r>
+        <w:rPr>
+          <w:i w:val="0"/>
+          <w:iCs w:val="0"/>
+        </w:rPr>
+        <w:t xml:space="preserve"> features of Ubuntu. Some of the child processes will make use of the GCC 9.3.0 C compiler to compile user code. </w:t>
       </w:r>
     </w:p>
     <w:p>
@@ -5997,7 +6297,27 @@
           <w:sz w:val="22"/>
           <w:szCs w:val="22"/>
         </w:rPr>
-        <w:t xml:space="preserve">When a login attempt is made by a guest, the website will decrypt the passchk file and re-encrypt the file after the attempt has been made. </w:t>
+        <w:t xml:space="preserve">When a login attempt is made by a guest, the website will decrypt the </w:t>
+      </w:r>
+      <w:proofErr w:type="spellStart"/>
+      <w:r>
+        <w:rPr>
+          <w:rFonts w:ascii="Arial" w:hAnsi="Arial" w:cs="Arial"/>
+          <w:iCs/>
+          <w:sz w:val="22"/>
+          <w:szCs w:val="22"/>
+        </w:rPr>
+        <w:t>passchk</w:t>
+      </w:r>
+      <w:proofErr w:type="spellEnd"/>
+      <w:r>
+        <w:rPr>
+          <w:rFonts w:ascii="Arial" w:hAnsi="Arial" w:cs="Arial"/>
+          <w:iCs/>
+          <w:sz w:val="22"/>
+          <w:szCs w:val="22"/>
+        </w:rPr>
+        <w:t xml:space="preserve"> file and re-encrypt the file after the attempt has been made. </w:t>
       </w:r>
     </w:p>
     <w:p>
@@ -6018,7 +6338,27 @@
           <w:sz w:val="22"/>
           <w:szCs w:val="22"/>
         </w:rPr>
-        <w:t>When a guest creates an account successfully, the website will write the password to a file called passchk and encrypt it with the password.</w:t>
+        <w:t xml:space="preserve">When a guest creates an account successfully, the website will write the password to a file called </w:t>
+      </w:r>
+      <w:proofErr w:type="spellStart"/>
+      <w:r>
+        <w:rPr>
+          <w:rFonts w:ascii="Arial" w:hAnsi="Arial" w:cs="Arial"/>
+          <w:iCs/>
+          <w:sz w:val="22"/>
+          <w:szCs w:val="22"/>
+        </w:rPr>
+        <w:t>passchk</w:t>
+      </w:r>
+      <w:proofErr w:type="spellEnd"/>
+      <w:r>
+        <w:rPr>
+          <w:rFonts w:ascii="Arial" w:hAnsi="Arial" w:cs="Arial"/>
+          <w:iCs/>
+          <w:sz w:val="22"/>
+          <w:szCs w:val="22"/>
+        </w:rPr>
+        <w:t xml:space="preserve"> and encrypt it with the password.</w:t>
       </w:r>
     </w:p>
     <w:p>
@@ -7123,7 +7463,23 @@
           <w:i w:val="0"/>
           <w:iCs w:val="0"/>
         </w:rPr>
-        <w:t>The passchk file in the user’s directory will be unreadable by any actors without the corresponding password.</w:t>
+        <w:t xml:space="preserve">The </w:t>
+      </w:r>
+      <w:proofErr w:type="spellStart"/>
+      <w:r>
+        <w:rPr>
+          <w:i w:val="0"/>
+          <w:iCs w:val="0"/>
+        </w:rPr>
+        <w:t>passchk</w:t>
+      </w:r>
+      <w:proofErr w:type="spellEnd"/>
+      <w:r>
+        <w:rPr>
+          <w:i w:val="0"/>
+          <w:iCs w:val="0"/>
+        </w:rPr>
+        <w:t xml:space="preserve"> file in the user’s directory will be unreadable by any actors without the corresponding password.</w:t>
       </w:r>
     </w:p>
     <w:p>
@@ -7186,7 +7542,23 @@
           <w:i w:val="0"/>
           <w:iCs w:val="0"/>
         </w:rPr>
-        <w:t>The server will not shutdown during a user login. In the case that a shutdown occurs during a user login, the user’s website folder will not become corrupted as a whole, but the passchk file can become corrupted. If this occurs, the user will need to contact an administrator to repair their account.</w:t>
+        <w:t xml:space="preserve">The server will not shutdown during a user login. In the case that a shutdown occurs during a user login, the user’s website folder will not become corrupted as a whole, but the </w:t>
+      </w:r>
+      <w:proofErr w:type="spellStart"/>
+      <w:r>
+        <w:rPr>
+          <w:i w:val="0"/>
+          <w:iCs w:val="0"/>
+        </w:rPr>
+        <w:t>passchk</w:t>
+      </w:r>
+      <w:proofErr w:type="spellEnd"/>
+      <w:r>
+        <w:rPr>
+          <w:i w:val="0"/>
+          <w:iCs w:val="0"/>
+        </w:rPr>
+        <w:t xml:space="preserve"> file can become corrupted. If this occurs, the user will need to contact an administrator to repair their account.</w:t>
       </w:r>
     </w:p>
     <w:p>
@@ -7281,7 +7653,25 @@
           <w:sz w:val="22"/>
           <w:szCs w:val="22"/>
         </w:rPr>
-        <w:t xml:space="preserve">The website will be available to access at any time of day on any given day, except when fastcomet is performing server maintenance. </w:t>
+        <w:t xml:space="preserve">The website will be available to access at any time of day on any given day, except when </w:t>
+      </w:r>
+      <w:proofErr w:type="spellStart"/>
+      <w:r>
+        <w:rPr>
+          <w:rFonts w:ascii="Arial" w:hAnsi="Arial" w:cs="Arial"/>
+          <w:sz w:val="22"/>
+          <w:szCs w:val="22"/>
+        </w:rPr>
+        <w:t>fastcomet</w:t>
+      </w:r>
+      <w:proofErr w:type="spellEnd"/>
+      <w:r>
+        <w:rPr>
+          <w:rFonts w:ascii="Arial" w:hAnsi="Arial" w:cs="Arial"/>
+          <w:sz w:val="22"/>
+          <w:szCs w:val="22"/>
+        </w:rPr>
+        <w:t xml:space="preserve"> is performing server maintenance. </w:t>
       </w:r>
     </w:p>
     <w:p>
@@ -7531,7 +7921,25 @@
           <w:sz w:val="22"/>
           <w:szCs w:val="22"/>
         </w:rPr>
-        <w:t>The executable tools utilized by the website come with a makefile which will allow them to be recompiled to fit another operating system if there was a change in server hosting.</w:t>
+        <w:t xml:space="preserve">The executable tools utilized by the website come with a </w:t>
+      </w:r>
+      <w:proofErr w:type="spellStart"/>
+      <w:r>
+        <w:rPr>
+          <w:rFonts w:ascii="Arial" w:hAnsi="Arial" w:cs="Arial"/>
+          <w:sz w:val="22"/>
+          <w:szCs w:val="22"/>
+        </w:rPr>
+        <w:t>makefile</w:t>
+      </w:r>
+      <w:proofErr w:type="spellEnd"/>
+      <w:r>
+        <w:rPr>
+          <w:rFonts w:ascii="Arial" w:hAnsi="Arial" w:cs="Arial"/>
+          <w:sz w:val="22"/>
+          <w:szCs w:val="22"/>
+        </w:rPr>
+        <w:t xml:space="preserve"> which will allow them to be recompiled to fit another operating system if there was a change in server hosting.</w:t>
       </w:r>
     </w:p>
     <w:p>
@@ -8146,7 +8554,29 @@
                 <w:szCs w:val="22"/>
                 <w:lang w:bidi="ar-SA"/>
               </w:rPr>
-              <w:t>Contains the return value of the express() call which starts the hosting of the website</w:t>
+              <w:t xml:space="preserve">Contains the return value of the </w:t>
+            </w:r>
+            <w:proofErr w:type="gramStart"/>
+            <w:r>
+              <w:rPr>
+                <w:rFonts w:ascii="Arial" w:hAnsi="Arial" w:cs="Arial"/>
+                <w:color w:val="000000"/>
+                <w:sz w:val="22"/>
+                <w:szCs w:val="22"/>
+                <w:lang w:bidi="ar-SA"/>
+              </w:rPr>
+              <w:t>express(</w:t>
+            </w:r>
+            <w:proofErr w:type="gramEnd"/>
+            <w:r>
+              <w:rPr>
+                <w:rFonts w:ascii="Arial" w:hAnsi="Arial" w:cs="Arial"/>
+                <w:color w:val="000000"/>
+                <w:sz w:val="22"/>
+                <w:szCs w:val="22"/>
+                <w:lang w:bidi="ar-SA"/>
+              </w:rPr>
+              <w:t>) call which starts the hosting of the website</w:t>
             </w:r>
           </w:p>
         </w:tc>
@@ -8177,6 +8607,7 @@
                 <w:lang w:bidi="ar-SA"/>
               </w:rPr>
             </w:pPr>
+            <w:proofErr w:type="spellStart"/>
             <w:r>
               <w:rPr>
                 <w:rFonts w:ascii="Arial" w:hAnsi="Arial" w:cs="Arial"/>
@@ -8187,6 +8618,7 @@
               </w:rPr>
               <w:t>cookieParser</w:t>
             </w:r>
+            <w:proofErr w:type="spellEnd"/>
           </w:p>
         </w:tc>
         <w:tc>
@@ -8253,6 +8685,7 @@
                 <w:lang w:bidi="ar-SA"/>
               </w:rPr>
             </w:pPr>
+            <w:proofErr w:type="spellStart"/>
             <w:r>
               <w:rPr>
                 <w:rFonts w:ascii="Arial" w:hAnsi="Arial" w:cs="Arial"/>
@@ -8263,6 +8696,7 @@
               </w:rPr>
               <w:t>bodyParser</w:t>
             </w:r>
+            <w:proofErr w:type="spellEnd"/>
           </w:p>
         </w:tc>
         <w:tc>
@@ -8405,6 +8839,7 @@
                 <w:lang w:bidi="ar-SA"/>
               </w:rPr>
             </w:pPr>
+            <w:proofErr w:type="spellStart"/>
             <w:r>
               <w:rPr>
                 <w:rFonts w:ascii="Arial" w:hAnsi="Arial" w:cs="Arial"/>
@@ -8415,6 +8850,7 @@
               </w:rPr>
               <w:t>urlencodedParser</w:t>
             </w:r>
+            <w:proofErr w:type="spellEnd"/>
           </w:p>
         </w:tc>
         <w:tc>
@@ -8450,7 +8886,51 @@
                 <w:szCs w:val="22"/>
                 <w:lang w:bidi="ar-SA"/>
               </w:rPr>
-              <w:t>Contains the “urlencoded” portion of the bodyParser variable</w:t>
+              <w:t>Contains the “</w:t>
+            </w:r>
+            <w:proofErr w:type="spellStart"/>
+            <w:r>
+              <w:rPr>
+                <w:rFonts w:ascii="Arial" w:hAnsi="Arial" w:cs="Arial"/>
+                <w:color w:val="000000"/>
+                <w:sz w:val="22"/>
+                <w:szCs w:val="22"/>
+                <w:lang w:bidi="ar-SA"/>
+              </w:rPr>
+              <w:t>urlencoded</w:t>
+            </w:r>
+            <w:proofErr w:type="spellEnd"/>
+            <w:r>
+              <w:rPr>
+                <w:rFonts w:ascii="Arial" w:hAnsi="Arial" w:cs="Arial"/>
+                <w:color w:val="000000"/>
+                <w:sz w:val="22"/>
+                <w:szCs w:val="22"/>
+                <w:lang w:bidi="ar-SA"/>
+              </w:rPr>
+              <w:t xml:space="preserve">” portion of the </w:t>
+            </w:r>
+            <w:proofErr w:type="spellStart"/>
+            <w:r>
+              <w:rPr>
+                <w:rFonts w:ascii="Arial" w:hAnsi="Arial" w:cs="Arial"/>
+                <w:color w:val="000000"/>
+                <w:sz w:val="22"/>
+                <w:szCs w:val="22"/>
+                <w:lang w:bidi="ar-SA"/>
+              </w:rPr>
+              <w:t>bodyParser</w:t>
+            </w:r>
+            <w:proofErr w:type="spellEnd"/>
+            <w:r>
+              <w:rPr>
+                <w:rFonts w:ascii="Arial" w:hAnsi="Arial" w:cs="Arial"/>
+                <w:color w:val="000000"/>
+                <w:sz w:val="22"/>
+                <w:szCs w:val="22"/>
+                <w:lang w:bidi="ar-SA"/>
+              </w:rPr>
+              <w:t xml:space="preserve"> variable</w:t>
             </w:r>
           </w:p>
         </w:tc>
@@ -8602,7 +9082,29 @@
                 <w:szCs w:val="22"/>
                 <w:lang w:bidi="ar-SA"/>
               </w:rPr>
-              <w:t>Contains a function from a the “child_process” library that allows NodeJS to create and continuously manage a separate process on the host</w:t>
+              <w:t>Contains a function from a the “</w:t>
+            </w:r>
+            <w:proofErr w:type="spellStart"/>
+            <w:r>
+              <w:rPr>
+                <w:rFonts w:ascii="Arial" w:hAnsi="Arial" w:cs="Arial"/>
+                <w:color w:val="000000"/>
+                <w:sz w:val="22"/>
+                <w:szCs w:val="22"/>
+                <w:lang w:bidi="ar-SA"/>
+              </w:rPr>
+              <w:t>child_process</w:t>
+            </w:r>
+            <w:proofErr w:type="spellEnd"/>
+            <w:r>
+              <w:rPr>
+                <w:rFonts w:ascii="Arial" w:hAnsi="Arial" w:cs="Arial"/>
+                <w:color w:val="000000"/>
+                <w:sz w:val="22"/>
+                <w:szCs w:val="22"/>
+                <w:lang w:bidi="ar-SA"/>
+              </w:rPr>
+              <w:t>” library that allows NodeJS to create and continuously manage a separate process on the host</w:t>
             </w:r>
           </w:p>
         </w:tc>
@@ -8678,7 +9180,29 @@
                 <w:szCs w:val="22"/>
                 <w:lang w:bidi="ar-SA"/>
               </w:rPr>
-              <w:t>Contains a function from the “child_process” library that allows NodeJS to call an executable or command</w:t>
+              <w:t>Contains a function from the “</w:t>
+            </w:r>
+            <w:proofErr w:type="spellStart"/>
+            <w:r>
+              <w:rPr>
+                <w:rFonts w:ascii="Arial" w:hAnsi="Arial" w:cs="Arial"/>
+                <w:color w:val="000000"/>
+                <w:sz w:val="22"/>
+                <w:szCs w:val="22"/>
+                <w:lang w:bidi="ar-SA"/>
+              </w:rPr>
+              <w:t>child_process</w:t>
+            </w:r>
+            <w:proofErr w:type="spellEnd"/>
+            <w:r>
+              <w:rPr>
+                <w:rFonts w:ascii="Arial" w:hAnsi="Arial" w:cs="Arial"/>
+                <w:color w:val="000000"/>
+                <w:sz w:val="22"/>
+                <w:szCs w:val="22"/>
+                <w:lang w:bidi="ar-SA"/>
+              </w:rPr>
+              <w:t>” library that allows NodeJS to call an executable or command</w:t>
             </w:r>
           </w:p>
         </w:tc>
@@ -8709,6 +9233,7 @@
                 <w:lang w:bidi="ar-SA"/>
               </w:rPr>
             </w:pPr>
+            <w:proofErr w:type="spellStart"/>
             <w:r>
               <w:rPr>
                 <w:rFonts w:ascii="Arial" w:hAnsi="Arial" w:cs="Arial"/>
@@ -8719,6 +9244,7 @@
               </w:rPr>
               <w:t>execSync</w:t>
             </w:r>
+            <w:proofErr w:type="spellEnd"/>
           </w:p>
         </w:tc>
         <w:tc>
@@ -8754,7 +9280,29 @@
                 <w:szCs w:val="22"/>
                 <w:lang w:bidi="ar-SA"/>
               </w:rPr>
-              <w:t>Contains a function from a the “child_process” library that allows NodeJS to call an executable or command synchronously</w:t>
+              <w:t>Contains a function from a the “</w:t>
+            </w:r>
+            <w:proofErr w:type="spellStart"/>
+            <w:r>
+              <w:rPr>
+                <w:rFonts w:ascii="Arial" w:hAnsi="Arial" w:cs="Arial"/>
+                <w:color w:val="000000"/>
+                <w:sz w:val="22"/>
+                <w:szCs w:val="22"/>
+                <w:lang w:bidi="ar-SA"/>
+              </w:rPr>
+              <w:t>child_process</w:t>
+            </w:r>
+            <w:proofErr w:type="spellEnd"/>
+            <w:r>
+              <w:rPr>
+                <w:rFonts w:ascii="Arial" w:hAnsi="Arial" w:cs="Arial"/>
+                <w:color w:val="000000"/>
+                <w:sz w:val="22"/>
+                <w:szCs w:val="22"/>
+                <w:lang w:bidi="ar-SA"/>
+              </w:rPr>
+              <w:t>” library that allows NodeJS to call an executable or command synchronously</w:t>
             </w:r>
           </w:p>
         </w:tc>
@@ -8937,6 +9485,7 @@
                 <w:lang w:bidi="ar-SA"/>
               </w:rPr>
             </w:pPr>
+            <w:proofErr w:type="spellStart"/>
             <w:r>
               <w:rPr>
                 <w:rFonts w:ascii="Arial" w:hAnsi="Arial" w:cs="Arial"/>
@@ -8947,6 +9496,7 @@
               </w:rPr>
               <w:t>encryptorPath</w:t>
             </w:r>
+            <w:proofErr w:type="spellEnd"/>
           </w:p>
         </w:tc>
         <w:tc>
@@ -9013,6 +9563,7 @@
                 <w:lang w:bidi="ar-SA"/>
               </w:rPr>
             </w:pPr>
+            <w:proofErr w:type="spellStart"/>
             <w:r>
               <w:rPr>
                 <w:rFonts w:ascii="Arial" w:hAnsi="Arial" w:cs="Arial"/>
@@ -9023,6 +9574,7 @@
               </w:rPr>
               <w:t>usersPath</w:t>
             </w:r>
+            <w:proofErr w:type="spellEnd"/>
           </w:p>
         </w:tc>
         <w:tc>
@@ -9130,6 +9682,7 @@
                 <w:lang w:bidi="ar-SA"/>
               </w:rPr>
             </w:pPr>
+            <w:proofErr w:type="spellStart"/>
             <w:r>
               <w:rPr>
                 <w:rFonts w:ascii="Arial" w:hAnsi="Arial" w:cs="Arial"/>
@@ -9140,6 +9693,7 @@
               </w:rPr>
               <w:t>maxErrors</w:t>
             </w:r>
+            <w:proofErr w:type="spellEnd"/>
           </w:p>
         </w:tc>
         <w:tc>
@@ -9206,6 +9760,7 @@
                 <w:lang w:bidi="ar-SA"/>
               </w:rPr>
             </w:pPr>
+            <w:proofErr w:type="spellStart"/>
             <w:r>
               <w:rPr>
                 <w:rFonts w:ascii="Arial" w:hAnsi="Arial" w:cs="Arial"/>
@@ -9216,6 +9771,7 @@
               </w:rPr>
               <w:t>errorSum</w:t>
             </w:r>
+            <w:proofErr w:type="spellEnd"/>
           </w:p>
         </w:tc>
         <w:tc>
@@ -9282,6 +9838,7 @@
                 <w:lang w:bidi="ar-SA"/>
               </w:rPr>
             </w:pPr>
+            <w:proofErr w:type="spellStart"/>
             <w:r>
               <w:rPr>
                 <w:rFonts w:ascii="Arial" w:hAnsi="Arial" w:cs="Arial"/>
@@ -9292,6 +9849,7 @@
               </w:rPr>
               <w:t>fp</w:t>
             </w:r>
+            <w:proofErr w:type="spellEnd"/>
           </w:p>
         </w:tc>
         <w:tc>
@@ -9403,7 +9961,29 @@
                 <w:szCs w:val="22"/>
                 <w:lang w:bidi="ar-SA"/>
               </w:rPr>
-              <w:t>Current character in second argument (password) for encryptor tool.</w:t>
+              <w:t xml:space="preserve">Current character in second argument (password) for </w:t>
+            </w:r>
+            <w:proofErr w:type="spellStart"/>
+            <w:r>
+              <w:rPr>
+                <w:rFonts w:ascii="Arial" w:hAnsi="Arial" w:cs="Arial"/>
+                <w:color w:val="000000"/>
+                <w:sz w:val="22"/>
+                <w:szCs w:val="22"/>
+                <w:lang w:bidi="ar-SA"/>
+              </w:rPr>
+              <w:t>encryptor</w:t>
+            </w:r>
+            <w:proofErr w:type="spellEnd"/>
+            <w:r>
+              <w:rPr>
+                <w:rFonts w:ascii="Arial" w:hAnsi="Arial" w:cs="Arial"/>
+                <w:color w:val="000000"/>
+                <w:sz w:val="22"/>
+                <w:szCs w:val="22"/>
+                <w:lang w:bidi="ar-SA"/>
+              </w:rPr>
+              <w:t xml:space="preserve"> tool.</w:t>
             </w:r>
           </w:p>
         </w:tc>
@@ -9479,7 +10059,29 @@
                 <w:szCs w:val="22"/>
                 <w:lang w:bidi="ar-SA"/>
               </w:rPr>
-              <w:t>Length of the password passed through to the encryptor.</w:t>
+              <w:t xml:space="preserve">Length of the password passed through to the </w:t>
+            </w:r>
+            <w:proofErr w:type="spellStart"/>
+            <w:r>
+              <w:rPr>
+                <w:rFonts w:ascii="Arial" w:hAnsi="Arial" w:cs="Arial"/>
+                <w:color w:val="000000"/>
+                <w:sz w:val="22"/>
+                <w:szCs w:val="22"/>
+                <w:lang w:bidi="ar-SA"/>
+              </w:rPr>
+              <w:t>encryptor</w:t>
+            </w:r>
+            <w:proofErr w:type="spellEnd"/>
+            <w:r>
+              <w:rPr>
+                <w:rFonts w:ascii="Arial" w:hAnsi="Arial" w:cs="Arial"/>
+                <w:color w:val="000000"/>
+                <w:sz w:val="22"/>
+                <w:szCs w:val="22"/>
+                <w:lang w:bidi="ar-SA"/>
+              </w:rPr>
+              <w:t>.</w:t>
             </w:r>
           </w:p>
         </w:tc>
@@ -9556,7 +10158,29 @@
                 <w:szCs w:val="22"/>
                 <w:lang w:bidi="ar-SA"/>
               </w:rPr>
-              <w:t>Password passed through to the encryptor tool as a command line argument. </w:t>
+              <w:t xml:space="preserve">Password passed through to the </w:t>
+            </w:r>
+            <w:proofErr w:type="spellStart"/>
+            <w:r>
+              <w:rPr>
+                <w:rFonts w:ascii="Arial" w:hAnsi="Arial" w:cs="Arial"/>
+                <w:color w:val="000000"/>
+                <w:sz w:val="22"/>
+                <w:szCs w:val="22"/>
+                <w:lang w:bidi="ar-SA"/>
+              </w:rPr>
+              <w:t>encryptor</w:t>
+            </w:r>
+            <w:proofErr w:type="spellEnd"/>
+            <w:r>
+              <w:rPr>
+                <w:rFonts w:ascii="Arial" w:hAnsi="Arial" w:cs="Arial"/>
+                <w:color w:val="000000"/>
+                <w:sz w:val="22"/>
+                <w:szCs w:val="22"/>
+                <w:lang w:bidi="ar-SA"/>
+              </w:rPr>
+              <w:t xml:space="preserve"> tool as a command line argument. </w:t>
             </w:r>
           </w:p>
         </w:tc>
@@ -9587,6 +10211,7 @@
                 <w:lang w:bidi="ar-SA"/>
               </w:rPr>
             </w:pPr>
+            <w:proofErr w:type="spellStart"/>
             <w:r>
               <w:rPr>
                 <w:rFonts w:ascii="Arial" w:hAnsi="Arial" w:cs="Arial"/>
@@ -9597,6 +10222,7 @@
               </w:rPr>
               <w:t>curr</w:t>
             </w:r>
+            <w:proofErr w:type="spellEnd"/>
           </w:p>
         </w:tc>
         <w:tc>
@@ -9632,7 +10258,29 @@
                 <w:szCs w:val="22"/>
                 <w:lang w:bidi="ar-SA"/>
               </w:rPr>
-              <w:t>First character from the passchk file.</w:t>
+              <w:t xml:space="preserve">First character from the </w:t>
+            </w:r>
+            <w:proofErr w:type="spellStart"/>
+            <w:r>
+              <w:rPr>
+                <w:rFonts w:ascii="Arial" w:hAnsi="Arial" w:cs="Arial"/>
+                <w:color w:val="000000"/>
+                <w:sz w:val="22"/>
+                <w:szCs w:val="22"/>
+                <w:lang w:bidi="ar-SA"/>
+              </w:rPr>
+              <w:t>passchk</w:t>
+            </w:r>
+            <w:proofErr w:type="spellEnd"/>
+            <w:r>
+              <w:rPr>
+                <w:rFonts w:ascii="Arial" w:hAnsi="Arial" w:cs="Arial"/>
+                <w:color w:val="000000"/>
+                <w:sz w:val="22"/>
+                <w:szCs w:val="22"/>
+                <w:lang w:bidi="ar-SA"/>
+              </w:rPr>
+              <w:t xml:space="preserve"> file.</w:t>
             </w:r>
           </w:p>
         </w:tc>
@@ -9663,6 +10311,7 @@
                 <w:lang w:bidi="ar-SA"/>
               </w:rPr>
             </w:pPr>
+            <w:proofErr w:type="spellStart"/>
             <w:r>
               <w:rPr>
                 <w:rFonts w:ascii="Arial" w:hAnsi="Arial" w:cs="Arial"/>
@@ -9673,6 +10322,7 @@
               </w:rPr>
               <w:t>pIndex</w:t>
             </w:r>
+            <w:proofErr w:type="spellEnd"/>
           </w:p>
         </w:tc>
         <w:tc>
@@ -9708,7 +10358,29 @@
                 <w:szCs w:val="22"/>
                 <w:lang w:bidi="ar-SA"/>
               </w:rPr>
-              <w:t>Index of character used for XOR cipher in the encryptor tool. </w:t>
+              <w:t xml:space="preserve">Index of character used for XOR cipher in the </w:t>
+            </w:r>
+            <w:proofErr w:type="spellStart"/>
+            <w:r>
+              <w:rPr>
+                <w:rFonts w:ascii="Arial" w:hAnsi="Arial" w:cs="Arial"/>
+                <w:color w:val="000000"/>
+                <w:sz w:val="22"/>
+                <w:szCs w:val="22"/>
+                <w:lang w:bidi="ar-SA"/>
+              </w:rPr>
+              <w:t>encryptor</w:t>
+            </w:r>
+            <w:proofErr w:type="spellEnd"/>
+            <w:r>
+              <w:rPr>
+                <w:rFonts w:ascii="Arial" w:hAnsi="Arial" w:cs="Arial"/>
+                <w:color w:val="000000"/>
+                <w:sz w:val="22"/>
+                <w:szCs w:val="22"/>
+                <w:lang w:bidi="ar-SA"/>
+              </w:rPr>
+              <w:t xml:space="preserve"> tool. </w:t>
             </w:r>
           </w:p>
         </w:tc>
@@ -9739,6 +10411,7 @@
                 <w:lang w:bidi="ar-SA"/>
               </w:rPr>
             </w:pPr>
+            <w:proofErr w:type="spellStart"/>
             <w:r>
               <w:rPr>
                 <w:rFonts w:ascii="Arial" w:hAnsi="Arial" w:cs="Arial"/>
@@ -9749,6 +10422,7 @@
               </w:rPr>
               <w:t>UserAccount.username</w:t>
             </w:r>
+            <w:proofErr w:type="spellEnd"/>
           </w:p>
         </w:tc>
         <w:tc>
@@ -9784,7 +10458,29 @@
                 <w:szCs w:val="22"/>
                 <w:lang w:bidi="ar-SA"/>
               </w:rPr>
-              <w:t>Contains the username passed to UserAccount object</w:t>
+              <w:t xml:space="preserve">Contains the username passed to </w:t>
+            </w:r>
+            <w:proofErr w:type="spellStart"/>
+            <w:r>
+              <w:rPr>
+                <w:rFonts w:ascii="Arial" w:hAnsi="Arial" w:cs="Arial"/>
+                <w:color w:val="000000"/>
+                <w:sz w:val="22"/>
+                <w:szCs w:val="22"/>
+                <w:lang w:bidi="ar-SA"/>
+              </w:rPr>
+              <w:t>UserAccount</w:t>
+            </w:r>
+            <w:proofErr w:type="spellEnd"/>
+            <w:r>
+              <w:rPr>
+                <w:rFonts w:ascii="Arial" w:hAnsi="Arial" w:cs="Arial"/>
+                <w:color w:val="000000"/>
+                <w:sz w:val="22"/>
+                <w:szCs w:val="22"/>
+                <w:lang w:bidi="ar-SA"/>
+              </w:rPr>
+              <w:t xml:space="preserve"> object</w:t>
             </w:r>
           </w:p>
         </w:tc>
@@ -9815,6 +10511,7 @@
                 <w:lang w:bidi="ar-SA"/>
               </w:rPr>
             </w:pPr>
+            <w:proofErr w:type="spellStart"/>
             <w:r>
               <w:rPr>
                 <w:rFonts w:ascii="Arial" w:hAnsi="Arial" w:cs="Arial"/>
@@ -9825,6 +10522,7 @@
               </w:rPr>
               <w:t>UserAccount.password</w:t>
             </w:r>
+            <w:proofErr w:type="spellEnd"/>
           </w:p>
         </w:tc>
         <w:tc>
@@ -9860,7 +10558,29 @@
                 <w:szCs w:val="22"/>
                 <w:lang w:bidi="ar-SA"/>
               </w:rPr>
-              <w:t>Contains the password passed to the UserAccount object</w:t>
+              <w:t xml:space="preserve">Contains the password passed to the </w:t>
+            </w:r>
+            <w:proofErr w:type="spellStart"/>
+            <w:r>
+              <w:rPr>
+                <w:rFonts w:ascii="Arial" w:hAnsi="Arial" w:cs="Arial"/>
+                <w:color w:val="000000"/>
+                <w:sz w:val="22"/>
+                <w:szCs w:val="22"/>
+                <w:lang w:bidi="ar-SA"/>
+              </w:rPr>
+              <w:t>UserAccount</w:t>
+            </w:r>
+            <w:proofErr w:type="spellEnd"/>
+            <w:r>
+              <w:rPr>
+                <w:rFonts w:ascii="Arial" w:hAnsi="Arial" w:cs="Arial"/>
+                <w:color w:val="000000"/>
+                <w:sz w:val="22"/>
+                <w:szCs w:val="22"/>
+                <w:lang w:bidi="ar-SA"/>
+              </w:rPr>
+              <w:t xml:space="preserve"> object</w:t>
             </w:r>
           </w:p>
         </w:tc>
@@ -10012,7 +10732,29 @@
                 <w:szCs w:val="22"/>
                 <w:lang w:bidi="ar-SA"/>
               </w:rPr>
-              <w:t>Contains the value of UserAccount.username from the object this method is called on</w:t>
+              <w:t xml:space="preserve">Contains the value of </w:t>
+            </w:r>
+            <w:proofErr w:type="spellStart"/>
+            <w:r>
+              <w:rPr>
+                <w:rFonts w:ascii="Arial" w:hAnsi="Arial" w:cs="Arial"/>
+                <w:color w:val="000000"/>
+                <w:sz w:val="22"/>
+                <w:szCs w:val="22"/>
+                <w:lang w:bidi="ar-SA"/>
+              </w:rPr>
+              <w:t>UserAccount.username</w:t>
+            </w:r>
+            <w:proofErr w:type="spellEnd"/>
+            <w:r>
+              <w:rPr>
+                <w:rFonts w:ascii="Arial" w:hAnsi="Arial" w:cs="Arial"/>
+                <w:color w:val="000000"/>
+                <w:sz w:val="22"/>
+                <w:szCs w:val="22"/>
+                <w:lang w:bidi="ar-SA"/>
+              </w:rPr>
+              <w:t xml:space="preserve"> from the object this method is called on</w:t>
             </w:r>
           </w:p>
         </w:tc>
@@ -10088,7 +10830,29 @@
                 <w:szCs w:val="22"/>
                 <w:lang w:bidi="ar-SA"/>
               </w:rPr>
-              <w:t>Contains the value of UserAccount.password from the object this method is called on</w:t>
+              <w:t xml:space="preserve">Contains the value of </w:t>
+            </w:r>
+            <w:proofErr w:type="spellStart"/>
+            <w:r>
+              <w:rPr>
+                <w:rFonts w:ascii="Arial" w:hAnsi="Arial" w:cs="Arial"/>
+                <w:color w:val="000000"/>
+                <w:sz w:val="22"/>
+                <w:szCs w:val="22"/>
+                <w:lang w:bidi="ar-SA"/>
+              </w:rPr>
+              <w:t>UserAccount.password</w:t>
+            </w:r>
+            <w:proofErr w:type="spellEnd"/>
+            <w:r>
+              <w:rPr>
+                <w:rFonts w:ascii="Arial" w:hAnsi="Arial" w:cs="Arial"/>
+                <w:color w:val="000000"/>
+                <w:sz w:val="22"/>
+                <w:szCs w:val="22"/>
+                <w:lang w:bidi="ar-SA"/>
+              </w:rPr>
+              <w:t xml:space="preserve"> from the object this method is called on</w:t>
             </w:r>
           </w:p>
         </w:tc>
@@ -10164,7 +10928,29 @@
                 <w:szCs w:val="22"/>
                 <w:lang w:bidi="ar-SA"/>
               </w:rPr>
-              <w:t>Contains the value of UserAccount.key from the object this method is called on</w:t>
+              <w:t xml:space="preserve">Contains the value of </w:t>
+            </w:r>
+            <w:proofErr w:type="spellStart"/>
+            <w:r>
+              <w:rPr>
+                <w:rFonts w:ascii="Arial" w:hAnsi="Arial" w:cs="Arial"/>
+                <w:color w:val="000000"/>
+                <w:sz w:val="22"/>
+                <w:szCs w:val="22"/>
+                <w:lang w:bidi="ar-SA"/>
+              </w:rPr>
+              <w:t>UserAccount.key</w:t>
+            </w:r>
+            <w:proofErr w:type="spellEnd"/>
+            <w:r>
+              <w:rPr>
+                <w:rFonts w:ascii="Arial" w:hAnsi="Arial" w:cs="Arial"/>
+                <w:color w:val="000000"/>
+                <w:sz w:val="22"/>
+                <w:szCs w:val="22"/>
+                <w:lang w:bidi="ar-SA"/>
+              </w:rPr>
+              <w:t xml:space="preserve"> from the object this method is called on</w:t>
             </w:r>
           </w:p>
         </w:tc>
@@ -10240,7 +11026,41 @@
                 <w:szCs w:val="22"/>
                 <w:lang w:bidi="ar-SA"/>
               </w:rPr>
-              <w:t>Contains true or false based on whether the attemptLogin() succeeds or fails</w:t>
+              <w:t xml:space="preserve">Contains true or false based on whether the </w:t>
+            </w:r>
+            <w:proofErr w:type="spellStart"/>
+            <w:proofErr w:type="gramStart"/>
+            <w:r>
+              <w:rPr>
+                <w:rFonts w:ascii="Arial" w:hAnsi="Arial" w:cs="Arial"/>
+                <w:color w:val="000000"/>
+                <w:sz w:val="22"/>
+                <w:szCs w:val="22"/>
+                <w:lang w:bidi="ar-SA"/>
+              </w:rPr>
+              <w:t>attemptLogin</w:t>
+            </w:r>
+            <w:proofErr w:type="spellEnd"/>
+            <w:r>
+              <w:rPr>
+                <w:rFonts w:ascii="Arial" w:hAnsi="Arial" w:cs="Arial"/>
+                <w:color w:val="000000"/>
+                <w:sz w:val="22"/>
+                <w:szCs w:val="22"/>
+                <w:lang w:bidi="ar-SA"/>
+              </w:rPr>
+              <w:t>(</w:t>
+            </w:r>
+            <w:proofErr w:type="gramEnd"/>
+            <w:r>
+              <w:rPr>
+                <w:rFonts w:ascii="Arial" w:hAnsi="Arial" w:cs="Arial"/>
+                <w:color w:val="000000"/>
+                <w:sz w:val="22"/>
+                <w:szCs w:val="22"/>
+                <w:lang w:bidi="ar-SA"/>
+              </w:rPr>
+              <w:t>) succeeds or fails</w:t>
             </w:r>
           </w:p>
         </w:tc>
@@ -10316,7 +11136,41 @@
                 <w:szCs w:val="22"/>
                 <w:lang w:bidi="ar-SA"/>
               </w:rPr>
-              <w:t>Contains the string of text that represents a users encrypted password</w:t>
+              <w:t xml:space="preserve">Contains the string of text that represents </w:t>
+            </w:r>
+            <w:proofErr w:type="spellStart"/>
+            <w:r>
+              <w:rPr>
+                <w:rFonts w:ascii="Arial" w:hAnsi="Arial" w:cs="Arial"/>
+                <w:color w:val="000000"/>
+                <w:sz w:val="22"/>
+                <w:szCs w:val="22"/>
+                <w:lang w:bidi="ar-SA"/>
+              </w:rPr>
+              <w:t xml:space="preserve">a </w:t>
+            </w:r>
+            <w:proofErr w:type="gramStart"/>
+            <w:r>
+              <w:rPr>
+                <w:rFonts w:ascii="Arial" w:hAnsi="Arial" w:cs="Arial"/>
+                <w:color w:val="000000"/>
+                <w:sz w:val="22"/>
+                <w:szCs w:val="22"/>
+                <w:lang w:bidi="ar-SA"/>
+              </w:rPr>
+              <w:t>users</w:t>
+            </w:r>
+            <w:proofErr w:type="spellEnd"/>
+            <w:proofErr w:type="gramEnd"/>
+            <w:r>
+              <w:rPr>
+                <w:rFonts w:ascii="Arial" w:hAnsi="Arial" w:cs="Arial"/>
+                <w:color w:val="000000"/>
+                <w:sz w:val="22"/>
+                <w:szCs w:val="22"/>
+                <w:lang w:bidi="ar-SA"/>
+              </w:rPr>
+              <w:t xml:space="preserve"> encrypted password</w:t>
             </w:r>
           </w:p>
         </w:tc>
@@ -10509,15 +11363,39 @@
                 <w:lang w:bidi="ar-SA"/>
               </w:rPr>
             </w:pPr>
-            <w:r>
-              <w:rPr>
-                <w:rFonts w:ascii="Arial" w:hAnsi="Arial" w:cs="Arial"/>
-                <w:color w:val="000000"/>
-                <w:sz w:val="22"/>
-                <w:szCs w:val="22"/>
-                <w:lang w:bidi="ar-SA"/>
-              </w:rPr>
-              <w:t>app.get()</w:t>
+            <w:proofErr w:type="spellStart"/>
+            <w:proofErr w:type="gramStart"/>
+            <w:r>
+              <w:rPr>
+                <w:rFonts w:ascii="Arial" w:hAnsi="Arial" w:cs="Arial"/>
+                <w:color w:val="000000"/>
+                <w:sz w:val="22"/>
+                <w:szCs w:val="22"/>
+                <w:lang w:bidi="ar-SA"/>
+              </w:rPr>
+              <w:t>app.get</w:t>
+            </w:r>
+            <w:proofErr w:type="spellEnd"/>
+            <w:r>
+              <w:rPr>
+                <w:rFonts w:ascii="Arial" w:hAnsi="Arial" w:cs="Arial"/>
+                <w:color w:val="000000"/>
+                <w:sz w:val="22"/>
+                <w:szCs w:val="22"/>
+                <w:lang w:bidi="ar-SA"/>
+              </w:rPr>
+              <w:t>(</w:t>
+            </w:r>
+            <w:proofErr w:type="gramEnd"/>
+            <w:r>
+              <w:rPr>
+                <w:rFonts w:ascii="Arial" w:hAnsi="Arial" w:cs="Arial"/>
+                <w:color w:val="000000"/>
+                <w:sz w:val="22"/>
+                <w:szCs w:val="22"/>
+                <w:lang w:bidi="ar-SA"/>
+              </w:rPr>
+              <w:t>)</w:t>
             </w:r>
           </w:p>
         </w:tc>
@@ -10625,15 +11503,39 @@
                 <w:lang w:bidi="ar-SA"/>
               </w:rPr>
             </w:pPr>
-            <w:r>
-              <w:rPr>
-                <w:rFonts w:ascii="Arial" w:hAnsi="Arial" w:cs="Arial"/>
-                <w:color w:val="000000"/>
-                <w:sz w:val="22"/>
-                <w:szCs w:val="22"/>
-                <w:lang w:bidi="ar-SA"/>
-              </w:rPr>
-              <w:t>app.get()</w:t>
+            <w:proofErr w:type="spellStart"/>
+            <w:proofErr w:type="gramStart"/>
+            <w:r>
+              <w:rPr>
+                <w:rFonts w:ascii="Arial" w:hAnsi="Arial" w:cs="Arial"/>
+                <w:color w:val="000000"/>
+                <w:sz w:val="22"/>
+                <w:szCs w:val="22"/>
+                <w:lang w:bidi="ar-SA"/>
+              </w:rPr>
+              <w:t>app.get</w:t>
+            </w:r>
+            <w:proofErr w:type="spellEnd"/>
+            <w:r>
+              <w:rPr>
+                <w:rFonts w:ascii="Arial" w:hAnsi="Arial" w:cs="Arial"/>
+                <w:color w:val="000000"/>
+                <w:sz w:val="22"/>
+                <w:szCs w:val="22"/>
+                <w:lang w:bidi="ar-SA"/>
+              </w:rPr>
+              <w:t>(</w:t>
+            </w:r>
+            <w:proofErr w:type="gramEnd"/>
+            <w:r>
+              <w:rPr>
+                <w:rFonts w:ascii="Arial" w:hAnsi="Arial" w:cs="Arial"/>
+                <w:color w:val="000000"/>
+                <w:sz w:val="22"/>
+                <w:szCs w:val="22"/>
+                <w:lang w:bidi="ar-SA"/>
+              </w:rPr>
+              <w:t>)</w:t>
             </w:r>
           </w:p>
         </w:tc>
@@ -10707,7 +11609,29 @@
                 <w:szCs w:val="22"/>
                 <w:lang w:bidi="ar-SA"/>
               </w:rPr>
-              <w:t>Sends the css file containing the sidebar styling</w:t>
+              <w:t xml:space="preserve">Sends the </w:t>
+            </w:r>
+            <w:proofErr w:type="spellStart"/>
+            <w:r>
+              <w:rPr>
+                <w:rFonts w:ascii="Arial" w:hAnsi="Arial" w:cs="Arial"/>
+                <w:color w:val="000000"/>
+                <w:sz w:val="22"/>
+                <w:szCs w:val="22"/>
+                <w:lang w:bidi="ar-SA"/>
+              </w:rPr>
+              <w:t>css</w:t>
+            </w:r>
+            <w:proofErr w:type="spellEnd"/>
+            <w:r>
+              <w:rPr>
+                <w:rFonts w:ascii="Arial" w:hAnsi="Arial" w:cs="Arial"/>
+                <w:color w:val="000000"/>
+                <w:sz w:val="22"/>
+                <w:szCs w:val="22"/>
+                <w:lang w:bidi="ar-SA"/>
+              </w:rPr>
+              <w:t xml:space="preserve"> file containing the sidebar styling</w:t>
             </w:r>
           </w:p>
         </w:tc>
@@ -10738,15 +11662,39 @@
                 <w:lang w:bidi="ar-SA"/>
               </w:rPr>
             </w:pPr>
-            <w:r>
-              <w:rPr>
-                <w:rFonts w:ascii="Arial" w:hAnsi="Arial" w:cs="Arial"/>
-                <w:color w:val="000000"/>
-                <w:sz w:val="22"/>
-                <w:szCs w:val="22"/>
-                <w:lang w:bidi="ar-SA"/>
-              </w:rPr>
-              <w:t>app.get()</w:t>
+            <w:proofErr w:type="spellStart"/>
+            <w:proofErr w:type="gramStart"/>
+            <w:r>
+              <w:rPr>
+                <w:rFonts w:ascii="Arial" w:hAnsi="Arial" w:cs="Arial"/>
+                <w:color w:val="000000"/>
+                <w:sz w:val="22"/>
+                <w:szCs w:val="22"/>
+                <w:lang w:bidi="ar-SA"/>
+              </w:rPr>
+              <w:t>app.get</w:t>
+            </w:r>
+            <w:proofErr w:type="spellEnd"/>
+            <w:r>
+              <w:rPr>
+                <w:rFonts w:ascii="Arial" w:hAnsi="Arial" w:cs="Arial"/>
+                <w:color w:val="000000"/>
+                <w:sz w:val="22"/>
+                <w:szCs w:val="22"/>
+                <w:lang w:bidi="ar-SA"/>
+              </w:rPr>
+              <w:t>(</w:t>
+            </w:r>
+            <w:proofErr w:type="gramEnd"/>
+            <w:r>
+              <w:rPr>
+                <w:rFonts w:ascii="Arial" w:hAnsi="Arial" w:cs="Arial"/>
+                <w:color w:val="000000"/>
+                <w:sz w:val="22"/>
+                <w:szCs w:val="22"/>
+                <w:lang w:bidi="ar-SA"/>
+              </w:rPr>
+              <w:t>)</w:t>
             </w:r>
           </w:p>
         </w:tc>
@@ -10820,7 +11768,29 @@
                 <w:szCs w:val="22"/>
                 <w:lang w:bidi="ar-SA"/>
               </w:rPr>
-              <w:t>Sends the css file containing the homepage styling</w:t>
+              <w:t xml:space="preserve">Sends the </w:t>
+            </w:r>
+            <w:proofErr w:type="spellStart"/>
+            <w:r>
+              <w:rPr>
+                <w:rFonts w:ascii="Arial" w:hAnsi="Arial" w:cs="Arial"/>
+                <w:color w:val="000000"/>
+                <w:sz w:val="22"/>
+                <w:szCs w:val="22"/>
+                <w:lang w:bidi="ar-SA"/>
+              </w:rPr>
+              <w:t>css</w:t>
+            </w:r>
+            <w:proofErr w:type="spellEnd"/>
+            <w:r>
+              <w:rPr>
+                <w:rFonts w:ascii="Arial" w:hAnsi="Arial" w:cs="Arial"/>
+                <w:color w:val="000000"/>
+                <w:sz w:val="22"/>
+                <w:szCs w:val="22"/>
+                <w:lang w:bidi="ar-SA"/>
+              </w:rPr>
+              <w:t xml:space="preserve"> file containing the homepage styling</w:t>
             </w:r>
           </w:p>
         </w:tc>
@@ -10851,15 +11821,39 @@
                 <w:lang w:bidi="ar-SA"/>
               </w:rPr>
             </w:pPr>
-            <w:r>
-              <w:rPr>
-                <w:rFonts w:ascii="Arial" w:hAnsi="Arial" w:cs="Arial"/>
-                <w:color w:val="000000"/>
-                <w:sz w:val="22"/>
-                <w:szCs w:val="22"/>
-                <w:lang w:bidi="ar-SA"/>
-              </w:rPr>
-              <w:t>app.get()</w:t>
+            <w:proofErr w:type="spellStart"/>
+            <w:proofErr w:type="gramStart"/>
+            <w:r>
+              <w:rPr>
+                <w:rFonts w:ascii="Arial" w:hAnsi="Arial" w:cs="Arial"/>
+                <w:color w:val="000000"/>
+                <w:sz w:val="22"/>
+                <w:szCs w:val="22"/>
+                <w:lang w:bidi="ar-SA"/>
+              </w:rPr>
+              <w:t>app.get</w:t>
+            </w:r>
+            <w:proofErr w:type="spellEnd"/>
+            <w:r>
+              <w:rPr>
+                <w:rFonts w:ascii="Arial" w:hAnsi="Arial" w:cs="Arial"/>
+                <w:color w:val="000000"/>
+                <w:sz w:val="22"/>
+                <w:szCs w:val="22"/>
+                <w:lang w:bidi="ar-SA"/>
+              </w:rPr>
+              <w:t>(</w:t>
+            </w:r>
+            <w:proofErr w:type="gramEnd"/>
+            <w:r>
+              <w:rPr>
+                <w:rFonts w:ascii="Arial" w:hAnsi="Arial" w:cs="Arial"/>
+                <w:color w:val="000000"/>
+                <w:sz w:val="22"/>
+                <w:szCs w:val="22"/>
+                <w:lang w:bidi="ar-SA"/>
+              </w:rPr>
+              <w:t>)</w:t>
             </w:r>
           </w:p>
         </w:tc>
@@ -10964,15 +11958,39 @@
                 <w:lang w:bidi="ar-SA"/>
               </w:rPr>
             </w:pPr>
-            <w:r>
-              <w:rPr>
-                <w:rFonts w:ascii="Arial" w:hAnsi="Arial" w:cs="Arial"/>
-                <w:color w:val="000000"/>
-                <w:sz w:val="22"/>
-                <w:szCs w:val="22"/>
-                <w:lang w:bidi="ar-SA"/>
-              </w:rPr>
-              <w:t>app.post()</w:t>
+            <w:proofErr w:type="spellStart"/>
+            <w:proofErr w:type="gramStart"/>
+            <w:r>
+              <w:rPr>
+                <w:rFonts w:ascii="Arial" w:hAnsi="Arial" w:cs="Arial"/>
+                <w:color w:val="000000"/>
+                <w:sz w:val="22"/>
+                <w:szCs w:val="22"/>
+                <w:lang w:bidi="ar-SA"/>
+              </w:rPr>
+              <w:t>app.post</w:t>
+            </w:r>
+            <w:proofErr w:type="spellEnd"/>
+            <w:r>
+              <w:rPr>
+                <w:rFonts w:ascii="Arial" w:hAnsi="Arial" w:cs="Arial"/>
+                <w:color w:val="000000"/>
+                <w:sz w:val="22"/>
+                <w:szCs w:val="22"/>
+                <w:lang w:bidi="ar-SA"/>
+              </w:rPr>
+              <w:t>(</w:t>
+            </w:r>
+            <w:proofErr w:type="gramEnd"/>
+            <w:r>
+              <w:rPr>
+                <w:rFonts w:ascii="Arial" w:hAnsi="Arial" w:cs="Arial"/>
+                <w:color w:val="000000"/>
+                <w:sz w:val="22"/>
+                <w:szCs w:val="22"/>
+                <w:lang w:bidi="ar-SA"/>
+              </w:rPr>
+              <w:t>)</w:t>
             </w:r>
           </w:p>
         </w:tc>
@@ -11077,15 +12095,39 @@
                 <w:lang w:bidi="ar-SA"/>
               </w:rPr>
             </w:pPr>
-            <w:r>
-              <w:rPr>
-                <w:rFonts w:ascii="Arial" w:hAnsi="Arial" w:cs="Arial"/>
-                <w:color w:val="000000"/>
-                <w:sz w:val="22"/>
-                <w:szCs w:val="22"/>
-                <w:lang w:bidi="ar-SA"/>
-              </w:rPr>
-              <w:t>app.post()</w:t>
+            <w:proofErr w:type="spellStart"/>
+            <w:proofErr w:type="gramStart"/>
+            <w:r>
+              <w:rPr>
+                <w:rFonts w:ascii="Arial" w:hAnsi="Arial" w:cs="Arial"/>
+                <w:color w:val="000000"/>
+                <w:sz w:val="22"/>
+                <w:szCs w:val="22"/>
+                <w:lang w:bidi="ar-SA"/>
+              </w:rPr>
+              <w:t>app.post</w:t>
+            </w:r>
+            <w:proofErr w:type="spellEnd"/>
+            <w:r>
+              <w:rPr>
+                <w:rFonts w:ascii="Arial" w:hAnsi="Arial" w:cs="Arial"/>
+                <w:color w:val="000000"/>
+                <w:sz w:val="22"/>
+                <w:szCs w:val="22"/>
+                <w:lang w:bidi="ar-SA"/>
+              </w:rPr>
+              <w:t>(</w:t>
+            </w:r>
+            <w:proofErr w:type="gramEnd"/>
+            <w:r>
+              <w:rPr>
+                <w:rFonts w:ascii="Arial" w:hAnsi="Arial" w:cs="Arial"/>
+                <w:color w:val="000000"/>
+                <w:sz w:val="22"/>
+                <w:szCs w:val="22"/>
+                <w:lang w:bidi="ar-SA"/>
+              </w:rPr>
+              <w:t>)</w:t>
             </w:r>
           </w:p>
         </w:tc>
@@ -11190,15 +12232,39 @@
                 <w:lang w:bidi="ar-SA"/>
               </w:rPr>
             </w:pPr>
-            <w:r>
-              <w:rPr>
-                <w:rFonts w:ascii="Arial" w:hAnsi="Arial" w:cs="Arial"/>
-                <w:color w:val="000000"/>
-                <w:sz w:val="22"/>
-                <w:szCs w:val="22"/>
-                <w:lang w:bidi="ar-SA"/>
-              </w:rPr>
-              <w:t>app.post()</w:t>
+            <w:proofErr w:type="spellStart"/>
+            <w:proofErr w:type="gramStart"/>
+            <w:r>
+              <w:rPr>
+                <w:rFonts w:ascii="Arial" w:hAnsi="Arial" w:cs="Arial"/>
+                <w:color w:val="000000"/>
+                <w:sz w:val="22"/>
+                <w:szCs w:val="22"/>
+                <w:lang w:bidi="ar-SA"/>
+              </w:rPr>
+              <w:t>app.post</w:t>
+            </w:r>
+            <w:proofErr w:type="spellEnd"/>
+            <w:r>
+              <w:rPr>
+                <w:rFonts w:ascii="Arial" w:hAnsi="Arial" w:cs="Arial"/>
+                <w:color w:val="000000"/>
+                <w:sz w:val="22"/>
+                <w:szCs w:val="22"/>
+                <w:lang w:bidi="ar-SA"/>
+              </w:rPr>
+              <w:t>(</w:t>
+            </w:r>
+            <w:proofErr w:type="gramEnd"/>
+            <w:r>
+              <w:rPr>
+                <w:rFonts w:ascii="Arial" w:hAnsi="Arial" w:cs="Arial"/>
+                <w:color w:val="000000"/>
+                <w:sz w:val="22"/>
+                <w:szCs w:val="22"/>
+                <w:lang w:bidi="ar-SA"/>
+              </w:rPr>
+              <w:t>)</w:t>
             </w:r>
           </w:p>
         </w:tc>
@@ -11235,8 +12301,20 @@
                 <w:szCs w:val="22"/>
                 <w:lang w:bidi="ar-SA"/>
               </w:rPr>
-              <w:t>/createacc</w:t>
-            </w:r>
+              <w:t>/</w:t>
+            </w:r>
+            <w:proofErr w:type="spellStart"/>
+            <w:r>
+              <w:rPr>
+                <w:rFonts w:ascii="Arial" w:hAnsi="Arial" w:cs="Arial"/>
+                <w:color w:val="000000"/>
+                <w:sz w:val="22"/>
+                <w:szCs w:val="22"/>
+                <w:lang w:bidi="ar-SA"/>
+              </w:rPr>
+              <w:t>createacc</w:t>
+            </w:r>
+            <w:proofErr w:type="spellEnd"/>
           </w:p>
         </w:tc>
         <w:tc>
@@ -11303,6 +12381,8 @@
                 <w:lang w:bidi="ar-SA"/>
               </w:rPr>
             </w:pPr>
+            <w:proofErr w:type="spellStart"/>
+            <w:proofErr w:type="gramStart"/>
             <w:r>
               <w:rPr>
                 <w:rFonts w:ascii="Arial" w:hAnsi="Arial" w:cs="Arial"/>
@@ -11312,7 +12392,29 @@
                 <w:lang w:bidi="ar-SA"/>
               </w:rPr>
               <w:lastRenderedPageBreak/>
-              <w:t>userExists()</w:t>
+              <w:t>userExists</w:t>
+            </w:r>
+            <w:proofErr w:type="spellEnd"/>
+            <w:r>
+              <w:rPr>
+                <w:rFonts w:ascii="Arial" w:hAnsi="Arial" w:cs="Arial"/>
+                <w:color w:val="000000"/>
+                <w:sz w:val="22"/>
+                <w:szCs w:val="22"/>
+                <w:lang w:bidi="ar-SA"/>
+              </w:rPr>
+              <w:t>(</w:t>
+            </w:r>
+            <w:proofErr w:type="gramEnd"/>
+            <w:r>
+              <w:rPr>
+                <w:rFonts w:ascii="Arial" w:hAnsi="Arial" w:cs="Arial"/>
+                <w:color w:val="000000"/>
+                <w:sz w:val="22"/>
+                <w:szCs w:val="22"/>
+                <w:lang w:bidi="ar-SA"/>
+              </w:rPr>
+              <w:t>)</w:t>
             </w:r>
           </w:p>
         </w:tc>
@@ -11417,15 +12519,39 @@
                 <w:lang w:bidi="ar-SA"/>
               </w:rPr>
             </w:pPr>
-            <w:r>
-              <w:rPr>
-                <w:rFonts w:ascii="Arial" w:hAnsi="Arial" w:cs="Arial"/>
-                <w:color w:val="000000"/>
-                <w:sz w:val="22"/>
-                <w:szCs w:val="22"/>
-                <w:lang w:bidi="ar-SA"/>
-              </w:rPr>
-              <w:t>existsSync()</w:t>
+            <w:proofErr w:type="spellStart"/>
+            <w:proofErr w:type="gramStart"/>
+            <w:r>
+              <w:rPr>
+                <w:rFonts w:ascii="Arial" w:hAnsi="Arial" w:cs="Arial"/>
+                <w:color w:val="000000"/>
+                <w:sz w:val="22"/>
+                <w:szCs w:val="22"/>
+                <w:lang w:bidi="ar-SA"/>
+              </w:rPr>
+              <w:t>existsSync</w:t>
+            </w:r>
+            <w:proofErr w:type="spellEnd"/>
+            <w:r>
+              <w:rPr>
+                <w:rFonts w:ascii="Arial" w:hAnsi="Arial" w:cs="Arial"/>
+                <w:color w:val="000000"/>
+                <w:sz w:val="22"/>
+                <w:szCs w:val="22"/>
+                <w:lang w:bidi="ar-SA"/>
+              </w:rPr>
+              <w:t>(</w:t>
+            </w:r>
+            <w:proofErr w:type="gramEnd"/>
+            <w:r>
+              <w:rPr>
+                <w:rFonts w:ascii="Arial" w:hAnsi="Arial" w:cs="Arial"/>
+                <w:color w:val="000000"/>
+                <w:sz w:val="22"/>
+                <w:szCs w:val="22"/>
+                <w:lang w:bidi="ar-SA"/>
+              </w:rPr>
+              <w:t>)</w:t>
             </w:r>
           </w:p>
         </w:tc>
@@ -11530,15 +12656,39 @@
                 <w:lang w:bidi="ar-SA"/>
               </w:rPr>
             </w:pPr>
-            <w:r>
-              <w:rPr>
-                <w:rFonts w:ascii="Arial" w:hAnsi="Arial" w:cs="Arial"/>
-                <w:color w:val="000000"/>
-                <w:sz w:val="22"/>
-                <w:szCs w:val="22"/>
-                <w:lang w:bidi="ar-SA"/>
-              </w:rPr>
-              <w:t>createUser()</w:t>
+            <w:proofErr w:type="spellStart"/>
+            <w:proofErr w:type="gramStart"/>
+            <w:r>
+              <w:rPr>
+                <w:rFonts w:ascii="Arial" w:hAnsi="Arial" w:cs="Arial"/>
+                <w:color w:val="000000"/>
+                <w:sz w:val="22"/>
+                <w:szCs w:val="22"/>
+                <w:lang w:bidi="ar-SA"/>
+              </w:rPr>
+              <w:t>createUser</w:t>
+            </w:r>
+            <w:proofErr w:type="spellEnd"/>
+            <w:r>
+              <w:rPr>
+                <w:rFonts w:ascii="Arial" w:hAnsi="Arial" w:cs="Arial"/>
+                <w:color w:val="000000"/>
+                <w:sz w:val="22"/>
+                <w:szCs w:val="22"/>
+                <w:lang w:bidi="ar-SA"/>
+              </w:rPr>
+              <w:t>(</w:t>
+            </w:r>
+            <w:proofErr w:type="gramEnd"/>
+            <w:r>
+              <w:rPr>
+                <w:rFonts w:ascii="Arial" w:hAnsi="Arial" w:cs="Arial"/>
+                <w:color w:val="000000"/>
+                <w:sz w:val="22"/>
+                <w:szCs w:val="22"/>
+                <w:lang w:bidi="ar-SA"/>
+              </w:rPr>
+              <w:t>)</w:t>
             </w:r>
           </w:p>
         </w:tc>
@@ -11643,15 +12793,39 @@
                 <w:lang w:bidi="ar-SA"/>
               </w:rPr>
             </w:pPr>
-            <w:r>
-              <w:rPr>
-                <w:rFonts w:ascii="Arial" w:hAnsi="Arial" w:cs="Arial"/>
-                <w:color w:val="000000"/>
-                <w:sz w:val="22"/>
-                <w:szCs w:val="22"/>
-                <w:lang w:bidi="ar-SA"/>
-              </w:rPr>
-              <w:t>userExists()</w:t>
+            <w:proofErr w:type="spellStart"/>
+            <w:proofErr w:type="gramStart"/>
+            <w:r>
+              <w:rPr>
+                <w:rFonts w:ascii="Arial" w:hAnsi="Arial" w:cs="Arial"/>
+                <w:color w:val="000000"/>
+                <w:sz w:val="22"/>
+                <w:szCs w:val="22"/>
+                <w:lang w:bidi="ar-SA"/>
+              </w:rPr>
+              <w:t>userExists</w:t>
+            </w:r>
+            <w:proofErr w:type="spellEnd"/>
+            <w:r>
+              <w:rPr>
+                <w:rFonts w:ascii="Arial" w:hAnsi="Arial" w:cs="Arial"/>
+                <w:color w:val="000000"/>
+                <w:sz w:val="22"/>
+                <w:szCs w:val="22"/>
+                <w:lang w:bidi="ar-SA"/>
+              </w:rPr>
+              <w:t>(</w:t>
+            </w:r>
+            <w:proofErr w:type="gramEnd"/>
+            <w:r>
+              <w:rPr>
+                <w:rFonts w:ascii="Arial" w:hAnsi="Arial" w:cs="Arial"/>
+                <w:color w:val="000000"/>
+                <w:sz w:val="22"/>
+                <w:szCs w:val="22"/>
+                <w:lang w:bidi="ar-SA"/>
+              </w:rPr>
+              <w:t>)</w:t>
             </w:r>
           </w:p>
         </w:tc>
@@ -11756,15 +12930,39 @@
                 <w:lang w:bidi="ar-SA"/>
               </w:rPr>
             </w:pPr>
-            <w:r>
-              <w:rPr>
-                <w:rFonts w:ascii="Arial" w:hAnsi="Arial" w:cs="Arial"/>
-                <w:color w:val="000000"/>
-                <w:sz w:val="22"/>
-                <w:szCs w:val="22"/>
-                <w:lang w:bidi="ar-SA"/>
-              </w:rPr>
-              <w:t>mkdirSync()</w:t>
+            <w:proofErr w:type="spellStart"/>
+            <w:proofErr w:type="gramStart"/>
+            <w:r>
+              <w:rPr>
+                <w:rFonts w:ascii="Arial" w:hAnsi="Arial" w:cs="Arial"/>
+                <w:color w:val="000000"/>
+                <w:sz w:val="22"/>
+                <w:szCs w:val="22"/>
+                <w:lang w:bidi="ar-SA"/>
+              </w:rPr>
+              <w:t>mkdirSync</w:t>
+            </w:r>
+            <w:proofErr w:type="spellEnd"/>
+            <w:r>
+              <w:rPr>
+                <w:rFonts w:ascii="Arial" w:hAnsi="Arial" w:cs="Arial"/>
+                <w:color w:val="000000"/>
+                <w:sz w:val="22"/>
+                <w:szCs w:val="22"/>
+                <w:lang w:bidi="ar-SA"/>
+              </w:rPr>
+              <w:t>(</w:t>
+            </w:r>
+            <w:proofErr w:type="gramEnd"/>
+            <w:r>
+              <w:rPr>
+                <w:rFonts w:ascii="Arial" w:hAnsi="Arial" w:cs="Arial"/>
+                <w:color w:val="000000"/>
+                <w:sz w:val="22"/>
+                <w:szCs w:val="22"/>
+                <w:lang w:bidi="ar-SA"/>
+              </w:rPr>
+              <w:t>)</w:t>
             </w:r>
           </w:p>
         </w:tc>
@@ -11793,16 +12991,42 @@
                 <w:lang w:bidi="ar-SA"/>
               </w:rPr>
             </w:pPr>
-            <w:r>
-              <w:rPr>
-                <w:rFonts w:ascii="Arial" w:hAnsi="Arial" w:cs="Arial"/>
-                <w:color w:val="000000"/>
-                <w:sz w:val="22"/>
-                <w:szCs w:val="22"/>
-                <w:lang w:bidi="ar-SA"/>
-              </w:rPr>
-              <w:t>usersPath + this.username</w:t>
-            </w:r>
+            <w:proofErr w:type="spellStart"/>
+            <w:r>
+              <w:rPr>
+                <w:rFonts w:ascii="Arial" w:hAnsi="Arial" w:cs="Arial"/>
+                <w:color w:val="000000"/>
+                <w:sz w:val="22"/>
+                <w:szCs w:val="22"/>
+                <w:lang w:bidi="ar-SA"/>
+              </w:rPr>
+              <w:t>usersPath</w:t>
+            </w:r>
+            <w:proofErr w:type="spellEnd"/>
+            <w:r>
+              <w:rPr>
+                <w:rFonts w:ascii="Arial" w:hAnsi="Arial" w:cs="Arial"/>
+                <w:color w:val="000000"/>
+                <w:sz w:val="22"/>
+                <w:szCs w:val="22"/>
+                <w:lang w:bidi="ar-SA"/>
+              </w:rPr>
+              <w:t xml:space="preserve"> + </w:t>
+            </w:r>
+            <w:proofErr w:type="spellStart"/>
+            <w:proofErr w:type="gramStart"/>
+            <w:r>
+              <w:rPr>
+                <w:rFonts w:ascii="Arial" w:hAnsi="Arial" w:cs="Arial"/>
+                <w:color w:val="000000"/>
+                <w:sz w:val="22"/>
+                <w:szCs w:val="22"/>
+                <w:lang w:bidi="ar-SA"/>
+              </w:rPr>
+              <w:t>this.username</w:t>
+            </w:r>
+            <w:proofErr w:type="spellEnd"/>
+            <w:proofErr w:type="gramEnd"/>
           </w:p>
         </w:tc>
         <w:tc>
@@ -11869,15 +13093,39 @@
                 <w:lang w:bidi="ar-SA"/>
               </w:rPr>
             </w:pPr>
-            <w:r>
-              <w:rPr>
-                <w:rFonts w:ascii="Arial" w:hAnsi="Arial" w:cs="Arial"/>
-                <w:color w:val="000000"/>
-                <w:sz w:val="22"/>
-                <w:szCs w:val="22"/>
-                <w:lang w:bidi="ar-SA"/>
-              </w:rPr>
-              <w:t>writeFileSync()</w:t>
+            <w:proofErr w:type="spellStart"/>
+            <w:proofErr w:type="gramStart"/>
+            <w:r>
+              <w:rPr>
+                <w:rFonts w:ascii="Arial" w:hAnsi="Arial" w:cs="Arial"/>
+                <w:color w:val="000000"/>
+                <w:sz w:val="22"/>
+                <w:szCs w:val="22"/>
+                <w:lang w:bidi="ar-SA"/>
+              </w:rPr>
+              <w:t>writeFileSync</w:t>
+            </w:r>
+            <w:proofErr w:type="spellEnd"/>
+            <w:r>
+              <w:rPr>
+                <w:rFonts w:ascii="Arial" w:hAnsi="Arial" w:cs="Arial"/>
+                <w:color w:val="000000"/>
+                <w:sz w:val="22"/>
+                <w:szCs w:val="22"/>
+                <w:lang w:bidi="ar-SA"/>
+              </w:rPr>
+              <w:t>(</w:t>
+            </w:r>
+            <w:proofErr w:type="gramEnd"/>
+            <w:r>
+              <w:rPr>
+                <w:rFonts w:ascii="Arial" w:hAnsi="Arial" w:cs="Arial"/>
+                <w:color w:val="000000"/>
+                <w:sz w:val="22"/>
+                <w:szCs w:val="22"/>
+                <w:lang w:bidi="ar-SA"/>
+              </w:rPr>
+              <w:t>)</w:t>
             </w:r>
           </w:p>
         </w:tc>
@@ -11914,8 +13162,44 @@
                 <w:szCs w:val="22"/>
                 <w:lang w:bidi="ar-SA"/>
               </w:rPr>
-              <w:t>Path to specified user’s encrypted password, this.key + this.password</w:t>
-            </w:r>
+              <w:t xml:space="preserve">Path to specified user’s encrypted password, </w:t>
+            </w:r>
+            <w:proofErr w:type="spellStart"/>
+            <w:r>
+              <w:rPr>
+                <w:rFonts w:ascii="Arial" w:hAnsi="Arial" w:cs="Arial"/>
+                <w:color w:val="000000"/>
+                <w:sz w:val="22"/>
+                <w:szCs w:val="22"/>
+                <w:lang w:bidi="ar-SA"/>
+              </w:rPr>
+              <w:t>this.key</w:t>
+            </w:r>
+            <w:proofErr w:type="spellEnd"/>
+            <w:r>
+              <w:rPr>
+                <w:rFonts w:ascii="Arial" w:hAnsi="Arial" w:cs="Arial"/>
+                <w:color w:val="000000"/>
+                <w:sz w:val="22"/>
+                <w:szCs w:val="22"/>
+                <w:lang w:bidi="ar-SA"/>
+              </w:rPr>
+              <w:t xml:space="preserve"> + </w:t>
+            </w:r>
+            <w:proofErr w:type="spellStart"/>
+            <w:proofErr w:type="gramStart"/>
+            <w:r>
+              <w:rPr>
+                <w:rFonts w:ascii="Arial" w:hAnsi="Arial" w:cs="Arial"/>
+                <w:color w:val="000000"/>
+                <w:sz w:val="22"/>
+                <w:szCs w:val="22"/>
+                <w:lang w:bidi="ar-SA"/>
+              </w:rPr>
+              <w:t>this.password</w:t>
+            </w:r>
+            <w:proofErr w:type="spellEnd"/>
+            <w:proofErr w:type="gramEnd"/>
           </w:p>
         </w:tc>
         <w:tc>
@@ -11951,7 +13235,41 @@
                 <w:szCs w:val="22"/>
                 <w:lang w:bidi="ar-SA"/>
               </w:rPr>
-              <w:t>Returns nothing but writes a file that contains a users encrypted password</w:t>
+              <w:t xml:space="preserve">Returns nothing but writes a file that contains </w:t>
+            </w:r>
+            <w:proofErr w:type="spellStart"/>
+            <w:r>
+              <w:rPr>
+                <w:rFonts w:ascii="Arial" w:hAnsi="Arial" w:cs="Arial"/>
+                <w:color w:val="000000"/>
+                <w:sz w:val="22"/>
+                <w:szCs w:val="22"/>
+                <w:lang w:bidi="ar-SA"/>
+              </w:rPr>
+              <w:t xml:space="preserve">a </w:t>
+            </w:r>
+            <w:proofErr w:type="gramStart"/>
+            <w:r>
+              <w:rPr>
+                <w:rFonts w:ascii="Arial" w:hAnsi="Arial" w:cs="Arial"/>
+                <w:color w:val="000000"/>
+                <w:sz w:val="22"/>
+                <w:szCs w:val="22"/>
+                <w:lang w:bidi="ar-SA"/>
+              </w:rPr>
+              <w:t>users</w:t>
+            </w:r>
+            <w:proofErr w:type="spellEnd"/>
+            <w:proofErr w:type="gramEnd"/>
+            <w:r>
+              <w:rPr>
+                <w:rFonts w:ascii="Arial" w:hAnsi="Arial" w:cs="Arial"/>
+                <w:color w:val="000000"/>
+                <w:sz w:val="22"/>
+                <w:szCs w:val="22"/>
+                <w:lang w:bidi="ar-SA"/>
+              </w:rPr>
+              <w:t xml:space="preserve"> encrypted password</w:t>
             </w:r>
           </w:p>
         </w:tc>
@@ -11982,15 +13300,27 @@
                 <w:lang w:bidi="ar-SA"/>
               </w:rPr>
             </w:pPr>
-            <w:r>
-              <w:rPr>
-                <w:rFonts w:ascii="Arial" w:hAnsi="Arial" w:cs="Arial"/>
-                <w:color w:val="000000"/>
-                <w:sz w:val="22"/>
-                <w:szCs w:val="22"/>
-                <w:lang w:bidi="ar-SA"/>
-              </w:rPr>
-              <w:t>exec()</w:t>
+            <w:proofErr w:type="gramStart"/>
+            <w:r>
+              <w:rPr>
+                <w:rFonts w:ascii="Arial" w:hAnsi="Arial" w:cs="Arial"/>
+                <w:color w:val="000000"/>
+                <w:sz w:val="22"/>
+                <w:szCs w:val="22"/>
+                <w:lang w:bidi="ar-SA"/>
+              </w:rPr>
+              <w:t>exec(</w:t>
+            </w:r>
+            <w:proofErr w:type="gramEnd"/>
+            <w:r>
+              <w:rPr>
+                <w:rFonts w:ascii="Arial" w:hAnsi="Arial" w:cs="Arial"/>
+                <w:color w:val="000000"/>
+                <w:sz w:val="22"/>
+                <w:szCs w:val="22"/>
+                <w:lang w:bidi="ar-SA"/>
+              </w:rPr>
+              <w:t>)</w:t>
             </w:r>
           </w:p>
         </w:tc>
@@ -12095,15 +13425,39 @@
                 <w:lang w:bidi="ar-SA"/>
               </w:rPr>
             </w:pPr>
-            <w:r>
-              <w:rPr>
-                <w:rFonts w:ascii="Arial" w:hAnsi="Arial" w:cs="Arial"/>
-                <w:color w:val="000000"/>
-                <w:sz w:val="22"/>
-                <w:szCs w:val="22"/>
-                <w:lang w:bidi="ar-SA"/>
-              </w:rPr>
-              <w:t>attemptLogin()</w:t>
+            <w:proofErr w:type="spellStart"/>
+            <w:proofErr w:type="gramStart"/>
+            <w:r>
+              <w:rPr>
+                <w:rFonts w:ascii="Arial" w:hAnsi="Arial" w:cs="Arial"/>
+                <w:color w:val="000000"/>
+                <w:sz w:val="22"/>
+                <w:szCs w:val="22"/>
+                <w:lang w:bidi="ar-SA"/>
+              </w:rPr>
+              <w:t>attemptLogin</w:t>
+            </w:r>
+            <w:proofErr w:type="spellEnd"/>
+            <w:r>
+              <w:rPr>
+                <w:rFonts w:ascii="Arial" w:hAnsi="Arial" w:cs="Arial"/>
+                <w:color w:val="000000"/>
+                <w:sz w:val="22"/>
+                <w:szCs w:val="22"/>
+                <w:lang w:bidi="ar-SA"/>
+              </w:rPr>
+              <w:t>(</w:t>
+            </w:r>
+            <w:proofErr w:type="gramEnd"/>
+            <w:r>
+              <w:rPr>
+                <w:rFonts w:ascii="Arial" w:hAnsi="Arial" w:cs="Arial"/>
+                <w:color w:val="000000"/>
+                <w:sz w:val="22"/>
+                <w:szCs w:val="22"/>
+                <w:lang w:bidi="ar-SA"/>
+              </w:rPr>
+              <w:t>)</w:t>
             </w:r>
           </w:p>
         </w:tc>
@@ -12208,15 +13562,39 @@
                 <w:lang w:bidi="ar-SA"/>
               </w:rPr>
             </w:pPr>
-            <w:r>
-              <w:rPr>
-                <w:rFonts w:ascii="Arial" w:hAnsi="Arial" w:cs="Arial"/>
-                <w:color w:val="000000"/>
-                <w:sz w:val="22"/>
-                <w:szCs w:val="22"/>
-                <w:lang w:bidi="ar-SA"/>
-              </w:rPr>
-              <w:t>execSync()</w:t>
+            <w:proofErr w:type="spellStart"/>
+            <w:proofErr w:type="gramStart"/>
+            <w:r>
+              <w:rPr>
+                <w:rFonts w:ascii="Arial" w:hAnsi="Arial" w:cs="Arial"/>
+                <w:color w:val="000000"/>
+                <w:sz w:val="22"/>
+                <w:szCs w:val="22"/>
+                <w:lang w:bidi="ar-SA"/>
+              </w:rPr>
+              <w:t>execSync</w:t>
+            </w:r>
+            <w:proofErr w:type="spellEnd"/>
+            <w:r>
+              <w:rPr>
+                <w:rFonts w:ascii="Arial" w:hAnsi="Arial" w:cs="Arial"/>
+                <w:color w:val="000000"/>
+                <w:sz w:val="22"/>
+                <w:szCs w:val="22"/>
+                <w:lang w:bidi="ar-SA"/>
+              </w:rPr>
+              <w:t>(</w:t>
+            </w:r>
+            <w:proofErr w:type="gramEnd"/>
+            <w:r>
+              <w:rPr>
+                <w:rFonts w:ascii="Arial" w:hAnsi="Arial" w:cs="Arial"/>
+                <w:color w:val="000000"/>
+                <w:sz w:val="22"/>
+                <w:szCs w:val="22"/>
+                <w:lang w:bidi="ar-SA"/>
+              </w:rPr>
+              <w:t>)</w:t>
             </w:r>
           </w:p>
         </w:tc>
@@ -12321,15 +13699,39 @@
                 <w:lang w:bidi="ar-SA"/>
               </w:rPr>
             </w:pPr>
-            <w:r>
-              <w:rPr>
-                <w:rFonts w:ascii="Arial" w:hAnsi="Arial" w:cs="Arial"/>
-                <w:color w:val="000000"/>
-                <w:sz w:val="22"/>
-                <w:szCs w:val="22"/>
-                <w:lang w:bidi="ar-SA"/>
-              </w:rPr>
-              <w:t>readFileSync()</w:t>
+            <w:proofErr w:type="spellStart"/>
+            <w:proofErr w:type="gramStart"/>
+            <w:r>
+              <w:rPr>
+                <w:rFonts w:ascii="Arial" w:hAnsi="Arial" w:cs="Arial"/>
+                <w:color w:val="000000"/>
+                <w:sz w:val="22"/>
+                <w:szCs w:val="22"/>
+                <w:lang w:bidi="ar-SA"/>
+              </w:rPr>
+              <w:t>readFileSync</w:t>
+            </w:r>
+            <w:proofErr w:type="spellEnd"/>
+            <w:r>
+              <w:rPr>
+                <w:rFonts w:ascii="Arial" w:hAnsi="Arial" w:cs="Arial"/>
+                <w:color w:val="000000"/>
+                <w:sz w:val="22"/>
+                <w:szCs w:val="22"/>
+                <w:lang w:bidi="ar-SA"/>
+              </w:rPr>
+              <w:t>(</w:t>
+            </w:r>
+            <w:proofErr w:type="gramEnd"/>
+            <w:r>
+              <w:rPr>
+                <w:rFonts w:ascii="Arial" w:hAnsi="Arial" w:cs="Arial"/>
+                <w:color w:val="000000"/>
+                <w:sz w:val="22"/>
+                <w:szCs w:val="22"/>
+                <w:lang w:bidi="ar-SA"/>
+              </w:rPr>
+              <w:t>)</w:t>
             </w:r>
           </w:p>
         </w:tc>
@@ -12434,15 +13836,39 @@
                 <w:lang w:bidi="ar-SA"/>
               </w:rPr>
             </w:pPr>
-            <w:r>
-              <w:rPr>
-                <w:rFonts w:ascii="Arial" w:hAnsi="Arial" w:cs="Arial"/>
-                <w:color w:val="000000"/>
-                <w:sz w:val="22"/>
-                <w:szCs w:val="22"/>
-                <w:lang w:bidi="ar-SA"/>
-              </w:rPr>
-              <w:t>sendFile()</w:t>
+            <w:proofErr w:type="spellStart"/>
+            <w:proofErr w:type="gramStart"/>
+            <w:r>
+              <w:rPr>
+                <w:rFonts w:ascii="Arial" w:hAnsi="Arial" w:cs="Arial"/>
+                <w:color w:val="000000"/>
+                <w:sz w:val="22"/>
+                <w:szCs w:val="22"/>
+                <w:lang w:bidi="ar-SA"/>
+              </w:rPr>
+              <w:t>sendFile</w:t>
+            </w:r>
+            <w:proofErr w:type="spellEnd"/>
+            <w:r>
+              <w:rPr>
+                <w:rFonts w:ascii="Arial" w:hAnsi="Arial" w:cs="Arial"/>
+                <w:color w:val="000000"/>
+                <w:sz w:val="22"/>
+                <w:szCs w:val="22"/>
+                <w:lang w:bidi="ar-SA"/>
+              </w:rPr>
+              <w:t>(</w:t>
+            </w:r>
+            <w:proofErr w:type="gramEnd"/>
+            <w:r>
+              <w:rPr>
+                <w:rFonts w:ascii="Arial" w:hAnsi="Arial" w:cs="Arial"/>
+                <w:color w:val="000000"/>
+                <w:sz w:val="22"/>
+                <w:szCs w:val="22"/>
+                <w:lang w:bidi="ar-SA"/>
+              </w:rPr>
+              <w:t>)</w:t>
             </w:r>
           </w:p>
         </w:tc>
@@ -12681,7 +14107,117 @@
           <w:szCs w:val="22"/>
           <w:lang w:bidi="ar-SA"/>
         </w:rPr>
-        <w:t xml:space="preserve">Ethan: Proof of concept. Node has a thing called child processes which allow you to execute commands from node basically. There is an input field, and you can click submit. Takes the text, puts it in main.c, and the child process runs the execute command. Does that and compiles the code the user gave it through the website. There is another child process called spawn, and it has another object that is holding the process. Write all of the stdout from a.out from gcc and put it into a file. For every coding problem they have to do, ask for really specific output and compare to the desired output. The thing we're looking at right now is just looking for a minimum viable product. Highlight correct code in green, incorrect in red. Was thinking for this project it will probably be okay to just not actually micromanage how they are doing the output. If people want to name their variables something else, we would have to do a lot of string parsing. Thinking we would either have people return one of their variables, which isn't super intuitive when you're just starting out in C. We would have to make it so they would take arguments from a command line. </w:t>
+        <w:t xml:space="preserve">Ethan: Proof of concept. Node has a thing called child processes which allow you to execute commands from node basically. There is an input field, and you can click submit. Takes the text, puts it in </w:t>
+      </w:r>
+      <w:proofErr w:type="spellStart"/>
+      <w:r>
+        <w:rPr>
+          <w:rFonts w:ascii="Helvetica Neue" w:hAnsi="Helvetica Neue" w:cs="Helvetica Neue"/>
+          <w:color w:val="000000"/>
+          <w:sz w:val="22"/>
+          <w:szCs w:val="22"/>
+          <w:lang w:bidi="ar-SA"/>
+        </w:rPr>
+        <w:t>main.c</w:t>
+      </w:r>
+      <w:proofErr w:type="spellEnd"/>
+      <w:r>
+        <w:rPr>
+          <w:rFonts w:ascii="Helvetica Neue" w:hAnsi="Helvetica Neue" w:cs="Helvetica Neue"/>
+          <w:color w:val="000000"/>
+          <w:sz w:val="22"/>
+          <w:szCs w:val="22"/>
+          <w:lang w:bidi="ar-SA"/>
+        </w:rPr>
+        <w:t xml:space="preserve">, and the child process runs the execute command. Does that and compiles the code the user gave it through the website. There is another child process called spawn, and it has another object that is holding the process. Write all of the </w:t>
+      </w:r>
+      <w:proofErr w:type="spellStart"/>
+      <w:r>
+        <w:rPr>
+          <w:rFonts w:ascii="Helvetica Neue" w:hAnsi="Helvetica Neue" w:cs="Helvetica Neue"/>
+          <w:color w:val="000000"/>
+          <w:sz w:val="22"/>
+          <w:szCs w:val="22"/>
+          <w:lang w:bidi="ar-SA"/>
+        </w:rPr>
+        <w:t>stdout</w:t>
+      </w:r>
+      <w:proofErr w:type="spellEnd"/>
+      <w:r>
+        <w:rPr>
+          <w:rFonts w:ascii="Helvetica Neue" w:hAnsi="Helvetica Neue" w:cs="Helvetica Neue"/>
+          <w:color w:val="000000"/>
+          <w:sz w:val="22"/>
+          <w:szCs w:val="22"/>
+          <w:lang w:bidi="ar-SA"/>
+        </w:rPr>
+        <w:t xml:space="preserve"> from </w:t>
+      </w:r>
+      <w:proofErr w:type="spellStart"/>
+      <w:r>
+        <w:rPr>
+          <w:rFonts w:ascii="Helvetica Neue" w:hAnsi="Helvetica Neue" w:cs="Helvetica Neue"/>
+          <w:color w:val="000000"/>
+          <w:sz w:val="22"/>
+          <w:szCs w:val="22"/>
+          <w:lang w:bidi="ar-SA"/>
+        </w:rPr>
+        <w:t>a.out</w:t>
+      </w:r>
+      <w:proofErr w:type="spellEnd"/>
+      <w:r>
+        <w:rPr>
+          <w:rFonts w:ascii="Helvetica Neue" w:hAnsi="Helvetica Neue" w:cs="Helvetica Neue"/>
+          <w:color w:val="000000"/>
+          <w:sz w:val="22"/>
+          <w:szCs w:val="22"/>
+          <w:lang w:bidi="ar-SA"/>
+        </w:rPr>
+        <w:t xml:space="preserve"> from </w:t>
+      </w:r>
+      <w:proofErr w:type="spellStart"/>
+      <w:r>
+        <w:rPr>
+          <w:rFonts w:ascii="Helvetica Neue" w:hAnsi="Helvetica Neue" w:cs="Helvetica Neue"/>
+          <w:color w:val="000000"/>
+          <w:sz w:val="22"/>
+          <w:szCs w:val="22"/>
+          <w:lang w:bidi="ar-SA"/>
+        </w:rPr>
+        <w:t>gcc</w:t>
+      </w:r>
+      <w:proofErr w:type="spellEnd"/>
+      <w:r>
+        <w:rPr>
+          <w:rFonts w:ascii="Helvetica Neue" w:hAnsi="Helvetica Neue" w:cs="Helvetica Neue"/>
+          <w:color w:val="000000"/>
+          <w:sz w:val="22"/>
+          <w:szCs w:val="22"/>
+          <w:lang w:bidi="ar-SA"/>
+        </w:rPr>
+        <w:t xml:space="preserve"> and put it into a file. For every coding problem they have to do, ask for really specific output and compare to the desired output. The thing we're looking at right now is just looking for a minimum viable product. Highlight correct code in green, incorrect in red. Was thinking for this project it will probably be okay to just not actually micromanage how they are doing the output. If people want to name their variables something else, we </w:t>
+      </w:r>
+      <w:proofErr w:type="gramStart"/>
+      <w:r>
+        <w:rPr>
+          <w:rFonts w:ascii="Helvetica Neue" w:hAnsi="Helvetica Neue" w:cs="Helvetica Neue"/>
+          <w:color w:val="000000"/>
+          <w:sz w:val="22"/>
+          <w:szCs w:val="22"/>
+          <w:lang w:bidi="ar-SA"/>
+        </w:rPr>
+        <w:t>would</w:t>
+      </w:r>
+      <w:proofErr w:type="gramEnd"/>
+      <w:r>
+        <w:rPr>
+          <w:rFonts w:ascii="Helvetica Neue" w:hAnsi="Helvetica Neue" w:cs="Helvetica Neue"/>
+          <w:color w:val="000000"/>
+          <w:sz w:val="22"/>
+          <w:szCs w:val="22"/>
+          <w:lang w:bidi="ar-SA"/>
+        </w:rPr>
+        <w:t xml:space="preserve"> have to do a lot of string parsing. Thinking we would either have people return one of their variables, which isn't super intuitive when you're just starting out in C. We would have to make it so they would take arguments from a command line. </w:t>
       </w:r>
     </w:p>
     <w:p>
@@ -12761,7 +14297,29 @@
           <w:szCs w:val="22"/>
           <w:lang w:bidi="ar-SA"/>
         </w:rPr>
-        <w:t>Would be okay if we do something where we just have a standardized page that we go to for the results of each problem. You write the code and it will take you to the next page. The page where we compare tests would have to be on a separate page from where you write your code.</w:t>
+        <w:t xml:space="preserve">Would be okay if we do something where we just have a standardized page that we go to for the results of each problem. You write the </w:t>
+      </w:r>
+      <w:proofErr w:type="gramStart"/>
+      <w:r>
+        <w:rPr>
+          <w:rFonts w:ascii="Helvetica Neue" w:hAnsi="Helvetica Neue" w:cs="Helvetica Neue"/>
+          <w:color w:val="000000"/>
+          <w:sz w:val="22"/>
+          <w:szCs w:val="22"/>
+          <w:lang w:bidi="ar-SA"/>
+        </w:rPr>
+        <w:t>code</w:t>
+      </w:r>
+      <w:proofErr w:type="gramEnd"/>
+      <w:r>
+        <w:rPr>
+          <w:rFonts w:ascii="Helvetica Neue" w:hAnsi="Helvetica Neue" w:cs="Helvetica Neue"/>
+          <w:color w:val="000000"/>
+          <w:sz w:val="22"/>
+          <w:szCs w:val="22"/>
+          <w:lang w:bidi="ar-SA"/>
+        </w:rPr>
+        <w:t xml:space="preserve"> and it will take you to the next page. The page where we compare tests would have to be on a separate page from where you write your code.</w:t>
       </w:r>
     </w:p>
     <w:p>
@@ -12801,7 +14359,29 @@
           <w:szCs w:val="22"/>
           <w:lang w:bidi="ar-SA"/>
         </w:rPr>
-        <w:t xml:space="preserve">The website will be hosted on fastcomet.  </w:t>
+        <w:t xml:space="preserve">The website will be hosted on </w:t>
+      </w:r>
+      <w:proofErr w:type="spellStart"/>
+      <w:r>
+        <w:rPr>
+          <w:rFonts w:ascii="Helvetica Neue" w:hAnsi="Helvetica Neue" w:cs="Helvetica Neue"/>
+          <w:color w:val="000000"/>
+          <w:sz w:val="22"/>
+          <w:szCs w:val="22"/>
+          <w:lang w:bidi="ar-SA"/>
+        </w:rPr>
+        <w:t>fastcomet</w:t>
+      </w:r>
+      <w:proofErr w:type="spellEnd"/>
+      <w:r>
+        <w:rPr>
+          <w:rFonts w:ascii="Helvetica Neue" w:hAnsi="Helvetica Neue" w:cs="Helvetica Neue"/>
+          <w:color w:val="000000"/>
+          <w:sz w:val="22"/>
+          <w:szCs w:val="22"/>
+          <w:lang w:bidi="ar-SA"/>
+        </w:rPr>
+        <w:t xml:space="preserve">.  </w:t>
       </w:r>
     </w:p>
     <w:p>
@@ -13303,7 +14883,31 @@
           <w:u w:color="000000"/>
           <w:lang w:bidi="ar-SA"/>
         </w:rPr>
-        <w:t>-Error handling for the compilation and running of C code (gcc failing, race conditions, etc.)</w:t>
+        <w:t>-Error handling for the compilation and running of C code (</w:t>
+      </w:r>
+      <w:proofErr w:type="spellStart"/>
+      <w:r>
+        <w:rPr>
+          <w:rFonts w:ascii="Helvetica Neue" w:hAnsi="Helvetica Neue" w:cs="Helvetica Neue"/>
+          <w:color w:val="000000"/>
+          <w:sz w:val="22"/>
+          <w:szCs w:val="22"/>
+          <w:u w:color="000000"/>
+          <w:lang w:bidi="ar-SA"/>
+        </w:rPr>
+        <w:t>gcc</w:t>
+      </w:r>
+      <w:proofErr w:type="spellEnd"/>
+      <w:r>
+        <w:rPr>
+          <w:rFonts w:ascii="Helvetica Neue" w:hAnsi="Helvetica Neue" w:cs="Helvetica Neue"/>
+          <w:color w:val="000000"/>
+          <w:sz w:val="22"/>
+          <w:szCs w:val="22"/>
+          <w:u w:color="000000"/>
+          <w:lang w:bidi="ar-SA"/>
+        </w:rPr>
+        <w:t xml:space="preserve"> failing, race conditions, etc.)</w:t>
       </w:r>
     </w:p>
     <w:p>
@@ -13626,7 +15230,31 @@
           <w:u w:color="000000"/>
           <w:lang w:bidi="ar-SA"/>
         </w:rPr>
-        <w:t>Implementing encryptor tool for user passwords</w:t>
+        <w:t xml:space="preserve">Implementing </w:t>
+      </w:r>
+      <w:proofErr w:type="spellStart"/>
+      <w:r>
+        <w:rPr>
+          <w:rFonts w:ascii="Helvetica Neue" w:hAnsi="Helvetica Neue" w:cs="Helvetica Neue"/>
+          <w:color w:val="000000"/>
+          <w:sz w:val="22"/>
+          <w:szCs w:val="22"/>
+          <w:u w:color="000000"/>
+          <w:lang w:bidi="ar-SA"/>
+        </w:rPr>
+        <w:t>encryptor</w:t>
+      </w:r>
+      <w:proofErr w:type="spellEnd"/>
+      <w:r>
+        <w:rPr>
+          <w:rFonts w:ascii="Helvetica Neue" w:hAnsi="Helvetica Neue" w:cs="Helvetica Neue"/>
+          <w:color w:val="000000"/>
+          <w:sz w:val="22"/>
+          <w:szCs w:val="22"/>
+          <w:u w:color="000000"/>
+          <w:lang w:bidi="ar-SA"/>
+        </w:rPr>
+        <w:t xml:space="preserve"> tool for user passwords</w:t>
       </w:r>
     </w:p>
     <w:p>
@@ -14041,7 +15669,31 @@
           <w:u w:color="000000"/>
           <w:lang w:bidi="ar-SA"/>
         </w:rPr>
-        <w:t>-Implementing encryptor tool for user passwords</w:t>
+        <w:t xml:space="preserve">-Implementing </w:t>
+      </w:r>
+      <w:proofErr w:type="spellStart"/>
+      <w:r>
+        <w:rPr>
+          <w:rFonts w:ascii="Helvetica Neue" w:hAnsi="Helvetica Neue" w:cs="Helvetica Neue"/>
+          <w:color w:val="000000"/>
+          <w:sz w:val="22"/>
+          <w:szCs w:val="22"/>
+          <w:u w:color="000000"/>
+          <w:lang w:bidi="ar-SA"/>
+        </w:rPr>
+        <w:t>encryptor</w:t>
+      </w:r>
+      <w:proofErr w:type="spellEnd"/>
+      <w:r>
+        <w:rPr>
+          <w:rFonts w:ascii="Helvetica Neue" w:hAnsi="Helvetica Neue" w:cs="Helvetica Neue"/>
+          <w:color w:val="000000"/>
+          <w:sz w:val="22"/>
+          <w:szCs w:val="22"/>
+          <w:u w:color="000000"/>
+          <w:lang w:bidi="ar-SA"/>
+        </w:rPr>
+        <w:t xml:space="preserve"> tool for user passwords</w:t>
       </w:r>
     </w:p>
     <w:p>
@@ -15174,7 +16826,33 @@
           <w:u w:color="000000"/>
           <w:lang w:bidi="ar-SA"/>
         </w:rPr>
-        <w:t>Add "welcome {user}" to green bar once a user has logged in using document.cookie on HTML files</w:t>
+        <w:t xml:space="preserve">Add "welcome {user}" to green bar once a user has logged in using </w:t>
+      </w:r>
+      <w:proofErr w:type="spellStart"/>
+      <w:proofErr w:type="gramStart"/>
+      <w:r>
+        <w:rPr>
+          <w:rFonts w:ascii="Helvetica Neue" w:hAnsi="Helvetica Neue" w:cs="Helvetica Neue"/>
+          <w:color w:val="000000"/>
+          <w:sz w:val="22"/>
+          <w:szCs w:val="22"/>
+          <w:u w:color="000000"/>
+          <w:lang w:bidi="ar-SA"/>
+        </w:rPr>
+        <w:t>document.cookie</w:t>
+      </w:r>
+      <w:proofErr w:type="spellEnd"/>
+      <w:proofErr w:type="gramEnd"/>
+      <w:r>
+        <w:rPr>
+          <w:rFonts w:ascii="Helvetica Neue" w:hAnsi="Helvetica Neue" w:cs="Helvetica Neue"/>
+          <w:color w:val="000000"/>
+          <w:sz w:val="22"/>
+          <w:szCs w:val="22"/>
+          <w:u w:color="000000"/>
+          <w:lang w:bidi="ar-SA"/>
+        </w:rPr>
+        <w:t xml:space="preserve"> on HTML files</w:t>
       </w:r>
     </w:p>
     <w:p>
@@ -15303,7 +16981,31 @@
           <w:u w:color="000000"/>
           <w:lang w:bidi="ar-SA"/>
         </w:rPr>
-        <w:t xml:space="preserve">Christian created lessons 2 and 3 on the betaLessons branch, added theming to the results page and created more advanced C tests. Completion page was also created. Ethan set up FastComet for website hosting, added more information to the homepage, and progress page. </w:t>
+        <w:t xml:space="preserve">Christian created lessons 2 and 3 on the </w:t>
+      </w:r>
+      <w:proofErr w:type="spellStart"/>
+      <w:r>
+        <w:rPr>
+          <w:rFonts w:ascii="Helvetica Neue" w:hAnsi="Helvetica Neue" w:cs="Helvetica Neue"/>
+          <w:color w:val="000000"/>
+          <w:sz w:val="22"/>
+          <w:szCs w:val="22"/>
+          <w:u w:color="000000"/>
+          <w:lang w:bidi="ar-SA"/>
+        </w:rPr>
+        <w:t>betaLessons</w:t>
+      </w:r>
+      <w:proofErr w:type="spellEnd"/>
+      <w:r>
+        <w:rPr>
+          <w:rFonts w:ascii="Helvetica Neue" w:hAnsi="Helvetica Neue" w:cs="Helvetica Neue"/>
+          <w:color w:val="000000"/>
+          <w:sz w:val="22"/>
+          <w:szCs w:val="22"/>
+          <w:u w:color="000000"/>
+          <w:lang w:bidi="ar-SA"/>
+        </w:rPr>
+        <w:t xml:space="preserve"> branch, added theming to the results page and created more advanced C tests. Completion page was also created. Ethan set up FastComet for website hosting, added more information to the homepage, and progress page. </w:t>
       </w:r>
     </w:p>
     <w:p>
@@ -15382,7 +17084,31 @@
           <w:u w:color="000000"/>
           <w:lang w:bidi="ar-SA"/>
         </w:rPr>
-        <w:t>Implementing user progress tracking into lesson pages - fix /nextlesson refresh bug</w:t>
+        <w:t>Implementing user progress tracking into lesson pages - fix /</w:t>
+      </w:r>
+      <w:proofErr w:type="spellStart"/>
+      <w:r>
+        <w:rPr>
+          <w:rFonts w:ascii="Helvetica Neue" w:hAnsi="Helvetica Neue" w:cs="Helvetica Neue"/>
+          <w:color w:val="000000"/>
+          <w:sz w:val="22"/>
+          <w:szCs w:val="22"/>
+          <w:u w:color="000000"/>
+          <w:lang w:bidi="ar-SA"/>
+        </w:rPr>
+        <w:t>nextlesson</w:t>
+      </w:r>
+      <w:proofErr w:type="spellEnd"/>
+      <w:r>
+        <w:rPr>
+          <w:rFonts w:ascii="Helvetica Neue" w:hAnsi="Helvetica Neue" w:cs="Helvetica Neue"/>
+          <w:color w:val="000000"/>
+          <w:sz w:val="22"/>
+          <w:szCs w:val="22"/>
+          <w:u w:color="000000"/>
+          <w:lang w:bidi="ar-SA"/>
+        </w:rPr>
+        <w:t xml:space="preserve"> refresh bug</w:t>
       </w:r>
     </w:p>
     <w:p>
@@ -15723,8 +17449,13 @@
       <w:fldChar w:fldCharType="separate"/>
     </w:r>
     <w:r>
-      <w:t>iii</w:t>
+      <w:t>ii</w:t>
     </w:r>
+    <w:proofErr w:type="spellStart"/>
+    <w:r>
+      <w:t>i</w:t>
+    </w:r>
+    <w:proofErr w:type="spellEnd"/>
     <w:r>
       <w:fldChar w:fldCharType="end"/>
     </w:r>
@@ -15768,8 +17499,13 @@
       <w:fldChar w:fldCharType="separate"/>
     </w:r>
     <w:r>
-      <w:t>iii</w:t>
+      <w:t>ii</w:t>
     </w:r>
+    <w:proofErr w:type="spellStart"/>
+    <w:r>
+      <w:t>i</w:t>
+    </w:r>
+    <w:proofErr w:type="spellEnd"/>
     <w:r>
       <w:fldChar w:fldCharType="end"/>
     </w:r>

</xml_diff>